<commit_message>
Combined astar and bfs graphics
</commit_message>
<xml_diff>
--- a/ZPD.docx
+++ b/ZPD.docx
@@ -9982,9 +9982,9 @@
           <w:szCs w:val="24"/>
         </w:rPr>
         <w:drawing>
-          <wp:inline distT="0" distB="0" distL="0" distR="0" wp14:anchorId="12695F41" wp14:editId="56B4E246">
-            <wp:extent cx="5859268" cy="2962656"/>
-            <wp:effectExtent l="0" t="0" r="8255" b="9525"/>
+          <wp:inline distT="0" distB="0" distL="0" distR="0" wp14:anchorId="12695F41" wp14:editId="1C358FBD">
+            <wp:extent cx="5502303" cy="2782162"/>
+            <wp:effectExtent l="0" t="0" r="3175" b="0"/>
             <wp:docPr id="1158391648" name="Attēls 3"/>
             <wp:cNvGraphicFramePr>
               <a:graphicFrameLocks xmlns:a="http://schemas.openxmlformats.org/drawingml/2006/main" noChangeAspect="1"/>
@@ -10011,7 +10011,7 @@
                   <pic:spPr>
                     <a:xfrm>
                       <a:off x="0" y="0"/>
-                      <a:ext cx="5865673" cy="2965894"/>
+                      <a:ext cx="5519768" cy="2790993"/>
                     </a:xfrm>
                     <a:prstGeom prst="rect">
                       <a:avLst/>
@@ -10074,7 +10074,6 @@
           <w:sz w:val="24"/>
           <w:szCs w:val="24"/>
         </w:rPr>
-        <w:lastRenderedPageBreak/>
         <w:t>Avots: Autoru veidots attēls</w:t>
       </w:r>
       <w:r>
@@ -10104,6 +10103,7 @@
       <w:bookmarkStart w:id="62" w:name="_Toc184400175"/>
       <w:bookmarkStart w:id="63" w:name="_Toc184589200"/>
       <w:r>
+        <w:lastRenderedPageBreak/>
         <w:t>Datu struktūras</w:t>
       </w:r>
       <w:bookmarkEnd w:id="60"/>
@@ -10534,16 +10534,7 @@
           <w:sz w:val="24"/>
           <w:szCs w:val="24"/>
         </w:rPr>
-        <w:t xml:space="preserve"> – istabu skaits, lai efektīvāk izmantotu atmiņu, tiek </w:t>
-      </w:r>
-      <w:r>
-        <w:rPr>
-          <w:rFonts w:ascii="Times New Roman" w:hAnsi="Times New Roman" w:cs="Times New Roman"/>
-          <w:sz w:val="24"/>
-          <w:szCs w:val="24"/>
-        </w:rPr>
-        <w:lastRenderedPageBreak/>
-        <w:t>izmantota saistīto sarakstu pieeja, jo, izmantojot matricu, tiks patērēta nevajadzīgi daudz atmiņa. Grafisks attēlojums grafam divu vidē piesārņotu istabu situācijā (skatīt 3. attēlu):</w:t>
+        <w:t xml:space="preserve"> – istabu skaits, lai efektīvāk izmantotu atmiņu, tiek izmantota saistīto sarakstu pieeja, jo, izmantojot matricu, tiks patērēta nevajadzīgi daudz atmiņa. Grafisks attēlojums grafam divu vidē piesārņotu istabu situācijā (skatīt 3. attēlu):</w:t>
       </w:r>
     </w:p>
     <w:p>
@@ -10563,6 +10554,7 @@
           <w:sz w:val="24"/>
           <w:szCs w:val="24"/>
         </w:rPr>
+        <w:lastRenderedPageBreak/>
         <w:drawing>
           <wp:inline distT="0" distB="0" distL="0" distR="0" wp14:anchorId="136BE602" wp14:editId="1506DB0A">
             <wp:extent cx="4210493" cy="1924359"/>
@@ -11014,6 +11006,16 @@
         <w:tab/>
         <w:t>Šajā projektā mapi izmanto BFS meklēšanas algoritmam, lai saglabātu virkni ar jau apmeklētajām virsotnēm, lai algoritma beigās sastādītu visātrāko ceļu.</w:t>
       </w:r>
+    </w:p>
+    <w:p>
+      <w:pPr>
+        <w:jc w:val="both"/>
+        <w:rPr>
+          <w:rFonts w:ascii="Times New Roman" w:hAnsi="Times New Roman" w:cs="Times New Roman"/>
+          <w:sz w:val="24"/>
+          <w:szCs w:val="24"/>
+        </w:rPr>
+      </w:pPr>
     </w:p>
     <w:p>
       <w:pPr>
@@ -12882,23 +12884,7 @@
           <w:sz w:val="24"/>
           <w:szCs w:val="24"/>
         </w:rPr>
-        <w:t>Eksperimenta vide fiksēta un aprakstīta pielikumā (</w:t>
-      </w:r>
-      <w:r>
-        <w:rPr>
-          <w:rFonts w:ascii="Times New Roman" w:hAnsi="Times New Roman" w:cs="Times New Roman"/>
-          <w:sz w:val="24"/>
-          <w:szCs w:val="24"/>
-        </w:rPr>
-        <w:t>skatīt 5., 6. un 7. pielikumu</w:t>
-      </w:r>
-      <w:r>
-        <w:rPr>
-          <w:rFonts w:ascii="Times New Roman" w:hAnsi="Times New Roman" w:cs="Times New Roman"/>
-          <w:sz w:val="24"/>
-          <w:szCs w:val="24"/>
-        </w:rPr>
-        <w:t>)</w:t>
+        <w:t>Eksperimenta vide fiksēta un aprakstīta pielikumā (skatīt 5., 6. un 7. pielikumu)</w:t>
       </w:r>
     </w:p>
     <w:p>
@@ -12914,17 +12900,23 @@
       <w:r>
         <w:t>Iegūtie rezultāti</w:t>
       </w:r>
-    </w:p>
-    <w:p>
       <w:r>
         <w:rPr>
           <w:noProof/>
         </w:rPr>
         <w:drawing>
-          <wp:inline distT="0" distB="0" distL="0" distR="0" wp14:anchorId="22F4FA0D" wp14:editId="02539FB0">
-            <wp:extent cx="3732663" cy="2512921"/>
-            <wp:effectExtent l="0" t="0" r="1270" b="1905"/>
-            <wp:docPr id="2055449136" name="Attēls 2"/>
+          <wp:anchor distT="0" distB="0" distL="114300" distR="114300" simplePos="0" relativeHeight="251659264" behindDoc="0" locked="0" layoutInCell="1" allowOverlap="1" wp14:anchorId="5E4479C5" wp14:editId="05E68140">
+            <wp:simplePos x="0" y="0"/>
+            <wp:positionH relativeFrom="column">
+              <wp:posOffset>2960470</wp:posOffset>
+            </wp:positionH>
+            <wp:positionV relativeFrom="paragraph">
+              <wp:posOffset>266700</wp:posOffset>
+            </wp:positionV>
+            <wp:extent cx="3141345" cy="1732280"/>
+            <wp:effectExtent l="0" t="0" r="1905" b="1270"/>
+            <wp:wrapTopAndBottom/>
+            <wp:docPr id="776623065" name="Attēls 2"/>
             <wp:cNvGraphicFramePr>
               <a:graphicFrameLocks xmlns:a="http://schemas.openxmlformats.org/drawingml/2006/main" noChangeAspect="1"/>
             </wp:cNvGraphicFramePr>
@@ -12932,7 +12924,7 @@
               <a:graphicData uri="http://schemas.openxmlformats.org/drawingml/2006/picture">
                 <pic:pic xmlns:pic="http://schemas.openxmlformats.org/drawingml/2006/picture">
                   <pic:nvPicPr>
-                    <pic:cNvPr id="2055449136" name="Attēls 2"/>
+                    <pic:cNvPr id="776623065" name="Attēls 776623065"/>
                     <pic:cNvPicPr/>
                   </pic:nvPicPr>
                   <pic:blipFill>
@@ -12950,7 +12942,7 @@
                   <pic:spPr>
                     <a:xfrm>
                       <a:off x="0" y="0"/>
-                      <a:ext cx="3765885" cy="2535287"/>
+                      <a:ext cx="3141345" cy="1732280"/>
                     </a:xfrm>
                     <a:prstGeom prst="rect">
                       <a:avLst/>
@@ -12959,20 +12951,32 @@
                 </pic:pic>
               </a:graphicData>
             </a:graphic>
-          </wp:inline>
+            <wp14:sizeRelH relativeFrom="margin">
+              <wp14:pctWidth>0</wp14:pctWidth>
+            </wp14:sizeRelH>
+            <wp14:sizeRelV relativeFrom="margin">
+              <wp14:pctHeight>0</wp14:pctHeight>
+            </wp14:sizeRelV>
+          </wp:anchor>
         </w:drawing>
       </w:r>
-    </w:p>
-    <w:p>
       <w:r>
         <w:rPr>
           <w:noProof/>
         </w:rPr>
         <w:drawing>
-          <wp:inline distT="0" distB="0" distL="0" distR="0" wp14:anchorId="5588AC0A" wp14:editId="7A6B64ED">
-            <wp:extent cx="3466532" cy="2077929"/>
-            <wp:effectExtent l="0" t="0" r="635" b="0"/>
-            <wp:docPr id="1334637176" name="Attēls 5"/>
+          <wp:anchor distT="0" distB="0" distL="114300" distR="114300" simplePos="0" relativeHeight="251658240" behindDoc="0" locked="0" layoutInCell="1" allowOverlap="1" wp14:anchorId="5672EA6F" wp14:editId="2BC10913">
+            <wp:simplePos x="0" y="0"/>
+            <wp:positionH relativeFrom="column">
+              <wp:posOffset>-185420</wp:posOffset>
+            </wp:positionH>
+            <wp:positionV relativeFrom="paragraph">
+              <wp:posOffset>266700</wp:posOffset>
+            </wp:positionV>
+            <wp:extent cx="3068320" cy="1732280"/>
+            <wp:effectExtent l="0" t="0" r="0" b="1270"/>
+            <wp:wrapTopAndBottom/>
+            <wp:docPr id="793739180" name="Attēls 1"/>
             <wp:cNvGraphicFramePr>
               <a:graphicFrameLocks xmlns:a="http://schemas.openxmlformats.org/drawingml/2006/main" noChangeAspect="1"/>
             </wp:cNvGraphicFramePr>
@@ -12980,7 +12984,7 @@
               <a:graphicData uri="http://schemas.openxmlformats.org/drawingml/2006/picture">
                 <pic:pic xmlns:pic="http://schemas.openxmlformats.org/drawingml/2006/picture">
                   <pic:nvPicPr>
-                    <pic:cNvPr id="1334637176" name="Attēls 5"/>
+                    <pic:cNvPr id="793739180" name="Attēls 793739180"/>
                     <pic:cNvPicPr/>
                   </pic:nvPicPr>
                   <pic:blipFill>
@@ -12998,7 +13002,7 @@
                   <pic:spPr>
                     <a:xfrm>
                       <a:off x="0" y="0"/>
-                      <a:ext cx="3473519" cy="2082117"/>
+                      <a:ext cx="3068320" cy="1732280"/>
                     </a:xfrm>
                     <a:prstGeom prst="rect">
                       <a:avLst/>
@@ -13007,102 +13011,13 @@
                 </pic:pic>
               </a:graphicData>
             </a:graphic>
-          </wp:inline>
-        </w:drawing>
-      </w:r>
-    </w:p>
-    <w:p>
-      <w:r>
-        <w:rPr>
-          <w:noProof/>
-        </w:rPr>
-        <w:lastRenderedPageBreak/>
-        <w:drawing>
-          <wp:inline distT="0" distB="0" distL="0" distR="0" wp14:anchorId="046DF3FF" wp14:editId="3B98B0F5">
-            <wp:extent cx="4443097" cy="2658110"/>
-            <wp:effectExtent l="0" t="0" r="0" b="8890"/>
-            <wp:docPr id="950809820" name="Attēls 7" descr="Attēls, kurā ir teksts, diagramma, rinda, ekrānuzņēmums&#10;&#10;Apraksts ģenerēts automātiski"/>
-            <wp:cNvGraphicFramePr>
-              <a:graphicFrameLocks xmlns:a="http://schemas.openxmlformats.org/drawingml/2006/main" noChangeAspect="1"/>
-            </wp:cNvGraphicFramePr>
-            <a:graphic xmlns:a="http://schemas.openxmlformats.org/drawingml/2006/main">
-              <a:graphicData uri="http://schemas.openxmlformats.org/drawingml/2006/picture">
-                <pic:pic xmlns:pic="http://schemas.openxmlformats.org/drawingml/2006/picture">
-                  <pic:nvPicPr>
-                    <pic:cNvPr id="950809820" name="Attēls 7" descr="Attēls, kurā ir teksts, diagramma, rinda, ekrānuzņēmums&#10;&#10;Apraksts ģenerēts automātiski"/>
-                    <pic:cNvPicPr/>
-                  </pic:nvPicPr>
-                  <pic:blipFill>
-                    <a:blip r:embed="rId13" cstate="print">
-                      <a:extLst>
-                        <a:ext uri="{28A0092B-C50C-407E-A947-70E740481C1C}">
-                          <a14:useLocalDpi xmlns:a14="http://schemas.microsoft.com/office/drawing/2010/main" val="0"/>
-                        </a:ext>
-                      </a:extLst>
-                    </a:blip>
-                    <a:stretch>
-                      <a:fillRect/>
-                    </a:stretch>
-                  </pic:blipFill>
-                  <pic:spPr>
-                    <a:xfrm>
-                      <a:off x="0" y="0"/>
-                      <a:ext cx="4478986" cy="2679581"/>
-                    </a:xfrm>
-                    <a:prstGeom prst="rect">
-                      <a:avLst/>
-                    </a:prstGeom>
-                  </pic:spPr>
-                </pic:pic>
-              </a:graphicData>
-            </a:graphic>
-          </wp:inline>
-        </w:drawing>
-      </w:r>
-      <w:r>
-        <w:rPr>
-          <w:noProof/>
-        </w:rPr>
-        <w:drawing>
-          <wp:inline distT="0" distB="0" distL="0" distR="0" wp14:anchorId="61849466" wp14:editId="14264CCF">
-            <wp:extent cx="4490114" cy="2250787"/>
-            <wp:effectExtent l="0" t="0" r="5715" b="0"/>
-            <wp:docPr id="719184266" name="Attēls 6"/>
-            <wp:cNvGraphicFramePr>
-              <a:graphicFrameLocks xmlns:a="http://schemas.openxmlformats.org/drawingml/2006/main" noChangeAspect="1"/>
-            </wp:cNvGraphicFramePr>
-            <a:graphic xmlns:a="http://schemas.openxmlformats.org/drawingml/2006/main">
-              <a:graphicData uri="http://schemas.openxmlformats.org/drawingml/2006/picture">
-                <pic:pic xmlns:pic="http://schemas.openxmlformats.org/drawingml/2006/picture">
-                  <pic:nvPicPr>
-                    <pic:cNvPr id="719184266" name="Attēls 6"/>
-                    <pic:cNvPicPr/>
-                  </pic:nvPicPr>
-                  <pic:blipFill>
-                    <a:blip r:embed="rId14" cstate="print">
-                      <a:extLst>
-                        <a:ext uri="{28A0092B-C50C-407E-A947-70E740481C1C}">
-                          <a14:useLocalDpi xmlns:a14="http://schemas.microsoft.com/office/drawing/2010/main" val="0"/>
-                        </a:ext>
-                      </a:extLst>
-                    </a:blip>
-                    <a:stretch>
-                      <a:fillRect/>
-                    </a:stretch>
-                  </pic:blipFill>
-                  <pic:spPr>
-                    <a:xfrm>
-                      <a:off x="0" y="0"/>
-                      <a:ext cx="4494505" cy="2252988"/>
-                    </a:xfrm>
-                    <a:prstGeom prst="rect">
-                      <a:avLst/>
-                    </a:prstGeom>
-                  </pic:spPr>
-                </pic:pic>
-              </a:graphicData>
-            </a:graphic>
-          </wp:inline>
+            <wp14:sizeRelH relativeFrom="margin">
+              <wp14:pctWidth>0</wp14:pctWidth>
+            </wp14:sizeRelH>
+            <wp14:sizeRelV relativeFrom="margin">
+              <wp14:pctHeight>0</wp14:pctHeight>
+            </wp14:sizeRelV>
+          </wp:anchor>
         </w:drawing>
       </w:r>
     </w:p>
@@ -13224,18 +13139,6 @@
     </w:p>
     <w:p>
       <w:pPr>
-        <w:ind w:firstLine="708"/>
-        <w:jc w:val="both"/>
-        <w:rPr>
-          <w:rFonts w:ascii="Times New Roman" w:hAnsi="Times New Roman" w:cs="Times New Roman"/>
-          <w:sz w:val="24"/>
-          <w:szCs w:val="24"/>
-        </w:rPr>
-      </w:pPr>
-    </w:p>
-    <w:p>
-      <w:pPr>
-        <w:ind w:firstLine="708"/>
         <w:jc w:val="both"/>
         <w:rPr>
           <w:rFonts w:ascii="Times New Roman" w:hAnsi="Times New Roman" w:cs="Times New Roman"/>
@@ -13930,7 +13833,7 @@
         </w:rPr>
         <w:t xml:space="preserve"> [tiešsaiste]. [skatīts 2024. gada 7. decembrī]. Pieejams: </w:t>
       </w:r>
-      <w:hyperlink r:id="rId15" w:history="1">
+      <w:hyperlink r:id="rId13" w:history="1">
         <w:r>
           <w:rPr>
             <w:rStyle w:val="Hipersaite"/>
@@ -14077,7 +13980,7 @@
         </w:rPr>
         <w:t xml:space="preserve"> [tiešsaiste]. [skatīts 2024. gada 25. septembrī]. Pieejams: </w:t>
       </w:r>
-      <w:hyperlink r:id="rId16" w:history="1">
+      <w:hyperlink r:id="rId14" w:history="1">
         <w:r>
           <w:rPr>
             <w:rStyle w:val="Hipersaite"/>
@@ -14197,7 +14100,7 @@
         </w:rPr>
         <w:t xml:space="preserve"> [tiešsaiste]. [skatīts 2024. gada 2. decembrī]. Pieejams: </w:t>
       </w:r>
-      <w:hyperlink r:id="rId17" w:history="1">
+      <w:hyperlink r:id="rId15" w:history="1">
         <w:r>
           <w:rPr>
             <w:rStyle w:val="Hipersaite"/>
@@ -14392,7 +14295,7 @@
         </w:rPr>
         <w:t xml:space="preserve"> [tiešsaiste]. [skatīts 2024. gada 10. oktobrī]. Pieejams: </w:t>
       </w:r>
-      <w:hyperlink r:id="rId18" w:history="1">
+      <w:hyperlink r:id="rId16" w:history="1">
         <w:r>
           <w:rPr>
             <w:rStyle w:val="Hipersaite"/>
@@ -14554,7 +14457,7 @@
         </w:rPr>
         <w:t xml:space="preserve"> [tiešsaiste]. [skatīts 2024. gada 10. oktobrī]. Pieejams: </w:t>
       </w:r>
-      <w:hyperlink r:id="rId19" w:history="1">
+      <w:hyperlink r:id="rId17" w:history="1">
         <w:r>
           <w:rPr>
             <w:rStyle w:val="Hipersaite"/>
@@ -14771,7 +14674,7 @@
         </w:rPr>
         <w:t xml:space="preserve"> [tiešsaiste]. [skatīts 2024. gada 23. septembrī]. Pieejams: </w:t>
       </w:r>
-      <w:hyperlink r:id="rId20" w:history="1">
+      <w:hyperlink r:id="rId18" w:history="1">
         <w:r>
           <w:rPr>
             <w:rStyle w:val="Hipersaite"/>
@@ -14931,7 +14834,7 @@
         </w:rPr>
         <w:t xml:space="preserve"> [tiešsaiste]. [skatīts 2024. gada 5. oktobrī]. Pieejams: </w:t>
       </w:r>
-      <w:hyperlink r:id="rId21" w:history="1">
+      <w:hyperlink r:id="rId19" w:history="1">
         <w:r>
           <w:rPr>
             <w:rStyle w:val="Hipersaite"/>
@@ -15092,7 +14995,7 @@
         </w:rPr>
         <w:t xml:space="preserve"> [tiešsaiste]. [skatīts 2024. gada 30. septembrī]. Pieejams: </w:t>
       </w:r>
-      <w:hyperlink r:id="rId22" w:history="1">
+      <w:hyperlink r:id="rId20" w:history="1">
         <w:r>
           <w:rPr>
             <w:rStyle w:val="Hipersaite"/>
@@ -15334,7 +15237,7 @@
         </w:rPr>
         <w:t xml:space="preserve"> [tiešsaiste]. [skatīts 2024. gada 25. septembrī]. Pieejams: </w:t>
       </w:r>
-      <w:hyperlink r:id="rId23" w:history="1">
+      <w:hyperlink r:id="rId21" w:history="1">
         <w:r>
           <w:rPr>
             <w:rStyle w:val="Hipersaite"/>
@@ -15582,7 +15485,7 @@
         </w:rPr>
         <w:t xml:space="preserve"> [skatīts 2024. gada 23. septembrī]. Pieejams: </w:t>
       </w:r>
-      <w:hyperlink r:id="rId24" w:history="1">
+      <w:hyperlink r:id="rId22" w:history="1">
         <w:r>
           <w:rPr>
             <w:rStyle w:val="Hipersaite"/>
@@ -15678,7 +15581,7 @@
         </w:rPr>
         <w:t xml:space="preserve">[tiešsaistē]. [skatīts 2024. gada 30. septembrī]. Pieejams: </w:t>
       </w:r>
-      <w:hyperlink r:id="rId25" w:history="1">
+      <w:hyperlink r:id="rId23" w:history="1">
         <w:r>
           <w:rPr>
             <w:rStyle w:val="Hipersaite"/>
@@ -15919,7 +15822,7 @@
         </w:rPr>
         <w:t xml:space="preserve"> [tiešsaistē]. [skatīts 2024. gada 10. oktobrī]. Pieejams: </w:t>
       </w:r>
-      <w:hyperlink r:id="rId26" w:history="1">
+      <w:hyperlink r:id="rId24" w:history="1">
         <w:r>
           <w:rPr>
             <w:rStyle w:val="Hipersaite"/>
@@ -16185,7 +16088,7 @@
         </w:rPr>
         <w:t xml:space="preserve"> [tiešsaiste]. [skatīts 2024. gada 10. oktobrī]. Pieejams: </w:t>
       </w:r>
-      <w:hyperlink r:id="rId27" w:history="1">
+      <w:hyperlink r:id="rId25" w:history="1">
         <w:r>
           <w:rPr>
             <w:rStyle w:val="Hipersaite"/>
@@ -16383,7 +16286,7 @@
         </w:rPr>
         <w:t xml:space="preserve"> [tiešsaiste]. [skatīts 2024. gada 30. septembrī]. Pieejams: </w:t>
       </w:r>
-      <w:hyperlink r:id="rId28" w:history="1">
+      <w:hyperlink r:id="rId26" w:history="1">
         <w:r>
           <w:rPr>
             <w:rStyle w:val="Hipersaite"/>
@@ -16767,7 +16670,7 @@
         </w:rPr>
         <w:t xml:space="preserve">[tiešsaistē]. [skatīts 2024. gada 10. oktobrī]. Pieejams: </w:t>
       </w:r>
-      <w:hyperlink r:id="rId29" w:history="1">
+      <w:hyperlink r:id="rId27" w:history="1">
         <w:r>
           <w:rPr>
             <w:rStyle w:val="Hipersaite"/>
@@ -16965,7 +16868,7 @@
         </w:rPr>
         <w:t xml:space="preserve"> [tiešsaiste]. [skatīts 2024. gada 2. decembrī]. Pieejams: </w:t>
       </w:r>
-      <w:hyperlink r:id="rId30" w:history="1">
+      <w:hyperlink r:id="rId28" w:history="1">
         <w:r>
           <w:rPr>
             <w:rStyle w:val="Hipersaite"/>
@@ -17084,7 +16987,7 @@
         </w:rPr>
         <w:t xml:space="preserve"> [tiešsaistē]. [skatīts 2024. gada 23. septembrī]. Pieejams: </w:t>
       </w:r>
-      <w:hyperlink r:id="rId31" w:history="1">
+      <w:hyperlink r:id="rId29" w:history="1">
         <w:r>
           <w:rPr>
             <w:rStyle w:val="Hipersaite"/>
@@ -17226,7 +17129,7 @@
         </w:rPr>
         <w:t xml:space="preserve"> [tiešsaiste]. [skatīts 2024. gada 5. oktobrī]. Pieejams: </w:t>
       </w:r>
-      <w:hyperlink r:id="rId32" w:history="1">
+      <w:hyperlink r:id="rId30" w:history="1">
         <w:r>
           <w:rPr>
             <w:rStyle w:val="Hipersaite"/>
@@ -17515,7 +17418,7 @@
         </w:rPr>
         <w:t xml:space="preserve"> [tiešsaiste]. [skatīts 2024. gada 30. oktobrī]. Pieejams: </w:t>
       </w:r>
-      <w:hyperlink r:id="rId33" w:history="1">
+      <w:hyperlink r:id="rId31" w:history="1">
         <w:r>
           <w:rPr>
             <w:rStyle w:val="Hipersaite"/>
@@ -17700,6 +17603,15 @@
     </w:p>
     <w:p>
       <w:pPr>
+        <w:rPr>
+          <w:rFonts w:ascii="Times New Roman" w:hAnsi="Times New Roman" w:cs="Times New Roman"/>
+          <w:sz w:val="24"/>
+          <w:szCs w:val="24"/>
+        </w:rPr>
+      </w:pPr>
+    </w:p>
+    <w:p>
+      <w:pPr>
         <w:pStyle w:val="Virsraksts1"/>
         <w:jc w:val="center"/>
       </w:pPr>
@@ -17708,6 +17620,7 @@
       <w:bookmarkStart w:id="111" w:name="_Toc184400188"/>
       <w:bookmarkStart w:id="112" w:name="_Toc184589214"/>
       <w:r>
+        <w:lastRenderedPageBreak/>
         <w:t>Pielikumi</w:t>
       </w:r>
       <w:bookmarkEnd w:id="109"/>
@@ -17778,7 +17691,7 @@
         </w:rPr>
         <w:t xml:space="preserve">Skatīt izveidoto kodu </w:t>
       </w:r>
-      <w:hyperlink r:id="rId34" w:history="1">
+      <w:hyperlink r:id="rId32" w:history="1">
         <w:r>
           <w:rPr>
             <w:rStyle w:val="Hipersaite"/>
@@ -18120,6 +18033,7 @@
           <w:sz w:val="24"/>
           <w:szCs w:val="24"/>
         </w:rPr>
+        <w:lastRenderedPageBreak/>
         <w:t>2. pielikums</w:t>
       </w:r>
     </w:p>
@@ -18133,7 +18047,6 @@
           <w:sz w:val="24"/>
           <w:szCs w:val="24"/>
         </w:rPr>
-        <w:lastRenderedPageBreak/>
         <w:t>“</w:t>
       </w:r>
       <w:r>
@@ -18180,7 +18093,7 @@
                     <pic:cNvPicPr/>
                   </pic:nvPicPr>
                   <pic:blipFill>
-                    <a:blip r:embed="rId35"/>
+                    <a:blip r:embed="rId33"/>
                     <a:stretch>
                       <a:fillRect/>
                     </a:stretch>
@@ -18347,6 +18260,7 @@
           <w:sz w:val="24"/>
           <w:szCs w:val="24"/>
         </w:rPr>
+        <w:lastRenderedPageBreak/>
         <w:t>3. pielikums</w:t>
       </w:r>
     </w:p>
@@ -18360,7 +18274,6 @@
           <w:sz w:val="24"/>
           <w:szCs w:val="24"/>
         </w:rPr>
-        <w:lastRenderedPageBreak/>
         <w:t>“</w:t>
       </w:r>
       <w:r>
@@ -18407,7 +18320,7 @@
                     <pic:cNvPicPr/>
                   </pic:nvPicPr>
                   <pic:blipFill>
-                    <a:blip r:embed="rId36"/>
+                    <a:blip r:embed="rId34"/>
                     <a:stretch>
                       <a:fillRect/>
                     </a:stretch>
@@ -18654,6 +18567,7 @@
           <w:sz w:val="24"/>
           <w:szCs w:val="24"/>
         </w:rPr>
+        <w:lastRenderedPageBreak/>
         <w:t xml:space="preserve">  </w:t>
       </w:r>
       <w:r>
@@ -18675,7 +18589,6 @@
           <w:sz w:val="24"/>
           <w:szCs w:val="24"/>
         </w:rPr>
-        <w:lastRenderedPageBreak/>
         <w:t>“</w:t>
       </w:r>
       <w:r>
@@ -18722,7 +18635,7 @@
                     <pic:cNvPicPr/>
                   </pic:nvPicPr>
                   <pic:blipFill>
-                    <a:blip r:embed="rId37"/>
+                    <a:blip r:embed="rId35"/>
                     <a:stretch>
                       <a:fillRect/>
                     </a:stretch>
@@ -18879,6 +18792,7 @@
           <w:sz w:val="24"/>
           <w:szCs w:val="24"/>
         </w:rPr>
+        <w:lastRenderedPageBreak/>
         <w:t xml:space="preserve">5. pielikums </w:t>
       </w:r>
     </w:p>
@@ -18892,7 +18806,6 @@
           <w:sz w:val="24"/>
           <w:szCs w:val="24"/>
         </w:rPr>
-        <w:lastRenderedPageBreak/>
         <w:t>“</w:t>
       </w:r>
       <w:r>
@@ -18939,7 +18852,7 @@
                     <pic:cNvPicPr/>
                   </pic:nvPicPr>
                   <pic:blipFill>
-                    <a:blip r:embed="rId38"/>
+                    <a:blip r:embed="rId36"/>
                     <a:stretch>
                       <a:fillRect/>
                     </a:stretch>
@@ -19146,6 +19059,7 @@
           <w:sz w:val="24"/>
           <w:szCs w:val="24"/>
         </w:rPr>
+        <w:lastRenderedPageBreak/>
         <w:t xml:space="preserve">6. pielikums </w:t>
       </w:r>
     </w:p>
@@ -19159,7 +19073,6 @@
           <w:sz w:val="24"/>
           <w:szCs w:val="24"/>
         </w:rPr>
-        <w:lastRenderedPageBreak/>
         <w:t>“</w:t>
       </w:r>
       <w:r>
@@ -19206,7 +19119,7 @@
                     <pic:cNvPicPr/>
                   </pic:nvPicPr>
                   <pic:blipFill>
-                    <a:blip r:embed="rId39"/>
+                    <a:blip r:embed="rId37"/>
                     <a:stretch>
                       <a:fillRect/>
                     </a:stretch>
@@ -19254,12 +19167,12 @@
       </w:r>
     </w:p>
     <w:sectPr>
-      <w:headerReference w:type="even" r:id="rId40"/>
-      <w:headerReference w:type="default" r:id="rId41"/>
-      <w:footerReference w:type="even" r:id="rId42"/>
-      <w:footerReference w:type="default" r:id="rId43"/>
-      <w:headerReference w:type="first" r:id="rId44"/>
-      <w:footerReference w:type="first" r:id="rId45"/>
+      <w:headerReference w:type="even" r:id="rId38"/>
+      <w:headerReference w:type="default" r:id="rId39"/>
+      <w:footerReference w:type="even" r:id="rId40"/>
+      <w:footerReference w:type="default" r:id="rId41"/>
+      <w:headerReference w:type="first" r:id="rId42"/>
+      <w:footerReference w:type="first" r:id="rId43"/>
       <w:pgSz w:w="12240" w:h="15840"/>
       <w:pgMar w:top="1418" w:right="1418" w:bottom="1418" w:left="1418" w:header="720" w:footer="720" w:gutter="0"/>
       <w:cols w:space="720"/>

</xml_diff>

<commit_message>
More improvements on text
</commit_message>
<xml_diff>
--- a/ZPD.docx
+++ b/ZPD.docx
@@ -1,6 +1,6 @@
 
 <file path=word/document.xml><?xml version="1.0" encoding="utf-8"?>
-<w:document xmlns:wpc="http://schemas.microsoft.com/office/word/2010/wordprocessingCanvas" xmlns:cx="http://schemas.microsoft.com/office/drawing/2014/chartex" xmlns:cx1="http://schemas.microsoft.com/office/drawing/2015/9/8/chartex" xmlns:cx2="http://schemas.microsoft.com/office/drawing/2015/10/21/chartex" xmlns:cx3="http://schemas.microsoft.com/office/drawing/2016/5/9/chartex" xmlns:cx4="http://schemas.microsoft.com/office/drawing/2016/5/10/chartex" xmlns:cx5="http://schemas.microsoft.com/office/drawing/2016/5/11/chartex" xmlns:cx6="http://schemas.microsoft.com/office/drawing/2016/5/12/chartex" xmlns:cx7="http://schemas.microsoft.com/office/drawing/2016/5/13/chartex" xmlns:cx8="http://schemas.microsoft.com/office/drawing/2016/5/14/chartex" xmlns:mc="http://schemas.openxmlformats.org/markup-compatibility/2006" xmlns:aink="http://schemas.microsoft.com/office/drawing/2016/ink" xmlns:am3d="http://schemas.microsoft.com/office/drawing/2017/model3d" xmlns:o="urn:schemas-microsoft-com:office:office" xmlns:oel="http://schemas.microsoft.com/office/2019/extlst" xmlns:r="http://schemas.openxmlformats.org/officeDocument/2006/relationships" xmlns:m="http://schemas.openxmlformats.org/officeDocument/2006/math" xmlns:v="urn:schemas-microsoft-com:vml" xmlns:wp14="http://schemas.microsoft.com/office/word/2010/wordprocessingDrawing" xmlns:wp="http://schemas.openxmlformats.org/drawingml/2006/wordprocessingDrawing" xmlns:w10="urn:schemas-microsoft-com:office:word" xmlns:w="http://schemas.openxmlformats.org/wordprocessingml/2006/main" xmlns:w14="http://schemas.microsoft.com/office/word/2010/wordml" xmlns:w15="http://schemas.microsoft.com/office/word/2012/wordml" xmlns:w16cex="http://schemas.microsoft.com/office/word/2018/wordml/cex" xmlns:w16cid="http://schemas.microsoft.com/office/word/2016/wordml/cid" xmlns:w16="http://schemas.microsoft.com/office/word/2018/wordml" xmlns:w16du="http://schemas.microsoft.com/office/word/2023/wordml/word16du" xmlns:w16sdtdh="http://schemas.microsoft.com/office/word/2020/wordml/sdtdatahash" xmlns:w16se="http://schemas.microsoft.com/office/word/2015/wordml/symex" xmlns:wpg="http://schemas.microsoft.com/office/word/2010/wordprocessingGroup" xmlns:wpi="http://schemas.microsoft.com/office/word/2010/wordprocessingInk" xmlns:wne="http://schemas.microsoft.com/office/word/2006/wordml" xmlns:wps="http://schemas.microsoft.com/office/word/2010/wordprocessingShape" mc:Ignorable="w14 w15 w16se w16cid w16 w16cex w16sdtdh w16du wp14">
+<w:document xmlns:wpc="http://schemas.microsoft.com/office/word/2010/wordprocessingCanvas" xmlns:cx="http://schemas.microsoft.com/office/drawing/2014/chartex" xmlns:cx1="http://schemas.microsoft.com/office/drawing/2015/9/8/chartex" xmlns:cx2="http://schemas.microsoft.com/office/drawing/2015/10/21/chartex" xmlns:cx3="http://schemas.microsoft.com/office/drawing/2016/5/9/chartex" xmlns:cx4="http://schemas.microsoft.com/office/drawing/2016/5/10/chartex" xmlns:cx5="http://schemas.microsoft.com/office/drawing/2016/5/11/chartex" xmlns:cx6="http://schemas.microsoft.com/office/drawing/2016/5/12/chartex" xmlns:cx7="http://schemas.microsoft.com/office/drawing/2016/5/13/chartex" xmlns:cx8="http://schemas.microsoft.com/office/drawing/2016/5/14/chartex" xmlns:mc="http://schemas.openxmlformats.org/markup-compatibility/2006" xmlns:aink="http://schemas.microsoft.com/office/drawing/2016/ink" xmlns:am3d="http://schemas.microsoft.com/office/drawing/2017/model3d" xmlns:o="urn:schemas-microsoft-com:office:office" xmlns:oel="http://schemas.microsoft.com/office/2019/extlst" xmlns:r="http://schemas.openxmlformats.org/officeDocument/2006/relationships" xmlns:m="http://schemas.openxmlformats.org/officeDocument/2006/math" xmlns:v="urn:schemas-microsoft-com:vml" xmlns:wp14="http://schemas.microsoft.com/office/word/2010/wordprocessingDrawing" xmlns:wp="http://schemas.openxmlformats.org/drawingml/2006/wordprocessingDrawing" xmlns:w10="urn:schemas-microsoft-com:office:word" xmlns:w="http://schemas.openxmlformats.org/wordprocessingml/2006/main" xmlns:w14="http://schemas.microsoft.com/office/word/2010/wordml" xmlns:w15="http://schemas.microsoft.com/office/word/2012/wordml" xmlns:w16cex="http://schemas.microsoft.com/office/word/2018/wordml/cex" xmlns:w16cid="http://schemas.microsoft.com/office/word/2016/wordml/cid" xmlns:w16="http://schemas.microsoft.com/office/word/2018/wordml" xmlns:w16du="http://schemas.microsoft.com/office/word/2023/wordml/word16du" xmlns:w16sdtdh="http://schemas.microsoft.com/office/word/2020/wordml/sdtdatahash" xmlns:w16sdtfl="http://schemas.microsoft.com/office/word/2024/wordml/sdtformatlock" xmlns:w16se="http://schemas.microsoft.com/office/word/2015/wordml/symex" xmlns:wpg="http://schemas.microsoft.com/office/word/2010/wordprocessingGroup" xmlns:wpi="http://schemas.microsoft.com/office/word/2010/wordprocessingInk" xmlns:wne="http://schemas.microsoft.com/office/word/2006/wordml" xmlns:wps="http://schemas.microsoft.com/office/word/2010/wordprocessingShape" mc:Ignorable="w14 w15 w16se w16cid w16 w16cex w16sdtdh w16sdtfl w16du wp14">
   <w:body>
     <w:p>
       <w:pPr>
@@ -700,7 +700,7 @@
         </w:rPr>
         <w:fldChar w:fldCharType="separate"/>
       </w:r>
-      <w:hyperlink w:anchor="_Toc184589185" w:history="1">
+      <w:hyperlink w:anchor="_Toc184830139" w:history="1">
         <w:r>
           <w:rPr>
             <w:rStyle w:val="Hipersaite"/>
@@ -724,7 +724,7 @@
           <w:rPr>
             <w:noProof/>
           </w:rPr>
-          <w:instrText xml:space="preserve"> PAGEREF _Toc184589185 \h </w:instrText>
+          <w:instrText xml:space="preserve"> PAGEREF _Toc184830139 \h </w:instrText>
         </w:r>
         <w:r>
           <w:rPr>
@@ -770,7 +770,7 @@
           <w14:ligatures w14:val="standardContextual"/>
         </w:rPr>
       </w:pPr>
-      <w:hyperlink w:anchor="_Toc184589186" w:history="1">
+      <w:hyperlink w:anchor="_Toc184830140" w:history="1">
         <w:r>
           <w:rPr>
             <w:rStyle w:val="Hipersaite"/>
@@ -815,7 +815,7 @@
           <w:rPr>
             <w:noProof/>
           </w:rPr>
-          <w:instrText xml:space="preserve"> PAGEREF _Toc184589186 \h </w:instrText>
+          <w:instrText xml:space="preserve"> PAGEREF _Toc184830140 \h </w:instrText>
         </w:r>
         <w:r>
           <w:rPr>
@@ -859,7 +859,7 @@
           <w14:ligatures w14:val="standardContextual"/>
         </w:rPr>
       </w:pPr>
-      <w:hyperlink w:anchor="_Toc184589187" w:history="1">
+      <w:hyperlink w:anchor="_Toc184830141" w:history="1">
         <w:r>
           <w:rPr>
             <w:rStyle w:val="Hipersaite"/>
@@ -902,7 +902,7 @@
           <w:rPr>
             <w:noProof/>
           </w:rPr>
-          <w:instrText xml:space="preserve"> PAGEREF _Toc184589187 \h </w:instrText>
+          <w:instrText xml:space="preserve"> PAGEREF _Toc184830141 \h </w:instrText>
         </w:r>
         <w:r>
           <w:rPr>
@@ -946,7 +946,7 @@
           <w14:ligatures w14:val="standardContextual"/>
         </w:rPr>
       </w:pPr>
-      <w:hyperlink w:anchor="_Toc184589188" w:history="1">
+      <w:hyperlink w:anchor="_Toc184830142" w:history="1">
         <w:r>
           <w:rPr>
             <w:rStyle w:val="Hipersaite"/>
@@ -989,7 +989,7 @@
           <w:rPr>
             <w:noProof/>
           </w:rPr>
-          <w:instrText xml:space="preserve"> PAGEREF _Toc184589188 \h </w:instrText>
+          <w:instrText xml:space="preserve"> PAGEREF _Toc184830142 \h </w:instrText>
         </w:r>
         <w:r>
           <w:rPr>
@@ -1033,7 +1033,7 @@
           <w14:ligatures w14:val="standardContextual"/>
         </w:rPr>
       </w:pPr>
-      <w:hyperlink w:anchor="_Toc184589189" w:history="1">
+      <w:hyperlink w:anchor="_Toc184830143" w:history="1">
         <w:r>
           <w:rPr>
             <w:rStyle w:val="Hipersaite"/>
@@ -1076,7 +1076,7 @@
           <w:rPr>
             <w:noProof/>
           </w:rPr>
-          <w:instrText xml:space="preserve"> PAGEREF _Toc184589189 \h </w:instrText>
+          <w:instrText xml:space="preserve"> PAGEREF _Toc184830143 \h </w:instrText>
         </w:r>
         <w:r>
           <w:rPr>
@@ -1122,7 +1122,7 @@
           <w14:ligatures w14:val="standardContextual"/>
         </w:rPr>
       </w:pPr>
-      <w:hyperlink w:anchor="_Toc184589190" w:history="1">
+      <w:hyperlink w:anchor="_Toc184830144" w:history="1">
         <w:r>
           <w:rPr>
             <w:rStyle w:val="Hipersaite"/>
@@ -1167,7 +1167,7 @@
           <w:rPr>
             <w:noProof/>
           </w:rPr>
-          <w:instrText xml:space="preserve"> PAGEREF _Toc184589190 \h </w:instrText>
+          <w:instrText xml:space="preserve"> PAGEREF _Toc184830144 \h </w:instrText>
         </w:r>
         <w:r>
           <w:rPr>
@@ -1211,7 +1211,7 @@
           <w14:ligatures w14:val="standardContextual"/>
         </w:rPr>
       </w:pPr>
-      <w:hyperlink w:anchor="_Toc184589191" w:history="1">
+      <w:hyperlink w:anchor="_Toc184830145" w:history="1">
         <w:r>
           <w:rPr>
             <w:rStyle w:val="Hipersaite"/>
@@ -1254,7 +1254,7 @@
           <w:rPr>
             <w:noProof/>
           </w:rPr>
-          <w:instrText xml:space="preserve"> PAGEREF _Toc184589191 \h </w:instrText>
+          <w:instrText xml:space="preserve"> PAGEREF _Toc184830145 \h </w:instrText>
         </w:r>
         <w:r>
           <w:rPr>
@@ -1298,7 +1298,7 @@
           <w14:ligatures w14:val="standardContextual"/>
         </w:rPr>
       </w:pPr>
-      <w:hyperlink w:anchor="_Toc184589192" w:history="1">
+      <w:hyperlink w:anchor="_Toc184830146" w:history="1">
         <w:r>
           <w:rPr>
             <w:rStyle w:val="Hipersaite"/>
@@ -1341,7 +1341,7 @@
           <w:rPr>
             <w:noProof/>
           </w:rPr>
-          <w:instrText xml:space="preserve"> PAGEREF _Toc184589192 \h </w:instrText>
+          <w:instrText xml:space="preserve"> PAGEREF _Toc184830146 \h </w:instrText>
         </w:r>
         <w:r>
           <w:rPr>
@@ -1387,7 +1387,7 @@
           <w14:ligatures w14:val="standardContextual"/>
         </w:rPr>
       </w:pPr>
-      <w:hyperlink w:anchor="_Toc184589193" w:history="1">
+      <w:hyperlink w:anchor="_Toc184830147" w:history="1">
         <w:r>
           <w:rPr>
             <w:rStyle w:val="Hipersaite"/>
@@ -1432,7 +1432,7 @@
           <w:rPr>
             <w:noProof/>
           </w:rPr>
-          <w:instrText xml:space="preserve"> PAGEREF _Toc184589193 \h </w:instrText>
+          <w:instrText xml:space="preserve"> PAGEREF _Toc184830147 \h </w:instrText>
         </w:r>
         <w:r>
           <w:rPr>
@@ -1476,7 +1476,7 @@
           <w14:ligatures w14:val="standardContextual"/>
         </w:rPr>
       </w:pPr>
-      <w:hyperlink w:anchor="_Toc184589194" w:history="1">
+      <w:hyperlink w:anchor="_Toc184830148" w:history="1">
         <w:r>
           <w:rPr>
             <w:rStyle w:val="Hipersaite"/>
@@ -1519,7 +1519,7 @@
           <w:rPr>
             <w:noProof/>
           </w:rPr>
-          <w:instrText xml:space="preserve"> PAGEREF _Toc184589194 \h </w:instrText>
+          <w:instrText xml:space="preserve"> PAGEREF _Toc184830148 \h </w:instrText>
         </w:r>
         <w:r>
           <w:rPr>
@@ -1563,7 +1563,7 @@
           <w14:ligatures w14:val="standardContextual"/>
         </w:rPr>
       </w:pPr>
-      <w:hyperlink w:anchor="_Toc184589195" w:history="1">
+      <w:hyperlink w:anchor="_Toc184830149" w:history="1">
         <w:r>
           <w:rPr>
             <w:rStyle w:val="Hipersaite"/>
@@ -1606,7 +1606,7 @@
           <w:rPr>
             <w:noProof/>
           </w:rPr>
-          <w:instrText xml:space="preserve"> PAGEREF _Toc184589195 \h </w:instrText>
+          <w:instrText xml:space="preserve"> PAGEREF _Toc184830149 \h </w:instrText>
         </w:r>
         <w:r>
           <w:rPr>
@@ -1650,7 +1650,7 @@
           <w14:ligatures w14:val="standardContextual"/>
         </w:rPr>
       </w:pPr>
-      <w:hyperlink w:anchor="_Toc184589196" w:history="1">
+      <w:hyperlink w:anchor="_Toc184830150" w:history="1">
         <w:r>
           <w:rPr>
             <w:rStyle w:val="Hipersaite"/>
@@ -1693,7 +1693,7 @@
           <w:rPr>
             <w:noProof/>
           </w:rPr>
-          <w:instrText xml:space="preserve"> PAGEREF _Toc184589196 \h </w:instrText>
+          <w:instrText xml:space="preserve"> PAGEREF _Toc184830150 \h </w:instrText>
         </w:r>
         <w:r>
           <w:rPr>
@@ -1739,7 +1739,7 @@
           <w14:ligatures w14:val="standardContextual"/>
         </w:rPr>
       </w:pPr>
-      <w:hyperlink w:anchor="_Toc184589197" w:history="1">
+      <w:hyperlink w:anchor="_Toc184830151" w:history="1">
         <w:r>
           <w:rPr>
             <w:rStyle w:val="Hipersaite"/>
@@ -1784,7 +1784,7 @@
           <w:rPr>
             <w:noProof/>
           </w:rPr>
-          <w:instrText xml:space="preserve"> PAGEREF _Toc184589197 \h </w:instrText>
+          <w:instrText xml:space="preserve"> PAGEREF _Toc184830151 \h </w:instrText>
         </w:r>
         <w:r>
           <w:rPr>
@@ -1830,7 +1830,7 @@
           <w14:ligatures w14:val="standardContextual"/>
         </w:rPr>
       </w:pPr>
-      <w:hyperlink w:anchor="_Toc184589198" w:history="1">
+      <w:hyperlink w:anchor="_Toc184830152" w:history="1">
         <w:r>
           <w:rPr>
             <w:rStyle w:val="Hipersaite"/>
@@ -1875,7 +1875,7 @@
           <w:rPr>
             <w:noProof/>
           </w:rPr>
-          <w:instrText xml:space="preserve"> PAGEREF _Toc184589198 \h </w:instrText>
+          <w:instrText xml:space="preserve"> PAGEREF _Toc184830152 \h </w:instrText>
         </w:r>
         <w:r>
           <w:rPr>
@@ -1921,7 +1921,7 @@
           <w14:ligatures w14:val="standardContextual"/>
         </w:rPr>
       </w:pPr>
-      <w:hyperlink w:anchor="_Toc184589199" w:history="1">
+      <w:hyperlink w:anchor="_Toc184830153" w:history="1">
         <w:r>
           <w:rPr>
             <w:rStyle w:val="Hipersaite"/>
@@ -1966,7 +1966,7 @@
           <w:rPr>
             <w:noProof/>
           </w:rPr>
-          <w:instrText xml:space="preserve"> PAGEREF _Toc184589199 \h </w:instrText>
+          <w:instrText xml:space="preserve"> PAGEREF _Toc184830153 \h </w:instrText>
         </w:r>
         <w:r>
           <w:rPr>
@@ -2012,7 +2012,7 @@
           <w14:ligatures w14:val="standardContextual"/>
         </w:rPr>
       </w:pPr>
-      <w:hyperlink w:anchor="_Toc184589200" w:history="1">
+      <w:hyperlink w:anchor="_Toc184830154" w:history="1">
         <w:r>
           <w:rPr>
             <w:rStyle w:val="Hipersaite"/>
@@ -2057,7 +2057,7 @@
           <w:rPr>
             <w:noProof/>
           </w:rPr>
-          <w:instrText xml:space="preserve"> PAGEREF _Toc184589200 \h </w:instrText>
+          <w:instrText xml:space="preserve"> PAGEREF _Toc184830154 \h </w:instrText>
         </w:r>
         <w:r>
           <w:rPr>
@@ -2101,7 +2101,7 @@
           <w14:ligatures w14:val="standardContextual"/>
         </w:rPr>
       </w:pPr>
-      <w:hyperlink w:anchor="_Toc184589201" w:history="1">
+      <w:hyperlink w:anchor="_Toc184830155" w:history="1">
         <w:r>
           <w:rPr>
             <w:rStyle w:val="Hipersaite"/>
@@ -2144,7 +2144,7 @@
           <w:rPr>
             <w:noProof/>
           </w:rPr>
-          <w:instrText xml:space="preserve"> PAGEREF _Toc184589201 \h </w:instrText>
+          <w:instrText xml:space="preserve"> PAGEREF _Toc184830155 \h </w:instrText>
         </w:r>
         <w:r>
           <w:rPr>
@@ -2188,7 +2188,7 @@
           <w14:ligatures w14:val="standardContextual"/>
         </w:rPr>
       </w:pPr>
-      <w:hyperlink w:anchor="_Toc184589202" w:history="1">
+      <w:hyperlink w:anchor="_Toc184830156" w:history="1">
         <w:r>
           <w:rPr>
             <w:rStyle w:val="Hipersaite"/>
@@ -2231,7 +2231,7 @@
           <w:rPr>
             <w:noProof/>
           </w:rPr>
-          <w:instrText xml:space="preserve"> PAGEREF _Toc184589202 \h </w:instrText>
+          <w:instrText xml:space="preserve"> PAGEREF _Toc184830156 \h </w:instrText>
         </w:r>
         <w:r>
           <w:rPr>
@@ -2275,7 +2275,7 @@
           <w14:ligatures w14:val="standardContextual"/>
         </w:rPr>
       </w:pPr>
-      <w:hyperlink w:anchor="_Toc184589203" w:history="1">
+      <w:hyperlink w:anchor="_Toc184830157" w:history="1">
         <w:r>
           <w:rPr>
             <w:rStyle w:val="Hipersaite"/>
@@ -2318,7 +2318,7 @@
           <w:rPr>
             <w:noProof/>
           </w:rPr>
-          <w:instrText xml:space="preserve"> PAGEREF _Toc184589203 \h </w:instrText>
+          <w:instrText xml:space="preserve"> PAGEREF _Toc184830157 \h </w:instrText>
         </w:r>
         <w:r>
           <w:rPr>
@@ -2362,7 +2362,7 @@
           <w14:ligatures w14:val="standardContextual"/>
         </w:rPr>
       </w:pPr>
-      <w:hyperlink w:anchor="_Toc184589204" w:history="1">
+      <w:hyperlink w:anchor="_Toc184830158" w:history="1">
         <w:r>
           <w:rPr>
             <w:rStyle w:val="Hipersaite"/>
@@ -2405,7 +2405,7 @@
           <w:rPr>
             <w:noProof/>
           </w:rPr>
-          <w:instrText xml:space="preserve"> PAGEREF _Toc184589204 \h </w:instrText>
+          <w:instrText xml:space="preserve"> PAGEREF _Toc184830158 \h </w:instrText>
         </w:r>
         <w:r>
           <w:rPr>
@@ -2451,7 +2451,7 @@
           <w14:ligatures w14:val="standardContextual"/>
         </w:rPr>
       </w:pPr>
-      <w:hyperlink w:anchor="_Toc184589205" w:history="1">
+      <w:hyperlink w:anchor="_Toc184830159" w:history="1">
         <w:r>
           <w:rPr>
             <w:rStyle w:val="Hipersaite"/>
@@ -2496,7 +2496,7 @@
           <w:rPr>
             <w:noProof/>
           </w:rPr>
-          <w:instrText xml:space="preserve"> PAGEREF _Toc184589205 \h </w:instrText>
+          <w:instrText xml:space="preserve"> PAGEREF _Toc184830159 \h </w:instrText>
         </w:r>
         <w:r>
           <w:rPr>
@@ -2540,7 +2540,7 @@
           <w14:ligatures w14:val="standardContextual"/>
         </w:rPr>
       </w:pPr>
-      <w:hyperlink w:anchor="_Toc184589206" w:history="1">
+      <w:hyperlink w:anchor="_Toc184830160" w:history="1">
         <w:r>
           <w:rPr>
             <w:rStyle w:val="Hipersaite"/>
@@ -2583,7 +2583,7 @@
           <w:rPr>
             <w:noProof/>
           </w:rPr>
-          <w:instrText xml:space="preserve"> PAGEREF _Toc184589206 \h </w:instrText>
+          <w:instrText xml:space="preserve"> PAGEREF _Toc184830160 \h </w:instrText>
         </w:r>
         <w:r>
           <w:rPr>
@@ -2627,7 +2627,7 @@
           <w14:ligatures w14:val="standardContextual"/>
         </w:rPr>
       </w:pPr>
-      <w:hyperlink w:anchor="_Toc184589207" w:history="1">
+      <w:hyperlink w:anchor="_Toc184830161" w:history="1">
         <w:r>
           <w:rPr>
             <w:rStyle w:val="Hipersaite"/>
@@ -2670,7 +2670,7 @@
           <w:rPr>
             <w:noProof/>
           </w:rPr>
-          <w:instrText xml:space="preserve"> PAGEREF _Toc184589207 \h </w:instrText>
+          <w:instrText xml:space="preserve"> PAGEREF _Toc184830161 \h </w:instrText>
         </w:r>
         <w:r>
           <w:rPr>
@@ -2714,7 +2714,7 @@
           <w14:ligatures w14:val="standardContextual"/>
         </w:rPr>
       </w:pPr>
-      <w:hyperlink w:anchor="_Toc184589208" w:history="1">
+      <w:hyperlink w:anchor="_Toc184830162" w:history="1">
         <w:r>
           <w:rPr>
             <w:rStyle w:val="Hipersaite"/>
@@ -2757,7 +2757,7 @@
           <w:rPr>
             <w:noProof/>
           </w:rPr>
-          <w:instrText xml:space="preserve"> PAGEREF _Toc184589208 \h </w:instrText>
+          <w:instrText xml:space="preserve"> PAGEREF _Toc184830162 \h </w:instrText>
         </w:r>
         <w:r>
           <w:rPr>
@@ -2775,93 +2775,6 @@
             <w:noProof/>
           </w:rPr>
           <w:t>14</w:t>
-        </w:r>
-        <w:r>
-          <w:rPr>
-            <w:noProof/>
-          </w:rPr>
-          <w:fldChar w:fldCharType="end"/>
-        </w:r>
-      </w:hyperlink>
-    </w:p>
-    <w:p>
-      <w:pPr>
-        <w:pStyle w:val="Saturs2"/>
-        <w:tabs>
-          <w:tab w:val="left" w:pos="880"/>
-          <w:tab w:val="right" w:leader="dot" w:pos="9394"/>
-        </w:tabs>
-        <w:rPr>
-          <w:rFonts w:asciiTheme="minorHAnsi" w:eastAsiaTheme="minorEastAsia" w:hAnsiTheme="minorHAnsi" w:cstheme="minorBidi"/>
-          <w:smallCaps w:val="0"/>
-          <w:noProof/>
-          <w:kern w:val="2"/>
-          <w:sz w:val="24"/>
-          <w:szCs w:val="24"/>
-          <w14:ligatures w14:val="standardContextual"/>
-        </w:rPr>
-      </w:pPr>
-      <w:hyperlink w:anchor="_Toc184589209" w:history="1">
-        <w:r>
-          <w:rPr>
-            <w:rStyle w:val="Hipersaite"/>
-            <w:noProof/>
-          </w:rPr>
-          <w:t>8.4.</w:t>
-        </w:r>
-        <w:r>
-          <w:rPr>
-            <w:rFonts w:asciiTheme="minorHAnsi" w:eastAsiaTheme="minorEastAsia" w:hAnsiTheme="minorHAnsi" w:cstheme="minorBidi"/>
-            <w:smallCaps w:val="0"/>
-            <w:noProof/>
-            <w:kern w:val="2"/>
-            <w:sz w:val="24"/>
-            <w:szCs w:val="24"/>
-            <w14:ligatures w14:val="standardContextual"/>
-          </w:rPr>
-          <w:tab/>
-        </w:r>
-        <w:r>
-          <w:rPr>
-            <w:rStyle w:val="Hipersaite"/>
-            <w:noProof/>
-          </w:rPr>
-          <w:t>BFS meklēšanas algoritma sarežģītība attiecībā pret A* meklēšanas algoritmu</w:t>
-        </w:r>
-        <w:r>
-          <w:rPr>
-            <w:noProof/>
-          </w:rPr>
-          <w:tab/>
-        </w:r>
-        <w:r>
-          <w:rPr>
-            <w:noProof/>
-          </w:rPr>
-          <w:fldChar w:fldCharType="begin"/>
-        </w:r>
-        <w:r>
-          <w:rPr>
-            <w:noProof/>
-          </w:rPr>
-          <w:instrText xml:space="preserve"> PAGEREF _Toc184589209 \h </w:instrText>
-        </w:r>
-        <w:r>
-          <w:rPr>
-            <w:noProof/>
-          </w:rPr>
-        </w:r>
-        <w:r>
-          <w:rPr>
-            <w:noProof/>
-          </w:rPr>
-          <w:fldChar w:fldCharType="separate"/>
-        </w:r>
-        <w:r>
-          <w:rPr>
-            <w:noProof/>
-          </w:rPr>
-          <w:t>15</w:t>
         </w:r>
         <w:r>
           <w:rPr>
@@ -2890,7 +2803,7 @@
           <w14:ligatures w14:val="standardContextual"/>
         </w:rPr>
       </w:pPr>
-      <w:hyperlink w:anchor="_Toc184589210" w:history="1">
+      <w:hyperlink w:anchor="_Toc184830163" w:history="1">
         <w:r>
           <w:rPr>
             <w:rStyle w:val="Hipersaite"/>
@@ -2935,7 +2848,7 @@
           <w:rPr>
             <w:noProof/>
           </w:rPr>
-          <w:instrText xml:space="preserve"> PAGEREF _Toc184589210 \h </w:instrText>
+          <w:instrText xml:space="preserve"> PAGEREF _Toc184830163 \h </w:instrText>
         </w:r>
         <w:r>
           <w:rPr>
@@ -2979,7 +2892,7 @@
           <w14:ligatures w14:val="standardContextual"/>
         </w:rPr>
       </w:pPr>
-      <w:hyperlink w:anchor="_Toc184589211" w:history="1">
+      <w:hyperlink w:anchor="_Toc184830164" w:history="1">
         <w:r>
           <w:rPr>
             <w:rStyle w:val="Hipersaite"/>
@@ -3004,7 +2917,7 @@
             <w:rStyle w:val="Hipersaite"/>
             <w:noProof/>
           </w:rPr>
-          <w:t>T-testi</w:t>
+          <w:t>Iegūtie rezultāti</w:t>
         </w:r>
         <w:r>
           <w:rPr>
@@ -3022,7 +2935,94 @@
           <w:rPr>
             <w:noProof/>
           </w:rPr>
-          <w:instrText xml:space="preserve"> PAGEREF _Toc184589211 \h </w:instrText>
+          <w:instrText xml:space="preserve"> PAGEREF _Toc184830164 \h </w:instrText>
+        </w:r>
+        <w:r>
+          <w:rPr>
+            <w:noProof/>
+          </w:rPr>
+        </w:r>
+        <w:r>
+          <w:rPr>
+            <w:noProof/>
+          </w:rPr>
+          <w:fldChar w:fldCharType="separate"/>
+        </w:r>
+        <w:r>
+          <w:rPr>
+            <w:noProof/>
+          </w:rPr>
+          <w:t>15</w:t>
+        </w:r>
+        <w:r>
+          <w:rPr>
+            <w:noProof/>
+          </w:rPr>
+          <w:fldChar w:fldCharType="end"/>
+        </w:r>
+      </w:hyperlink>
+    </w:p>
+    <w:p>
+      <w:pPr>
+        <w:pStyle w:val="Saturs2"/>
+        <w:tabs>
+          <w:tab w:val="left" w:pos="880"/>
+          <w:tab w:val="right" w:leader="dot" w:pos="9394"/>
+        </w:tabs>
+        <w:rPr>
+          <w:rFonts w:asciiTheme="minorHAnsi" w:eastAsiaTheme="minorEastAsia" w:hAnsiTheme="minorHAnsi" w:cstheme="minorBidi"/>
+          <w:smallCaps w:val="0"/>
+          <w:noProof/>
+          <w:kern w:val="2"/>
+          <w:sz w:val="24"/>
+          <w:szCs w:val="24"/>
+          <w14:ligatures w14:val="standardContextual"/>
+        </w:rPr>
+      </w:pPr>
+      <w:hyperlink w:anchor="_Toc184830165" w:history="1">
+        <w:r>
+          <w:rPr>
+            <w:rStyle w:val="Hipersaite"/>
+            <w:noProof/>
+          </w:rPr>
+          <w:t>9.2.</w:t>
+        </w:r>
+        <w:r>
+          <w:rPr>
+            <w:rFonts w:asciiTheme="minorHAnsi" w:eastAsiaTheme="minorEastAsia" w:hAnsiTheme="minorHAnsi" w:cstheme="minorBidi"/>
+            <w:smallCaps w:val="0"/>
+            <w:noProof/>
+            <w:kern w:val="2"/>
+            <w:sz w:val="24"/>
+            <w:szCs w:val="24"/>
+            <w14:ligatures w14:val="standardContextual"/>
+          </w:rPr>
+          <w:tab/>
+        </w:r>
+        <w:r>
+          <w:rPr>
+            <w:rStyle w:val="Hipersaite"/>
+            <w:noProof/>
+          </w:rPr>
+          <w:t>Datu analīze (T-testi)</w:t>
+        </w:r>
+        <w:r>
+          <w:rPr>
+            <w:noProof/>
+          </w:rPr>
+          <w:tab/>
+        </w:r>
+        <w:r>
+          <w:rPr>
+            <w:noProof/>
+          </w:rPr>
+          <w:fldChar w:fldCharType="begin"/>
+        </w:r>
+        <w:r>
+          <w:rPr>
+            <w:noProof/>
+          </w:rPr>
+          <w:instrText xml:space="preserve"> PAGEREF _Toc184830165 \h </w:instrText>
         </w:r>
         <w:r>
           <w:rPr>
@@ -3067,7 +3067,7 @@
           <w14:ligatures w14:val="standardContextual"/>
         </w:rPr>
       </w:pPr>
-      <w:hyperlink w:anchor="_Toc184589212" w:history="1">
+      <w:hyperlink w:anchor="_Toc184830166" w:history="1">
         <w:r>
           <w:rPr>
             <w:rStyle w:val="Hipersaite"/>
@@ -3091,7 +3091,7 @@
           <w:rPr>
             <w:noProof/>
           </w:rPr>
-          <w:instrText xml:space="preserve"> PAGEREF _Toc184589212 \h </w:instrText>
+          <w:instrText xml:space="preserve"> PAGEREF _Toc184830166 \h </w:instrText>
         </w:r>
         <w:r>
           <w:rPr>
@@ -3108,7 +3108,7 @@
           <w:rPr>
             <w:noProof/>
           </w:rPr>
-          <w:t>15</w:t>
+          <w:t>16</w:t>
         </w:r>
         <w:r>
           <w:rPr>
@@ -3136,13 +3136,13 @@
           <w14:ligatures w14:val="standardContextual"/>
         </w:rPr>
       </w:pPr>
-      <w:hyperlink w:anchor="_Toc184589213" w:history="1">
+      <w:hyperlink w:anchor="_Toc184830167" w:history="1">
         <w:r>
           <w:rPr>
             <w:rStyle w:val="Hipersaite"/>
             <w:noProof/>
           </w:rPr>
-          <w:t>Literatūras un Informācijas avotu saraksts</w:t>
+          <w:t>Izmantotās literatūras un informācijas avotu saraksts</w:t>
         </w:r>
         <w:r>
           <w:rPr>
@@ -3160,7 +3160,7 @@
           <w:rPr>
             <w:noProof/>
           </w:rPr>
-          <w:instrText xml:space="preserve"> PAGEREF _Toc184589213 \h </w:instrText>
+          <w:instrText xml:space="preserve"> PAGEREF _Toc184830167 \h </w:instrText>
         </w:r>
         <w:r>
           <w:rPr>
@@ -3177,7 +3177,7 @@
           <w:rPr>
             <w:noProof/>
           </w:rPr>
-          <w:t>16</w:t>
+          <w:t>17</w:t>
         </w:r>
         <w:r>
           <w:rPr>
@@ -3205,7 +3205,7 @@
           <w14:ligatures w14:val="standardContextual"/>
         </w:rPr>
       </w:pPr>
-      <w:hyperlink w:anchor="_Toc184589214" w:history="1">
+      <w:hyperlink w:anchor="_Toc184830168" w:history="1">
         <w:r>
           <w:rPr>
             <w:rStyle w:val="Hipersaite"/>
@@ -3229,7 +3229,7 @@
           <w:rPr>
             <w:noProof/>
           </w:rPr>
-          <w:instrText xml:space="preserve"> PAGEREF _Toc184589214 \h </w:instrText>
+          <w:instrText xml:space="preserve"> PAGEREF _Toc184830168 \h </w:instrText>
         </w:r>
         <w:r>
           <w:rPr>
@@ -3246,7 +3246,7 @@
           <w:rPr>
             <w:noProof/>
           </w:rPr>
-          <w:t>18</w:t>
+          <w:t>19</w:t>
         </w:r>
         <w:r>
           <w:rPr>
@@ -3317,7 +3317,7 @@
       <w:bookmarkStart w:id="0" w:name="_Toc184398042"/>
       <w:bookmarkStart w:id="1" w:name="_Toc184398394"/>
       <w:bookmarkStart w:id="2" w:name="_Toc184400160"/>
-      <w:bookmarkStart w:id="3" w:name="_Toc184589185"/>
+      <w:bookmarkStart w:id="3" w:name="_Toc184830139"/>
       <w:r>
         <w:t>Ievads</w:t>
       </w:r>
@@ -4181,7 +4181,7 @@
       <w:bookmarkStart w:id="4" w:name="_Toc184398043"/>
       <w:bookmarkStart w:id="5" w:name="_Toc184398395"/>
       <w:bookmarkStart w:id="6" w:name="_Toc184400161"/>
-      <w:bookmarkStart w:id="7" w:name="_Toc184589186"/>
+      <w:bookmarkStart w:id="7" w:name="_Toc184830140"/>
       <w:r>
         <w:lastRenderedPageBreak/>
         <w:t>Ieskats mākslīgajā intelektā</w:t>
@@ -4204,7 +4204,7 @@
       <w:bookmarkStart w:id="8" w:name="_Toc184398044"/>
       <w:bookmarkStart w:id="9" w:name="_Toc184398396"/>
       <w:bookmarkStart w:id="10" w:name="_Toc184400162"/>
-      <w:bookmarkStart w:id="11" w:name="_Toc184589187"/>
+      <w:bookmarkStart w:id="11" w:name="_Toc184830141"/>
       <w:r>
         <w:t>Kas ir mākslīgais intelekts?</w:t>
       </w:r>
@@ -5076,7 +5076,7 @@
       <w:bookmarkStart w:id="12" w:name="_Toc184398045"/>
       <w:bookmarkStart w:id="13" w:name="_Toc184398397"/>
       <w:bookmarkStart w:id="14" w:name="_Toc184400163"/>
-      <w:bookmarkStart w:id="15" w:name="_Toc184589188"/>
+      <w:bookmarkStart w:id="15" w:name="_Toc184830142"/>
       <w:r>
         <w:lastRenderedPageBreak/>
         <w:t>Izcelsme</w:t>
@@ -5655,7 +5655,7 @@
       <w:bookmarkStart w:id="16" w:name="_Toc184398046"/>
       <w:bookmarkStart w:id="17" w:name="_Toc184398398"/>
       <w:bookmarkStart w:id="18" w:name="_Toc184400164"/>
-      <w:bookmarkStart w:id="19" w:name="_Toc184589189"/>
+      <w:bookmarkStart w:id="19" w:name="_Toc184830143"/>
       <w:r>
         <w:t>Uzplaukums</w:t>
       </w:r>
@@ -6559,7 +6559,7 @@
       <w:bookmarkStart w:id="20" w:name="_Toc184398047"/>
       <w:bookmarkStart w:id="21" w:name="_Toc184398399"/>
       <w:bookmarkStart w:id="22" w:name="_Toc184400165"/>
-      <w:bookmarkStart w:id="23" w:name="_Toc184589190"/>
+      <w:bookmarkStart w:id="23" w:name="_Toc184830144"/>
       <w:r>
         <w:t>Algoritmu sarežģītība</w:t>
       </w:r>
@@ -6581,7 +6581,7 @@
       <w:bookmarkStart w:id="24" w:name="_Toc184398048"/>
       <w:bookmarkStart w:id="25" w:name="_Toc184398400"/>
       <w:bookmarkStart w:id="26" w:name="_Toc184400166"/>
-      <w:bookmarkStart w:id="27" w:name="_Toc184589191"/>
+      <w:bookmarkStart w:id="27" w:name="_Toc184830145"/>
       <w:r>
         <w:t>Kas ir lielā O notācija?</w:t>
       </w:r>
@@ -7240,7 +7240,7 @@
       <w:bookmarkStart w:id="28" w:name="_Toc184398049"/>
       <w:bookmarkStart w:id="29" w:name="_Toc184398401"/>
       <w:bookmarkStart w:id="30" w:name="_Toc184400167"/>
-      <w:bookmarkStart w:id="31" w:name="_Toc184589192"/>
+      <w:bookmarkStart w:id="31" w:name="_Toc184830146"/>
       <w:r>
         <w:t>Lielās O notācijas nozīme šajā pētījumā</w:t>
       </w:r>
@@ -7550,7 +7550,7 @@
       <w:bookmarkStart w:id="32" w:name="_Toc184398050"/>
       <w:bookmarkStart w:id="33" w:name="_Toc184398402"/>
       <w:bookmarkStart w:id="34" w:name="_Toc184400168"/>
-      <w:bookmarkStart w:id="35" w:name="_Toc184589193"/>
+      <w:bookmarkStart w:id="35" w:name="_Toc184830147"/>
       <w:r>
         <w:t>Meklēšanas algoritmi</w:t>
       </w:r>
@@ -7572,7 +7572,7 @@
       <w:bookmarkStart w:id="36" w:name="_Toc184398051"/>
       <w:bookmarkStart w:id="37" w:name="_Toc184398403"/>
       <w:bookmarkStart w:id="38" w:name="_Toc184400169"/>
-      <w:bookmarkStart w:id="39" w:name="_Toc184589194"/>
+      <w:bookmarkStart w:id="39" w:name="_Toc184830148"/>
       <w:r>
         <w:t>A* meklēšanas algoritms</w:t>
       </w:r>
@@ -8220,13 +8220,13 @@
           <w:ilvl w:val="1"/>
           <w:numId w:val="5"/>
         </w:numPr>
-        <w:ind w:left="567"/>
+        <w:ind w:left="540"/>
         <w:jc w:val="center"/>
       </w:pPr>
       <w:bookmarkStart w:id="40" w:name="_Toc184398052"/>
       <w:bookmarkStart w:id="41" w:name="_Toc184398404"/>
       <w:bookmarkStart w:id="42" w:name="_Toc184400170"/>
-      <w:bookmarkStart w:id="43" w:name="_Toc184589195"/>
+      <w:bookmarkStart w:id="43" w:name="_Toc184830149"/>
       <w:r>
         <w:t>BFS meklēšanas algoritms</w:t>
       </w:r>
@@ -8732,13 +8732,13 @@
           <w:ilvl w:val="1"/>
           <w:numId w:val="5"/>
         </w:numPr>
-        <w:ind w:left="567" w:firstLine="1593"/>
+        <w:ind w:left="540" w:hanging="540"/>
         <w:jc w:val="center"/>
       </w:pPr>
       <w:bookmarkStart w:id="44" w:name="_Toc184398053"/>
       <w:bookmarkStart w:id="45" w:name="_Toc184398405"/>
       <w:bookmarkStart w:id="46" w:name="_Toc184400171"/>
-      <w:bookmarkStart w:id="47" w:name="_Toc184589196"/>
+      <w:bookmarkStart w:id="47" w:name="_Toc184830150"/>
       <w:r>
         <w:t>Meklēšanas algoritmu nozīme šajā projektā</w:t>
       </w:r>
@@ -8753,10 +8753,6 @@
         <w:jc w:val="both"/>
         <w:rPr>
           <w:rFonts w:ascii="Times New Roman" w:hAnsi="Times New Roman" w:cs="Times New Roman"/>
-          <w:b/>
-          <w:bCs/>
-          <w:i/>
-          <w:iCs/>
           <w:sz w:val="24"/>
           <w:szCs w:val="24"/>
         </w:rPr>
@@ -8847,42 +8843,6 @@
         </w:rPr>
         <w:t>.</w:t>
       </w:r>
-      <w:r>
-        <w:rPr>
-          <w:rFonts w:ascii="Times New Roman" w:hAnsi="Times New Roman" w:cs="Times New Roman"/>
-          <w:b/>
-          <w:bCs/>
-          <w:i/>
-          <w:iCs/>
-          <w:sz w:val="24"/>
-          <w:szCs w:val="24"/>
-        </w:rPr>
-        <w:t xml:space="preserve"> ATŠĶIRĪBA </w:t>
-      </w:r>
-      <w:r>
-        <w:rPr>
-          <w:rFonts w:ascii="Times New Roman" w:hAnsi="Times New Roman" w:cs="Times New Roman"/>
-          <w:b/>
-          <w:bCs/>
-          <w:i/>
-          <w:iCs/>
-          <w:sz w:val="24"/>
-          <w:szCs w:val="24"/>
-        </w:rPr>
-        <w:t>DFS</w:t>
-      </w:r>
-      <w:r>
-        <w:rPr>
-          <w:rFonts w:ascii="Times New Roman" w:hAnsi="Times New Roman" w:cs="Times New Roman"/>
-          <w:b/>
-          <w:bCs/>
-          <w:i/>
-          <w:iCs/>
-          <w:sz w:val="24"/>
-          <w:szCs w:val="24"/>
-        </w:rPr>
-        <w:t xml:space="preserve"> UN BFS</w:t>
-      </w:r>
     </w:p>
     <w:p>
       <w:pPr>
@@ -8927,18 +8887,6 @@
     </w:p>
     <w:p>
       <w:pPr>
-        <w:ind w:firstLine="432"/>
-        <w:jc w:val="both"/>
-        <w:rPr>
-          <w:rFonts w:ascii="Times New Roman" w:hAnsi="Times New Roman" w:cs="Times New Roman"/>
-          <w:sz w:val="24"/>
-          <w:szCs w:val="24"/>
-        </w:rPr>
-      </w:pPr>
-    </w:p>
-    <w:p>
-      <w:pPr>
-        <w:ind w:firstLine="432"/>
         <w:jc w:val="both"/>
         <w:rPr>
           <w:rFonts w:ascii="Times New Roman" w:hAnsi="Times New Roman" w:cs="Times New Roman"/>
@@ -8959,8 +8907,9 @@
       <w:bookmarkStart w:id="48" w:name="_Toc184398054"/>
       <w:bookmarkStart w:id="49" w:name="_Toc184398406"/>
       <w:bookmarkStart w:id="50" w:name="_Toc184400172"/>
-      <w:bookmarkStart w:id="51" w:name="_Toc184589197"/>
-      <w:r>
+      <w:bookmarkStart w:id="51" w:name="_Toc184830151"/>
+      <w:r>
+        <w:lastRenderedPageBreak/>
         <w:t>Vides apraksts</w:t>
       </w:r>
       <w:bookmarkEnd w:id="48"/>
@@ -9692,7 +9641,7 @@
       <w:bookmarkStart w:id="52" w:name="_Toc184398055"/>
       <w:bookmarkStart w:id="53" w:name="_Toc184398407"/>
       <w:bookmarkStart w:id="54" w:name="_Toc184400173"/>
-      <w:bookmarkStart w:id="55" w:name="_Toc184589198"/>
+      <w:bookmarkStart w:id="55" w:name="_Toc184830152"/>
       <w:r>
         <w:t>Heiristika</w:t>
       </w:r>
@@ -9763,7 +9712,7 @@
           <w:sz w:val="24"/>
           <w:szCs w:val="24"/>
         </w:rPr>
-        <w:t xml:space="preserve"> Piemēram, BFS meklēšanas algoritms sliktākajā gadījumā izies caur visu grafu, kas jau nozīmē, ka šāds algoritms sliktākajā </w:t>
+        <w:t xml:space="preserve"> Piemēram, BFS meklēšanas algoritms sliktākajā gadījumā izies caur visu grafu, kas jau nozīmē, ka šāds algoritms sliktākajā gadījumā būs efektīvāks par algoritmu, kurš rēķinās heiristiku, vispirms izskatot visu grafu. Par </w:t>
       </w:r>
       <w:r>
         <w:rPr>
@@ -9772,7 +9721,7 @@
           <w:szCs w:val="24"/>
         </w:rPr>
         <w:lastRenderedPageBreak/>
-        <w:t>gadījumā būs efektīvāks par algoritmu, kurš rēķinās heiristiku, vispirms izskatot visu grafu. Par alternatīvu tika veikta sakarību meklēšana ievaddatos, kuriem vienmēr pēc definīcijas piemīt noteiktas sakarības, lai heiristika nebalstītos uz liekām kalkulācijām, bet gan zināmām sakarībām.</w:t>
+        <w:t>alternatīvu tika veikta sakarību meklēšana ievaddatos, kuriem vienmēr pēc definīcijas piemīt noteiktas sakarības, lai heiristika nebalstītos uz liekām kalkulācijām, bet gan zināmām sakarībām.</w:t>
       </w:r>
     </w:p>
     <w:p>
@@ -9904,7 +9853,7 @@
       <w:bookmarkStart w:id="56" w:name="_Toc184398056"/>
       <w:bookmarkStart w:id="57" w:name="_Toc184398408"/>
       <w:bookmarkStart w:id="58" w:name="_Toc184400174"/>
-      <w:bookmarkStart w:id="59" w:name="_Toc184589199"/>
+      <w:bookmarkStart w:id="59" w:name="_Toc184830153"/>
       <w:r>
         <w:t>Aģenta apraksts</w:t>
       </w:r>
@@ -9982,7 +9931,7 @@
           <w:szCs w:val="24"/>
         </w:rPr>
         <w:drawing>
-          <wp:inline distT="0" distB="0" distL="0" distR="0" wp14:anchorId="12695F41" wp14:editId="1C358FBD">
+          <wp:inline distT="0" distB="0" distL="0" distR="0" wp14:anchorId="12695F41" wp14:editId="089EC2B5">
             <wp:extent cx="5502303" cy="2782162"/>
             <wp:effectExtent l="0" t="0" r="3175" b="0"/>
             <wp:docPr id="1158391648" name="Attēls 3"/>
@@ -10101,7 +10050,7 @@
       <w:bookmarkStart w:id="60" w:name="_Toc184398057"/>
       <w:bookmarkStart w:id="61" w:name="_Toc184398409"/>
       <w:bookmarkStart w:id="62" w:name="_Toc184400175"/>
-      <w:bookmarkStart w:id="63" w:name="_Toc184589200"/>
+      <w:bookmarkStart w:id="63" w:name="_Toc184830154"/>
       <w:r>
         <w:lastRenderedPageBreak/>
         <w:t>Datu struktūras</w:t>
@@ -10124,7 +10073,7 @@
       <w:bookmarkStart w:id="64" w:name="_Toc184398058"/>
       <w:bookmarkStart w:id="65" w:name="_Toc184398410"/>
       <w:bookmarkStart w:id="66" w:name="_Toc184400176"/>
-      <w:bookmarkStart w:id="67" w:name="_Toc184589201"/>
+      <w:bookmarkStart w:id="67" w:name="_Toc184830155"/>
       <w:r>
         <w:t>Saistītais saraksts</w:t>
       </w:r>
@@ -10195,7 +10144,7 @@
       <w:bookmarkStart w:id="68" w:name="_Toc184398059"/>
       <w:bookmarkStart w:id="69" w:name="_Toc184398411"/>
       <w:bookmarkStart w:id="70" w:name="_Toc184400177"/>
-      <w:bookmarkStart w:id="71" w:name="_Toc184589202"/>
+      <w:bookmarkStart w:id="71" w:name="_Toc184830156"/>
       <w:r>
         <w:t>Rinda</w:t>
       </w:r>
@@ -10274,7 +10223,7 @@
       <w:bookmarkStart w:id="72" w:name="_Toc184398060"/>
       <w:bookmarkStart w:id="73" w:name="_Toc184398412"/>
       <w:bookmarkStart w:id="74" w:name="_Toc184400178"/>
-      <w:bookmarkStart w:id="75" w:name="_Toc184589203"/>
+      <w:bookmarkStart w:id="75" w:name="_Toc184830157"/>
       <w:r>
         <w:t>Grafs</w:t>
       </w:r>
@@ -10924,7 +10873,7 @@
       <w:bookmarkStart w:id="76" w:name="_Toc184398061"/>
       <w:bookmarkStart w:id="77" w:name="_Toc184398413"/>
       <w:bookmarkStart w:id="78" w:name="_Toc184400179"/>
-      <w:bookmarkStart w:id="79" w:name="_Toc184589204"/>
+      <w:bookmarkStart w:id="79" w:name="_Toc184830158"/>
       <w:r>
         <w:t>Mape</w:t>
       </w:r>
@@ -11029,7 +10978,7 @@
       <w:bookmarkStart w:id="80" w:name="_Toc184398062"/>
       <w:bookmarkStart w:id="81" w:name="_Toc184398414"/>
       <w:bookmarkStart w:id="82" w:name="_Toc184400180"/>
-      <w:bookmarkStart w:id="83" w:name="_Toc184589205"/>
+      <w:bookmarkStart w:id="83" w:name="_Toc184830159"/>
       <w:r>
         <w:lastRenderedPageBreak/>
         <w:t>Implementācijas telpas un laika sarežģītības novērtēšana</w:t>
@@ -11052,7 +11001,7 @@
       <w:bookmarkStart w:id="84" w:name="_Toc184398063"/>
       <w:bookmarkStart w:id="85" w:name="_Toc184398415"/>
       <w:bookmarkStart w:id="86" w:name="_Toc184400181"/>
-      <w:bookmarkStart w:id="87" w:name="_Toc184589206"/>
+      <w:bookmarkStart w:id="87" w:name="_Toc184830160"/>
       <w:r>
         <w:t>Teorētiskais veiktspējas novērtējums</w:t>
       </w:r>
@@ -11101,7 +11050,7 @@
       <w:bookmarkStart w:id="88" w:name="_Toc184398064"/>
       <w:bookmarkStart w:id="89" w:name="_Toc184398416"/>
       <w:bookmarkStart w:id="90" w:name="_Toc184400182"/>
-      <w:bookmarkStart w:id="91" w:name="_Toc184589207"/>
+      <w:bookmarkStart w:id="91" w:name="_Toc184830161"/>
       <w:r>
         <w:t>BFS meklēšanas algoritma novērtēšana</w:t>
       </w:r>
@@ -12133,7 +12082,7 @@
       <w:bookmarkStart w:id="92" w:name="_Toc184398065"/>
       <w:bookmarkStart w:id="93" w:name="_Toc184398417"/>
       <w:bookmarkStart w:id="94" w:name="_Toc184400183"/>
-      <w:bookmarkStart w:id="95" w:name="_Toc184589208"/>
+      <w:bookmarkStart w:id="95" w:name="_Toc184830162"/>
       <w:r>
         <w:t>A* meklēšanas algoritma novērtēšana</w:t>
       </w:r>
@@ -12566,7 +12515,7 @@
       <w:bookmarkStart w:id="96" w:name="_Toc184398067"/>
       <w:bookmarkStart w:id="97" w:name="_Toc184398419"/>
       <w:bookmarkStart w:id="98" w:name="_Toc184400185"/>
-      <w:bookmarkStart w:id="99" w:name="_Toc184589210"/>
+      <w:bookmarkStart w:id="99" w:name="_Toc184830163"/>
       <w:r>
         <w:lastRenderedPageBreak/>
         <w:t>Veiktspējas mērīšana</w:t>
@@ -12897,131 +12846,233 @@
         <w:ind w:left="567"/>
         <w:jc w:val="center"/>
       </w:pPr>
+      <w:bookmarkStart w:id="100" w:name="_Toc184830164"/>
       <w:r>
         <w:t>Iegūtie rezultāti</w:t>
       </w:r>
-      <w:r>
-        <w:rPr>
+      <w:bookmarkEnd w:id="100"/>
+    </w:p>
+    <w:p>
+      <w:pPr>
+        <w:ind w:firstLine="567"/>
+        <w:rPr>
+          <w:rFonts w:ascii="Times New Roman" w:hAnsi="Times New Roman" w:cs="Times New Roman"/>
           <w:noProof/>
         </w:rPr>
-        <w:drawing>
-          <wp:anchor distT="0" distB="0" distL="114300" distR="114300" simplePos="0" relativeHeight="251659264" behindDoc="0" locked="0" layoutInCell="1" allowOverlap="1" wp14:anchorId="5E4479C5" wp14:editId="05E68140">
-            <wp:simplePos x="0" y="0"/>
-            <wp:positionH relativeFrom="column">
-              <wp:posOffset>2960470</wp:posOffset>
-            </wp:positionH>
-            <wp:positionV relativeFrom="paragraph">
-              <wp:posOffset>266700</wp:posOffset>
-            </wp:positionV>
-            <wp:extent cx="3141345" cy="1732280"/>
-            <wp:effectExtent l="0" t="0" r="1905" b="1270"/>
-            <wp:wrapTopAndBottom/>
-            <wp:docPr id="776623065" name="Attēls 2"/>
-            <wp:cNvGraphicFramePr>
-              <a:graphicFrameLocks xmlns:a="http://schemas.openxmlformats.org/drawingml/2006/main" noChangeAspect="1"/>
-            </wp:cNvGraphicFramePr>
-            <a:graphic xmlns:a="http://schemas.openxmlformats.org/drawingml/2006/main">
-              <a:graphicData uri="http://schemas.openxmlformats.org/drawingml/2006/picture">
-                <pic:pic xmlns:pic="http://schemas.openxmlformats.org/drawingml/2006/picture">
-                  <pic:nvPicPr>
-                    <pic:cNvPr id="776623065" name="Attēls 776623065"/>
-                    <pic:cNvPicPr/>
-                  </pic:nvPicPr>
-                  <pic:blipFill>
-                    <a:blip r:embed="rId11" cstate="print">
-                      <a:extLst>
-                        <a:ext uri="{28A0092B-C50C-407E-A947-70E740481C1C}">
-                          <a14:useLocalDpi xmlns:a14="http://schemas.microsoft.com/office/drawing/2010/main" val="0"/>
-                        </a:ext>
-                      </a:extLst>
-                    </a:blip>
-                    <a:stretch>
-                      <a:fillRect/>
-                    </a:stretch>
-                  </pic:blipFill>
-                  <pic:spPr>
-                    <a:xfrm>
-                      <a:off x="0" y="0"/>
-                      <a:ext cx="3141345" cy="1732280"/>
-                    </a:xfrm>
-                    <a:prstGeom prst="rect">
-                      <a:avLst/>
-                    </a:prstGeom>
-                  </pic:spPr>
-                </pic:pic>
-              </a:graphicData>
-            </a:graphic>
-            <wp14:sizeRelH relativeFrom="margin">
-              <wp14:pctWidth>0</wp14:pctWidth>
-            </wp14:sizeRelH>
-            <wp14:sizeRelV relativeFrom="margin">
-              <wp14:pctHeight>0</wp14:pctHeight>
-            </wp14:sizeRelV>
-          </wp:anchor>
-        </w:drawing>
-      </w:r>
-      <w:r>
-        <w:rPr>
+      </w:pPr>
+      <w:r>
+        <w:rPr>
+          <w:rFonts w:ascii="Times New Roman" w:hAnsi="Times New Roman" w:cs="Times New Roman"/>
           <w:noProof/>
         </w:rPr>
-        <w:drawing>
-          <wp:anchor distT="0" distB="0" distL="114300" distR="114300" simplePos="0" relativeHeight="251658240" behindDoc="0" locked="0" layoutInCell="1" allowOverlap="1" wp14:anchorId="5672EA6F" wp14:editId="2BC10913">
-            <wp:simplePos x="0" y="0"/>
-            <wp:positionH relativeFrom="column">
-              <wp:posOffset>-185420</wp:posOffset>
-            </wp:positionH>
-            <wp:positionV relativeFrom="paragraph">
-              <wp:posOffset>266700</wp:posOffset>
-            </wp:positionV>
-            <wp:extent cx="3068320" cy="1732280"/>
-            <wp:effectExtent l="0" t="0" r="0" b="1270"/>
-            <wp:wrapTopAndBottom/>
-            <wp:docPr id="793739180" name="Attēls 1"/>
-            <wp:cNvGraphicFramePr>
-              <a:graphicFrameLocks xmlns:a="http://schemas.openxmlformats.org/drawingml/2006/main" noChangeAspect="1"/>
-            </wp:cNvGraphicFramePr>
-            <a:graphic xmlns:a="http://schemas.openxmlformats.org/drawingml/2006/main">
-              <a:graphicData uri="http://schemas.openxmlformats.org/drawingml/2006/picture">
-                <pic:pic xmlns:pic="http://schemas.openxmlformats.org/drawingml/2006/picture">
-                  <pic:nvPicPr>
-                    <pic:cNvPr id="793739180" name="Attēls 793739180"/>
-                    <pic:cNvPicPr/>
-                  </pic:nvPicPr>
-                  <pic:blipFill>
-                    <a:blip r:embed="rId12" cstate="print">
-                      <a:extLst>
-                        <a:ext uri="{28A0092B-C50C-407E-A947-70E740481C1C}">
-                          <a14:useLocalDpi xmlns:a14="http://schemas.microsoft.com/office/drawing/2010/main" val="0"/>
-                        </a:ext>
-                      </a:extLst>
-                    </a:blip>
-                    <a:stretch>
-                      <a:fillRect/>
-                    </a:stretch>
-                  </pic:blipFill>
-                  <pic:spPr>
-                    <a:xfrm>
-                      <a:off x="0" y="0"/>
-                      <a:ext cx="3068320" cy="1732280"/>
-                    </a:xfrm>
-                    <a:prstGeom prst="rect">
-                      <a:avLst/>
-                    </a:prstGeom>
-                  </pic:spPr>
-                </pic:pic>
-              </a:graphicData>
-            </a:graphic>
-            <wp14:sizeRelH relativeFrom="margin">
-              <wp14:pctWidth>0</wp14:pctWidth>
-            </wp14:sizeRelH>
-            <wp14:sizeRelV relativeFrom="margin">
-              <wp14:pctHeight>0</wp14:pctHeight>
-            </wp14:sizeRelV>
-          </wp:anchor>
-        </w:drawing>
-      </w:r>
-    </w:p>
-    <w:p/>
+        <mc:AlternateContent>
+          <mc:Choice Requires="wpg">
+            <w:drawing>
+              <wp:anchor distT="0" distB="0" distL="114300" distR="114300" simplePos="0" relativeHeight="251659264" behindDoc="0" locked="0" layoutInCell="1" allowOverlap="1" wp14:anchorId="5C28C277" wp14:editId="09D5FDD4">
+                <wp:simplePos x="0" y="0"/>
+                <wp:positionH relativeFrom="margin">
+                  <wp:align>right</wp:align>
+                </wp:positionH>
+                <wp:positionV relativeFrom="paragraph">
+                  <wp:posOffset>382270</wp:posOffset>
+                </wp:positionV>
+                <wp:extent cx="5969000" cy="1828800"/>
+                <wp:effectExtent l="0" t="0" r="0" b="0"/>
+                <wp:wrapTopAndBottom/>
+                <wp:docPr id="45205021" name="Group 2"/>
+                <wp:cNvGraphicFramePr/>
+                <a:graphic xmlns:a="http://schemas.openxmlformats.org/drawingml/2006/main">
+                  <a:graphicData uri="http://schemas.microsoft.com/office/word/2010/wordprocessingGroup">
+                    <wpg:wgp>
+                      <wpg:cNvGrpSpPr/>
+                      <wpg:grpSpPr>
+                        <a:xfrm>
+                          <a:off x="0" y="0"/>
+                          <a:ext cx="5969000" cy="1828800"/>
+                          <a:chOff x="0" y="0"/>
+                          <a:chExt cx="6210300" cy="1732280"/>
+                        </a:xfrm>
+                      </wpg:grpSpPr>
+                      <pic:pic xmlns:pic="http://schemas.openxmlformats.org/drawingml/2006/picture">
+                        <pic:nvPicPr>
+                          <pic:cNvPr id="1743354096" name="Attēls 1"/>
+                          <pic:cNvPicPr>
+                            <a:picLocks noChangeAspect="1"/>
+                          </pic:cNvPicPr>
+                        </pic:nvPicPr>
+                        <pic:blipFill>
+                          <a:blip r:embed="rId11" cstate="print">
+                            <a:extLst>
+                              <a:ext uri="{28A0092B-C50C-407E-A947-70E740481C1C}">
+                                <a14:useLocalDpi xmlns:a14="http://schemas.microsoft.com/office/drawing/2010/main" val="0"/>
+                              </a:ext>
+                            </a:extLst>
+                          </a:blip>
+                          <a:stretch>
+                            <a:fillRect/>
+                          </a:stretch>
+                        </pic:blipFill>
+                        <pic:spPr>
+                          <a:xfrm>
+                            <a:off x="0" y="0"/>
+                            <a:ext cx="3068320" cy="1732280"/>
+                          </a:xfrm>
+                          <a:prstGeom prst="rect">
+                            <a:avLst/>
+                          </a:prstGeom>
+                        </pic:spPr>
+                      </pic:pic>
+                      <pic:pic xmlns:pic="http://schemas.openxmlformats.org/drawingml/2006/picture">
+                        <pic:nvPicPr>
+                          <pic:cNvPr id="646352373" name="Attēls 2"/>
+                          <pic:cNvPicPr>
+                            <a:picLocks noChangeAspect="1"/>
+                          </pic:cNvPicPr>
+                        </pic:nvPicPr>
+                        <pic:blipFill>
+                          <a:blip r:embed="rId12" cstate="print">
+                            <a:extLst>
+                              <a:ext uri="{28A0092B-C50C-407E-A947-70E740481C1C}">
+                                <a14:useLocalDpi xmlns:a14="http://schemas.microsoft.com/office/drawing/2010/main" val="0"/>
+                              </a:ext>
+                            </a:extLst>
+                          </a:blip>
+                          <a:stretch>
+                            <a:fillRect/>
+                          </a:stretch>
+                        </pic:blipFill>
+                        <pic:spPr>
+                          <a:xfrm>
+                            <a:off x="3068955" y="0"/>
+                            <a:ext cx="3141345" cy="1732280"/>
+                          </a:xfrm>
+                          <a:prstGeom prst="rect">
+                            <a:avLst/>
+                          </a:prstGeom>
+                        </pic:spPr>
+                      </pic:pic>
+                    </wpg:wgp>
+                  </a:graphicData>
+                </a:graphic>
+                <wp14:sizeRelH relativeFrom="margin">
+                  <wp14:pctWidth>0</wp14:pctWidth>
+                </wp14:sizeRelH>
+                <wp14:sizeRelV relativeFrom="margin">
+                  <wp14:pctHeight>0</wp14:pctHeight>
+                </wp14:sizeRelV>
+              </wp:anchor>
+            </w:drawing>
+          </mc:Choice>
+          <mc:Fallback>
+            <w:pict>
+              <v:group w14:anchorId="7BFD08D6" id="Group 2" o:spid="_x0000_s1026" style="position:absolute;margin-left:418.8pt;margin-top:30.1pt;width:470pt;height:2in;z-index:251659264;mso-position-horizontal:right;mso-position-horizontal-relative:margin;mso-width-relative:margin;mso-height-relative:margin" coordsize="62103,17322" o:gfxdata="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">
+                <v:shapetype id="_x0000_t75" coordsize="21600,21600" o:spt="75" o:preferrelative="t" path="m@4@5l@4@11@9@11@9@5xe" filled="f" stroked="f">
+                  <v:stroke joinstyle="miter"/>
+                  <v:formulas>
+                    <v:f eqn="if lineDrawn pixelLineWidth 0"/>
+                    <v:f eqn="sum @0 1 0"/>
+                    <v:f eqn="sum 0 0 @1"/>
+                    <v:f eqn="prod @2 1 2"/>
+                    <v:f eqn="prod @3 21600 pixelWidth"/>
+                    <v:f eqn="prod @3 21600 pixelHeight"/>
+                    <v:f eqn="sum @0 0 1"/>
+                    <v:f eqn="prod @6 1 2"/>
+                    <v:f eqn="prod @7 21600 pixelWidth"/>
+                    <v:f eqn="sum @8 21600 0"/>
+                    <v:f eqn="prod @7 21600 pixelHeight"/>
+                    <v:f eqn="sum @10 21600 0"/>
+                  </v:formulas>
+                  <v:path o:extrusionok="f" gradientshapeok="t" o:connecttype="rect"/>
+                  <o:lock v:ext="edit" aspectratio="t"/>
+                </v:shapetype>
+                <v:shape id="Attēls 1" o:spid="_x0000_s1027" type="#_x0000_t75" style="position:absolute;width:30683;height:17322;visibility:visible;mso-wrap-style:square" o:gfxdata="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">
+                  <v:imagedata r:id="rId13" o:title=""/>
+                </v:shape>
+                <v:shape id="Attēls 2" o:spid="_x0000_s1028" type="#_x0000_t75" style="position:absolute;left:30689;width:31414;height:17322;visibility:visible;mso-wrap-style:square" o:gfxdata="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">
+                  <v:imagedata r:id="rId14" o:title=""/>
+                </v:shape>
+                <w10:wrap type="topAndBottom" anchorx="margin"/>
+              </v:group>
+            </w:pict>
+          </mc:Fallback>
+        </mc:AlternateContent>
+      </w:r>
+      <w:r>
+        <w:rPr>
+          <w:rFonts w:ascii="Times New Roman" w:hAnsi="Times New Roman" w:cs="Times New Roman"/>
+          <w:sz w:val="24"/>
+          <w:szCs w:val="21"/>
+        </w:rPr>
+        <w:t xml:space="preserve">Iegūtie mērījumi A* un BFS meklēšanas algoritmu patērētajam laikam un atmiņai </w:t>
+      </w:r>
+      <w:r>
+        <w:rPr>
+          <w:rFonts w:ascii="Times New Roman" w:hAnsi="Times New Roman" w:cs="Times New Roman"/>
+          <w:sz w:val="24"/>
+          <w:szCs w:val="21"/>
+        </w:rPr>
+        <w:t>atkarībā no</w:t>
+      </w:r>
+      <w:r>
+        <w:rPr>
+          <w:rFonts w:ascii="Times New Roman" w:hAnsi="Times New Roman" w:cs="Times New Roman"/>
+          <w:sz w:val="24"/>
+          <w:szCs w:val="21"/>
+        </w:rPr>
+        <w:t xml:space="preserve"> istabu skaita</w:t>
+      </w:r>
+      <w:r>
+        <w:rPr>
+          <w:rFonts w:ascii="Times New Roman" w:hAnsi="Times New Roman" w:cs="Times New Roman"/>
+          <w:sz w:val="24"/>
+          <w:szCs w:val="21"/>
+        </w:rPr>
+        <w:t xml:space="preserve"> (skatīt 4. attēlu)</w:t>
+      </w:r>
+      <w:r>
+        <w:rPr>
+          <w:rFonts w:ascii="Times New Roman" w:hAnsi="Times New Roman" w:cs="Times New Roman"/>
+          <w:noProof/>
+        </w:rPr>
+        <w:t xml:space="preserve">. </w:t>
+      </w:r>
+    </w:p>
+    <w:p>
+      <w:pPr>
+        <w:jc w:val="center"/>
+        <w:rPr>
+          <w:rFonts w:ascii="Times New Roman" w:hAnsi="Times New Roman" w:cs="Times New Roman"/>
+          <w:sz w:val="24"/>
+          <w:szCs w:val="24"/>
+        </w:rPr>
+      </w:pPr>
+      <w:r>
+        <w:rPr>
+          <w:rFonts w:ascii="Times New Roman" w:hAnsi="Times New Roman" w:cs="Times New Roman"/>
+          <w:sz w:val="24"/>
+          <w:szCs w:val="24"/>
+        </w:rPr>
+        <w:t>(4. attēls: A* un BFS algoritmu laika un atmiņas patēriņš atkarībā no istabu skaita)</w:t>
+      </w:r>
+    </w:p>
+    <w:p>
+      <w:pPr>
+        <w:jc w:val="center"/>
+        <w:rPr>
+          <w:rFonts w:ascii="Times New Roman" w:hAnsi="Times New Roman" w:cs="Times New Roman"/>
+          <w:sz w:val="24"/>
+          <w:szCs w:val="24"/>
+        </w:rPr>
+      </w:pPr>
+      <w:r>
+        <w:rPr>
+          <w:rFonts w:ascii="Times New Roman" w:hAnsi="Times New Roman" w:cs="Times New Roman"/>
+          <w:sz w:val="24"/>
+          <w:szCs w:val="24"/>
+        </w:rPr>
+        <w:t>Avots: Autoru veidoti grafiki (2024)</w:t>
+      </w:r>
+    </w:p>
     <w:p>
       <w:pPr>
         <w:pStyle w:val="Virsraksts2"/>
@@ -13032,20 +13083,20 @@
         <w:ind w:left="567"/>
         <w:jc w:val="center"/>
       </w:pPr>
-      <w:bookmarkStart w:id="100" w:name="_Toc184398068"/>
-      <w:bookmarkStart w:id="101" w:name="_Toc184398420"/>
-      <w:bookmarkStart w:id="102" w:name="_Toc184400186"/>
-      <w:bookmarkStart w:id="103" w:name="_Toc184589211"/>
+      <w:bookmarkStart w:id="101" w:name="_Toc184398068"/>
+      <w:bookmarkStart w:id="102" w:name="_Toc184398420"/>
+      <w:bookmarkStart w:id="103" w:name="_Toc184400186"/>
+      <w:bookmarkStart w:id="104" w:name="_Toc184830165"/>
       <w:r>
         <w:t>Datu analīze (T-testi</w:t>
       </w:r>
-      <w:bookmarkEnd w:id="100"/>
       <w:bookmarkEnd w:id="101"/>
       <w:bookmarkEnd w:id="102"/>
       <w:bookmarkEnd w:id="103"/>
       <w:r>
         <w:t>)</w:t>
       </w:r>
+      <w:bookmarkEnd w:id="104"/>
     </w:p>
     <w:p>
       <w:pPr>
@@ -13106,39 +13157,6 @@
     </w:p>
     <w:p>
       <w:pPr>
-        <w:ind w:firstLine="708"/>
-        <w:jc w:val="both"/>
-        <w:rPr>
-          <w:rFonts w:ascii="Times New Roman" w:hAnsi="Times New Roman" w:cs="Times New Roman"/>
-          <w:sz w:val="24"/>
-          <w:szCs w:val="24"/>
-        </w:rPr>
-      </w:pPr>
-    </w:p>
-    <w:p>
-      <w:pPr>
-        <w:ind w:firstLine="708"/>
-        <w:jc w:val="both"/>
-        <w:rPr>
-          <w:rFonts w:ascii="Times New Roman" w:hAnsi="Times New Roman" w:cs="Times New Roman"/>
-          <w:sz w:val="24"/>
-          <w:szCs w:val="24"/>
-        </w:rPr>
-      </w:pPr>
-    </w:p>
-    <w:p>
-      <w:pPr>
-        <w:ind w:firstLine="708"/>
-        <w:jc w:val="both"/>
-        <w:rPr>
-          <w:rFonts w:ascii="Times New Roman" w:hAnsi="Times New Roman" w:cs="Times New Roman"/>
-          <w:sz w:val="24"/>
-          <w:szCs w:val="24"/>
-        </w:rPr>
-      </w:pPr>
-    </w:p>
-    <w:p>
-      <w:pPr>
         <w:jc w:val="both"/>
         <w:rPr>
           <w:rFonts w:ascii="Times New Roman" w:hAnsi="Times New Roman" w:cs="Times New Roman"/>
@@ -13152,18 +13170,18 @@
         <w:pStyle w:val="Virsraksts1"/>
         <w:jc w:val="center"/>
       </w:pPr>
-      <w:bookmarkStart w:id="104" w:name="_Toc184398069"/>
-      <w:bookmarkStart w:id="105" w:name="_Toc184398421"/>
-      <w:bookmarkStart w:id="106" w:name="_Toc184400187"/>
-      <w:bookmarkStart w:id="107" w:name="_Toc184589212"/>
+      <w:bookmarkStart w:id="105" w:name="_Toc184398069"/>
+      <w:bookmarkStart w:id="106" w:name="_Toc184398421"/>
+      <w:bookmarkStart w:id="107" w:name="_Toc184400187"/>
+      <w:bookmarkStart w:id="108" w:name="_Toc184830166"/>
       <w:r>
         <w:lastRenderedPageBreak/>
         <w:t>Secinājumi</w:t>
       </w:r>
-      <w:bookmarkEnd w:id="104"/>
       <w:bookmarkEnd w:id="105"/>
       <w:bookmarkEnd w:id="106"/>
       <w:bookmarkEnd w:id="107"/>
+      <w:bookmarkEnd w:id="108"/>
     </w:p>
     <w:p>
       <w:pPr>
@@ -13221,7 +13239,23 @@
           <w:sz w:val="24"/>
           <w:szCs w:val="24"/>
         </w:rPr>
-        <w:t>Pēc iegūtām teorētiskām laika un telpas sarežģītību formulām un to salīdzināšanas praksē, tika secināts, ka aģents ar informētu stāvokļu pārejas algoritma palīdzību sākotnēji eksponenciālas komplicitātes problēmu spēj risināt polinomiālā laikā. Savukārt eksponenciālo telpas sarežģītību realizē lineāras sarežģītības telpā.</w:t>
+        <w:t>Pēc iegūtām teorētiskām laika un telpas sarežģītību formulām un to salīdzināšanas praksē, tika secināts, ka aģents ar informētu stāvokļu pārejas algoritma palīdzību sākotnēji eksponenciālas komplicitātes problēmu spēj risināt polinomiālā laikā. Savukārt eksponenciālo telpas sarežģītību realizē lineār</w:t>
+      </w:r>
+      <w:r>
+        <w:rPr>
+          <w:rFonts w:ascii="Times New Roman" w:hAnsi="Times New Roman" w:cs="Times New Roman"/>
+          <w:sz w:val="24"/>
+          <w:szCs w:val="24"/>
+        </w:rPr>
+        <w:t>i</w:t>
+      </w:r>
+      <w:r>
+        <w:rPr>
+          <w:rFonts w:ascii="Times New Roman" w:hAnsi="Times New Roman" w:cs="Times New Roman"/>
+          <w:sz w:val="24"/>
+          <w:szCs w:val="24"/>
+        </w:rPr>
+        <w:t>.</w:t>
       </w:r>
       <w:r>
         <w:rPr>
@@ -13376,7 +13410,39 @@
           <w:sz w:val="24"/>
           <w:szCs w:val="24"/>
         </w:rPr>
-        <w:t xml:space="preserve"> Arī mūsdienu MI modeļu attīstību sekmēja efektīva lielu datu apjomu uzglabāšana un izmantošana.</w:t>
+        <w:t xml:space="preserve"> </w:t>
+      </w:r>
+      <w:r>
+        <w:rPr>
+          <w:rFonts w:ascii="Times New Roman" w:hAnsi="Times New Roman" w:cs="Times New Roman"/>
+          <w:sz w:val="24"/>
+          <w:szCs w:val="24"/>
+        </w:rPr>
+        <w:t>Var secināt, ka šī projekta un attiecīgi klasiskās meklēšanas galvenā limitācija ir atmiņa</w:t>
+      </w:r>
+      <w:r>
+        <w:rPr>
+          <w:rFonts w:ascii="Times New Roman" w:hAnsi="Times New Roman" w:cs="Times New Roman"/>
+          <w:sz w:val="24"/>
+          <w:szCs w:val="24"/>
+        </w:rPr>
+        <w:t>, jo</w:t>
+      </w:r>
+      <w:r>
+        <w:rPr>
+          <w:rFonts w:ascii="Times New Roman" w:hAnsi="Times New Roman" w:cs="Times New Roman"/>
+          <w:sz w:val="24"/>
+          <w:szCs w:val="24"/>
+        </w:rPr>
+        <w:t>,</w:t>
+      </w:r>
+      <w:r>
+        <w:rPr>
+          <w:rFonts w:ascii="Times New Roman" w:hAnsi="Times New Roman" w:cs="Times New Roman"/>
+          <w:sz w:val="24"/>
+          <w:szCs w:val="24"/>
+        </w:rPr>
+        <w:t xml:space="preserve"> kaut arī A* algoritms ar pašizveidotu heiristiku atmiņu izmanto lineāri, vides telpas sarežģītība joprojām ir eksponenciāla.</w:t>
       </w:r>
     </w:p>
     <w:p>
@@ -13402,23 +13468,59 @@
           <w:sz w:val="24"/>
           <w:szCs w:val="24"/>
         </w:rPr>
-        <w:t>Apstiprināt hipotēzi izdevās tikai, pētot BFS meklēšanas algoritmu, jo tas vei</w:t>
-      </w:r>
-      <w:r>
-        <w:rPr>
-          <w:rFonts w:ascii="Times New Roman" w:hAnsi="Times New Roman" w:cs="Times New Roman"/>
-          <w:sz w:val="24"/>
-          <w:szCs w:val="24"/>
-        </w:rPr>
-        <w:t>c</w:t>
-      </w:r>
-      <w:r>
-        <w:rPr>
-          <w:rFonts w:ascii="Times New Roman" w:hAnsi="Times New Roman" w:cs="Times New Roman"/>
-          <w:sz w:val="24"/>
-          <w:szCs w:val="24"/>
-        </w:rPr>
-        <w:t xml:space="preserve"> ļoti daudz soļus, sasniedzot C++ stack limitu. Tostarp izveidotais A* algoritms vairākkārt pārspēj</w:t>
+        <w:t xml:space="preserve">Apstiprināt hipotēzi izdevās tikai, pētot BFS meklēšanas algoritmu, jo tas </w:t>
+      </w:r>
+      <w:r>
+        <w:rPr>
+          <w:rFonts w:ascii="Times New Roman" w:hAnsi="Times New Roman" w:cs="Times New Roman"/>
+          <w:sz w:val="24"/>
+          <w:szCs w:val="24"/>
+        </w:rPr>
+        <w:t>izmanto</w:t>
+      </w:r>
+      <w:r>
+        <w:rPr>
+          <w:rFonts w:ascii="Times New Roman" w:hAnsi="Times New Roman" w:cs="Times New Roman"/>
+          <w:sz w:val="24"/>
+          <w:szCs w:val="24"/>
+        </w:rPr>
+        <w:t xml:space="preserve"> ļoti daudz </w:t>
+      </w:r>
+      <w:r>
+        <w:rPr>
+          <w:rFonts w:ascii="Times New Roman" w:hAnsi="Times New Roman" w:cs="Times New Roman"/>
+          <w:sz w:val="24"/>
+          <w:szCs w:val="24"/>
+        </w:rPr>
+        <w:t>atmiņu</w:t>
+      </w:r>
+      <w:r>
+        <w:rPr>
+          <w:rFonts w:ascii="Times New Roman" w:hAnsi="Times New Roman" w:cs="Times New Roman"/>
+          <w:sz w:val="24"/>
+          <w:szCs w:val="24"/>
+        </w:rPr>
+        <w:t xml:space="preserve">, sasniedzot C++ </w:t>
+      </w:r>
+      <w:proofErr w:type="spellStart"/>
+      <w:r>
+        <w:rPr>
+          <w:rFonts w:ascii="Times New Roman" w:hAnsi="Times New Roman" w:cs="Times New Roman"/>
+          <w:i/>
+          <w:iCs/>
+          <w:sz w:val="24"/>
+          <w:szCs w:val="24"/>
+        </w:rPr>
+        <w:t>stack</w:t>
+      </w:r>
+      <w:proofErr w:type="spellEnd"/>
+      <w:r>
+        <w:rPr>
+          <w:rFonts w:ascii="Times New Roman" w:hAnsi="Times New Roman" w:cs="Times New Roman"/>
+          <w:sz w:val="24"/>
+          <w:szCs w:val="24"/>
+        </w:rPr>
+        <w:t xml:space="preserve"> limitu. Tostarp izveidotais A* algoritms vairākkārt pārspēj</w:t>
       </w:r>
       <w:r>
         <w:rPr>
@@ -13458,7 +13560,159 @@
           <w:sz w:val="24"/>
           <w:szCs w:val="24"/>
         </w:rPr>
-        <w:t xml:space="preserve"> Tomēr jāpiezīmē, ka maksa par algoritma ātrdarbības uzlabošanu un heiristikas uzdošanu saistās ar ievaddatu sakārtošanas nepieciešamību.</w:t>
+        <w:t xml:space="preserve"> Tomēr jāpiezīmē, ka maksa par algoritma ātrdarbības uzlabošanu un heiristikas uzdošanu saistās ar ievaddatu sakārtošanas nepieciešamību</w:t>
+      </w:r>
+      <w:r>
+        <w:rPr>
+          <w:rFonts w:ascii="Times New Roman" w:hAnsi="Times New Roman" w:cs="Times New Roman"/>
+          <w:sz w:val="24"/>
+          <w:szCs w:val="24"/>
+        </w:rPr>
+        <w:t xml:space="preserve">. </w:t>
+      </w:r>
+      <w:r>
+        <w:rPr>
+          <w:rFonts w:ascii="Times New Roman" w:hAnsi="Times New Roman" w:cs="Times New Roman"/>
+          <w:sz w:val="24"/>
+          <w:szCs w:val="24"/>
+        </w:rPr>
+        <w:t>J</w:t>
+      </w:r>
+      <w:r>
+        <w:rPr>
+          <w:rFonts w:ascii="Times New Roman" w:hAnsi="Times New Roman" w:cs="Times New Roman"/>
+          <w:sz w:val="24"/>
+          <w:szCs w:val="24"/>
+        </w:rPr>
+        <w:t>a vides fails nebūtu mākslīgi izveidots, bet būtu</w:t>
+      </w:r>
+      <w:r>
+        <w:rPr>
+          <w:rFonts w:ascii="Times New Roman" w:hAnsi="Times New Roman" w:cs="Times New Roman"/>
+          <w:sz w:val="24"/>
+          <w:szCs w:val="24"/>
+        </w:rPr>
+        <w:t xml:space="preserve"> nejauši sakārtots</w:t>
+      </w:r>
+      <w:r>
+        <w:rPr>
+          <w:rFonts w:ascii="Times New Roman" w:hAnsi="Times New Roman" w:cs="Times New Roman"/>
+          <w:sz w:val="24"/>
+          <w:szCs w:val="24"/>
+        </w:rPr>
+        <w:t xml:space="preserve"> bez sakarībām, </w:t>
+      </w:r>
+      <w:r>
+        <w:rPr>
+          <w:rFonts w:ascii="Times New Roman" w:hAnsi="Times New Roman" w:cs="Times New Roman"/>
+          <w:sz w:val="24"/>
+          <w:szCs w:val="24"/>
+        </w:rPr>
+        <w:t xml:space="preserve">tad </w:t>
+      </w:r>
+      <w:r>
+        <w:rPr>
+          <w:rFonts w:ascii="Times New Roman" w:hAnsi="Times New Roman" w:cs="Times New Roman"/>
+          <w:sz w:val="24"/>
+          <w:szCs w:val="24"/>
+        </w:rPr>
+        <w:t xml:space="preserve">izveidoto </w:t>
+      </w:r>
+      <w:r>
+        <w:rPr>
+          <w:rFonts w:ascii="Times New Roman" w:hAnsi="Times New Roman" w:cs="Times New Roman"/>
+          <w:sz w:val="24"/>
+          <w:szCs w:val="24"/>
+        </w:rPr>
+        <w:t xml:space="preserve">A* algoritmu </w:t>
+      </w:r>
+      <w:r>
+        <w:rPr>
+          <w:rFonts w:ascii="Times New Roman" w:hAnsi="Times New Roman" w:cs="Times New Roman"/>
+          <w:sz w:val="24"/>
+          <w:szCs w:val="24"/>
+        </w:rPr>
+        <w:t>pielietot</w:t>
+      </w:r>
+      <w:r>
+        <w:rPr>
+          <w:rFonts w:ascii="Times New Roman" w:hAnsi="Times New Roman" w:cs="Times New Roman"/>
+          <w:sz w:val="24"/>
+          <w:szCs w:val="24"/>
+        </w:rPr>
+        <w:t xml:space="preserve"> neizdotos</w:t>
+      </w:r>
+      <w:r>
+        <w:rPr>
+          <w:rFonts w:ascii="Times New Roman" w:hAnsi="Times New Roman" w:cs="Times New Roman"/>
+          <w:sz w:val="24"/>
+          <w:szCs w:val="24"/>
+        </w:rPr>
+        <w:t>.</w:t>
+      </w:r>
+      <w:r>
+        <w:rPr>
+          <w:rFonts w:ascii="Times New Roman" w:hAnsi="Times New Roman" w:cs="Times New Roman"/>
+          <w:sz w:val="24"/>
+          <w:szCs w:val="24"/>
+        </w:rPr>
+        <w:t xml:space="preserve"> </w:t>
+      </w:r>
+      <w:r>
+        <w:rPr>
+          <w:rFonts w:ascii="Times New Roman" w:hAnsi="Times New Roman" w:cs="Times New Roman"/>
+          <w:sz w:val="24"/>
+          <w:szCs w:val="24"/>
+        </w:rPr>
+        <w:t>Tādā gadījumā h</w:t>
+      </w:r>
+      <w:r>
+        <w:rPr>
+          <w:rFonts w:ascii="Times New Roman" w:hAnsi="Times New Roman" w:cs="Times New Roman"/>
+          <w:sz w:val="24"/>
+          <w:szCs w:val="24"/>
+        </w:rPr>
+        <w:t>eiristikas izveide būtu sarežģītāka problēma</w:t>
+      </w:r>
+      <w:r>
+        <w:rPr>
+          <w:rFonts w:ascii="Times New Roman" w:hAnsi="Times New Roman" w:cs="Times New Roman"/>
+          <w:sz w:val="24"/>
+          <w:szCs w:val="24"/>
+        </w:rPr>
+        <w:t>,</w:t>
+      </w:r>
+      <w:r>
+        <w:rPr>
+          <w:rFonts w:ascii="Times New Roman" w:hAnsi="Times New Roman" w:cs="Times New Roman"/>
+          <w:sz w:val="24"/>
+          <w:szCs w:val="24"/>
+        </w:rPr>
+        <w:t xml:space="preserve"> nekā grafa iziešana ar primitīvo </w:t>
+      </w:r>
+      <w:r>
+        <w:rPr>
+          <w:rFonts w:ascii="Times New Roman" w:hAnsi="Times New Roman" w:cs="Times New Roman"/>
+          <w:sz w:val="24"/>
+          <w:szCs w:val="24"/>
+        </w:rPr>
+        <w:t xml:space="preserve">BFS </w:t>
+      </w:r>
+      <w:r>
+        <w:rPr>
+          <w:rFonts w:ascii="Times New Roman" w:hAnsi="Times New Roman" w:cs="Times New Roman"/>
+          <w:sz w:val="24"/>
+          <w:szCs w:val="24"/>
+        </w:rPr>
+        <w:t>meklēšanas algoritmu</w:t>
+      </w:r>
+      <w:r>
+        <w:rPr>
+          <w:rFonts w:ascii="Times New Roman" w:hAnsi="Times New Roman" w:cs="Times New Roman"/>
+          <w:sz w:val="24"/>
+          <w:szCs w:val="24"/>
+        </w:rPr>
+        <w:t>.</w:t>
       </w:r>
     </w:p>
     <w:p>
@@ -13590,30 +13844,10 @@
     </w:p>
     <w:p>
       <w:pPr>
-        <w:jc w:val="both"/>
-        <w:rPr>
-          <w:rFonts w:ascii="Times New Roman" w:hAnsi="Times New Roman" w:cs="Times New Roman"/>
-          <w:sz w:val="24"/>
-          <w:szCs w:val="24"/>
-        </w:rPr>
-      </w:pPr>
-    </w:p>
-    <w:p>
-      <w:pPr>
-        <w:jc w:val="both"/>
-        <w:rPr>
-          <w:rFonts w:ascii="Times New Roman" w:hAnsi="Times New Roman" w:cs="Times New Roman"/>
-          <w:sz w:val="24"/>
-          <w:szCs w:val="24"/>
-        </w:rPr>
-      </w:pPr>
-    </w:p>
-    <w:p>
-      <w:pPr>
         <w:pStyle w:val="Virsraksts1"/>
         <w:jc w:val="center"/>
       </w:pPr>
-      <w:bookmarkStart w:id="108" w:name="_Toc184589213"/>
+      <w:bookmarkStart w:id="109" w:name="_Toc184830167"/>
       <w:r>
         <w:lastRenderedPageBreak/>
         <w:t>Izmantotās l</w:t>
@@ -13627,7 +13861,7 @@
       <w:r>
         <w:t>nformācijas avotu saraksts</w:t>
       </w:r>
-      <w:bookmarkEnd w:id="108"/>
+      <w:bookmarkEnd w:id="109"/>
     </w:p>
     <w:p>
       <w:pPr>
@@ -13833,7 +14067,7 @@
         </w:rPr>
         <w:t xml:space="preserve"> [tiešsaiste]. [skatīts 2024. gada 7. decembrī]. Pieejams: </w:t>
       </w:r>
-      <w:hyperlink r:id="rId13" w:history="1">
+      <w:hyperlink r:id="rId15" w:history="1">
         <w:r>
           <w:rPr>
             <w:rStyle w:val="Hipersaite"/>
@@ -13980,7 +14214,7 @@
         </w:rPr>
         <w:t xml:space="preserve"> [tiešsaiste]. [skatīts 2024. gada 25. septembrī]. Pieejams: </w:t>
       </w:r>
-      <w:hyperlink r:id="rId14" w:history="1">
+      <w:hyperlink r:id="rId16" w:history="1">
         <w:r>
           <w:rPr>
             <w:rStyle w:val="Hipersaite"/>
@@ -14100,7 +14334,7 @@
         </w:rPr>
         <w:t xml:space="preserve"> [tiešsaiste]. [skatīts 2024. gada 2. decembrī]. Pieejams: </w:t>
       </w:r>
-      <w:hyperlink r:id="rId15" w:history="1">
+      <w:hyperlink r:id="rId17" w:history="1">
         <w:r>
           <w:rPr>
             <w:rStyle w:val="Hipersaite"/>
@@ -14295,7 +14529,7 @@
         </w:rPr>
         <w:t xml:space="preserve"> [tiešsaiste]. [skatīts 2024. gada 10. oktobrī]. Pieejams: </w:t>
       </w:r>
-      <w:hyperlink r:id="rId16" w:history="1">
+      <w:hyperlink r:id="rId18" w:history="1">
         <w:r>
           <w:rPr>
             <w:rStyle w:val="Hipersaite"/>
@@ -14457,7 +14691,7 @@
         </w:rPr>
         <w:t xml:space="preserve"> [tiešsaiste]. [skatīts 2024. gada 10. oktobrī]. Pieejams: </w:t>
       </w:r>
-      <w:hyperlink r:id="rId17" w:history="1">
+      <w:hyperlink r:id="rId19" w:history="1">
         <w:r>
           <w:rPr>
             <w:rStyle w:val="Hipersaite"/>
@@ -14674,7 +14908,7 @@
         </w:rPr>
         <w:t xml:space="preserve"> [tiešsaiste]. [skatīts 2024. gada 23. septembrī]. Pieejams: </w:t>
       </w:r>
-      <w:hyperlink r:id="rId18" w:history="1">
+      <w:hyperlink r:id="rId20" w:history="1">
         <w:r>
           <w:rPr>
             <w:rStyle w:val="Hipersaite"/>
@@ -14834,7 +15068,7 @@
         </w:rPr>
         <w:t xml:space="preserve"> [tiešsaiste]. [skatīts 2024. gada 5. oktobrī]. Pieejams: </w:t>
       </w:r>
-      <w:hyperlink r:id="rId19" w:history="1">
+      <w:hyperlink r:id="rId21" w:history="1">
         <w:r>
           <w:rPr>
             <w:rStyle w:val="Hipersaite"/>
@@ -14995,7 +15229,7 @@
         </w:rPr>
         <w:t xml:space="preserve"> [tiešsaiste]. [skatīts 2024. gada 30. septembrī]. Pieejams: </w:t>
       </w:r>
-      <w:hyperlink r:id="rId20" w:history="1">
+      <w:hyperlink r:id="rId22" w:history="1">
         <w:r>
           <w:rPr>
             <w:rStyle w:val="Hipersaite"/>
@@ -15237,7 +15471,7 @@
         </w:rPr>
         <w:t xml:space="preserve"> [tiešsaiste]. [skatīts 2024. gada 25. septembrī]. Pieejams: </w:t>
       </w:r>
-      <w:hyperlink r:id="rId21" w:history="1">
+      <w:hyperlink r:id="rId23" w:history="1">
         <w:r>
           <w:rPr>
             <w:rStyle w:val="Hipersaite"/>
@@ -15485,7 +15719,7 @@
         </w:rPr>
         <w:t xml:space="preserve"> [skatīts 2024. gada 23. septembrī]. Pieejams: </w:t>
       </w:r>
-      <w:hyperlink r:id="rId22" w:history="1">
+      <w:hyperlink r:id="rId24" w:history="1">
         <w:r>
           <w:rPr>
             <w:rStyle w:val="Hipersaite"/>
@@ -15581,7 +15815,7 @@
         </w:rPr>
         <w:t xml:space="preserve">[tiešsaistē]. [skatīts 2024. gada 30. septembrī]. Pieejams: </w:t>
       </w:r>
-      <w:hyperlink r:id="rId23" w:history="1">
+      <w:hyperlink r:id="rId25" w:history="1">
         <w:r>
           <w:rPr>
             <w:rStyle w:val="Hipersaite"/>
@@ -15822,7 +16056,7 @@
         </w:rPr>
         <w:t xml:space="preserve"> [tiešsaistē]. [skatīts 2024. gada 10. oktobrī]. Pieejams: </w:t>
       </w:r>
-      <w:hyperlink r:id="rId24" w:history="1">
+      <w:hyperlink r:id="rId26" w:history="1">
         <w:r>
           <w:rPr>
             <w:rStyle w:val="Hipersaite"/>
@@ -16088,7 +16322,7 @@
         </w:rPr>
         <w:t xml:space="preserve"> [tiešsaiste]. [skatīts 2024. gada 10. oktobrī]. Pieejams: </w:t>
       </w:r>
-      <w:hyperlink r:id="rId25" w:history="1">
+      <w:hyperlink r:id="rId27" w:history="1">
         <w:r>
           <w:rPr>
             <w:rStyle w:val="Hipersaite"/>
@@ -16286,7 +16520,7 @@
         </w:rPr>
         <w:t xml:space="preserve"> [tiešsaiste]. [skatīts 2024. gada 30. septembrī]. Pieejams: </w:t>
       </w:r>
-      <w:hyperlink r:id="rId26" w:history="1">
+      <w:hyperlink r:id="rId28" w:history="1">
         <w:r>
           <w:rPr>
             <w:rStyle w:val="Hipersaite"/>
@@ -16670,7 +16904,7 @@
         </w:rPr>
         <w:t xml:space="preserve">[tiešsaistē]. [skatīts 2024. gada 10. oktobrī]. Pieejams: </w:t>
       </w:r>
-      <w:hyperlink r:id="rId27" w:history="1">
+      <w:hyperlink r:id="rId29" w:history="1">
         <w:r>
           <w:rPr>
             <w:rStyle w:val="Hipersaite"/>
@@ -16868,7 +17102,7 @@
         </w:rPr>
         <w:t xml:space="preserve"> [tiešsaiste]. [skatīts 2024. gada 2. decembrī]. Pieejams: </w:t>
       </w:r>
-      <w:hyperlink r:id="rId28" w:history="1">
+      <w:hyperlink r:id="rId30" w:history="1">
         <w:r>
           <w:rPr>
             <w:rStyle w:val="Hipersaite"/>
@@ -16987,7 +17221,7 @@
         </w:rPr>
         <w:t xml:space="preserve"> [tiešsaistē]. [skatīts 2024. gada 23. septembrī]. Pieejams: </w:t>
       </w:r>
-      <w:hyperlink r:id="rId29" w:history="1">
+      <w:hyperlink r:id="rId31" w:history="1">
         <w:r>
           <w:rPr>
             <w:rStyle w:val="Hipersaite"/>
@@ -17129,7 +17363,7 @@
         </w:rPr>
         <w:t xml:space="preserve"> [tiešsaiste]. [skatīts 2024. gada 5. oktobrī]. Pieejams: </w:t>
       </w:r>
-      <w:hyperlink r:id="rId30" w:history="1">
+      <w:hyperlink r:id="rId32" w:history="1">
         <w:r>
           <w:rPr>
             <w:rStyle w:val="Hipersaite"/>
@@ -17418,7 +17652,7 @@
         </w:rPr>
         <w:t xml:space="preserve"> [tiešsaiste]. [skatīts 2024. gada 30. oktobrī]. Pieejams: </w:t>
       </w:r>
-      <w:hyperlink r:id="rId31" w:history="1">
+      <w:hyperlink r:id="rId33" w:history="1">
         <w:r>
           <w:rPr>
             <w:rStyle w:val="Hipersaite"/>
@@ -17615,18 +17849,18 @@
         <w:pStyle w:val="Virsraksts1"/>
         <w:jc w:val="center"/>
       </w:pPr>
-      <w:bookmarkStart w:id="109" w:name="_Toc184398070"/>
-      <w:bookmarkStart w:id="110" w:name="_Toc184398422"/>
-      <w:bookmarkStart w:id="111" w:name="_Toc184400188"/>
-      <w:bookmarkStart w:id="112" w:name="_Toc184589214"/>
+      <w:bookmarkStart w:id="110" w:name="_Toc184398070"/>
+      <w:bookmarkStart w:id="111" w:name="_Toc184398422"/>
+      <w:bookmarkStart w:id="112" w:name="_Toc184400188"/>
+      <w:bookmarkStart w:id="113" w:name="_Toc184830168"/>
       <w:r>
         <w:lastRenderedPageBreak/>
         <w:t>Pielikumi</w:t>
       </w:r>
-      <w:bookmarkEnd w:id="109"/>
       <w:bookmarkEnd w:id="110"/>
       <w:bookmarkEnd w:id="111"/>
       <w:bookmarkEnd w:id="112"/>
+      <w:bookmarkEnd w:id="113"/>
     </w:p>
     <w:p/>
     <w:p>
@@ -17691,7 +17925,7 @@
         </w:rPr>
         <w:t xml:space="preserve">Skatīt izveidoto kodu </w:t>
       </w:r>
-      <w:hyperlink r:id="rId32" w:history="1">
+      <w:hyperlink r:id="rId34" w:history="1">
         <w:r>
           <w:rPr>
             <w:rStyle w:val="Hipersaite"/>
@@ -17701,8 +17935,8 @@
           </w:rPr>
           <w:t>š</w:t>
         </w:r>
-        <w:bookmarkStart w:id="113" w:name="_Hlt184399636"/>
-        <w:bookmarkStart w:id="114" w:name="_Hlt184399637"/>
+        <w:bookmarkStart w:id="114" w:name="_Hlt184399636"/>
+        <w:bookmarkStart w:id="115" w:name="_Hlt184399637"/>
         <w:r>
           <w:rPr>
             <w:rStyle w:val="Hipersaite"/>
@@ -17712,10 +17946,10 @@
           </w:rPr>
           <w:t>e</w:t>
         </w:r>
-        <w:bookmarkStart w:id="115" w:name="_Hlt184399605"/>
-        <w:bookmarkStart w:id="116" w:name="_Hlt184399606"/>
-        <w:bookmarkEnd w:id="113"/>
+        <w:bookmarkStart w:id="116" w:name="_Hlt184399605"/>
+        <w:bookmarkStart w:id="117" w:name="_Hlt184399606"/>
         <w:bookmarkEnd w:id="114"/>
+        <w:bookmarkEnd w:id="115"/>
         <w:r>
           <w:rPr>
             <w:rStyle w:val="Hipersaite"/>
@@ -17725,8 +17959,8 @@
           </w:rPr>
           <w:t>i</w:t>
         </w:r>
-        <w:bookmarkEnd w:id="115"/>
         <w:bookmarkEnd w:id="116"/>
+        <w:bookmarkEnd w:id="117"/>
         <w:r>
           <w:rPr>
             <w:rStyle w:val="Hipersaite"/>
@@ -18093,7 +18327,7 @@
                     <pic:cNvPicPr/>
                   </pic:nvPicPr>
                   <pic:blipFill>
-                    <a:blip r:embed="rId33"/>
+                    <a:blip r:embed="rId35"/>
                     <a:stretch>
                       <a:fillRect/>
                     </a:stretch>
@@ -18320,7 +18554,7 @@
                     <pic:cNvPicPr/>
                   </pic:nvPicPr>
                   <pic:blipFill>
-                    <a:blip r:embed="rId34"/>
+                    <a:blip r:embed="rId36"/>
                     <a:stretch>
                       <a:fillRect/>
                     </a:stretch>
@@ -18635,7 +18869,7 @@
                     <pic:cNvPicPr/>
                   </pic:nvPicPr>
                   <pic:blipFill>
-                    <a:blip r:embed="rId35"/>
+                    <a:blip r:embed="rId37"/>
                     <a:stretch>
                       <a:fillRect/>
                     </a:stretch>
@@ -18852,7 +19086,7 @@
                     <pic:cNvPicPr/>
                   </pic:nvPicPr>
                   <pic:blipFill>
-                    <a:blip r:embed="rId36"/>
+                    <a:blip r:embed="rId38"/>
                     <a:stretch>
                       <a:fillRect/>
                     </a:stretch>
@@ -19119,7 +19353,7 @@
                     <pic:cNvPicPr/>
                   </pic:nvPicPr>
                   <pic:blipFill>
-                    <a:blip r:embed="rId37"/>
+                    <a:blip r:embed="rId39"/>
                     <a:stretch>
                       <a:fillRect/>
                     </a:stretch>
@@ -19167,12 +19401,12 @@
       </w:r>
     </w:p>
     <w:sectPr>
-      <w:headerReference w:type="even" r:id="rId38"/>
-      <w:headerReference w:type="default" r:id="rId39"/>
-      <w:footerReference w:type="even" r:id="rId40"/>
-      <w:footerReference w:type="default" r:id="rId41"/>
-      <w:headerReference w:type="first" r:id="rId42"/>
-      <w:footerReference w:type="first" r:id="rId43"/>
+      <w:headerReference w:type="even" r:id="rId40"/>
+      <w:headerReference w:type="default" r:id="rId41"/>
+      <w:footerReference w:type="even" r:id="rId42"/>
+      <w:footerReference w:type="default" r:id="rId43"/>
+      <w:headerReference w:type="first" r:id="rId44"/>
+      <w:footerReference w:type="first" r:id="rId45"/>
       <w:pgSz w:w="12240" w:h="15840"/>
       <w:pgMar w:top="1418" w:right="1418" w:bottom="1418" w:left="1418" w:header="720" w:footer="720" w:gutter="0"/>
       <w:cols w:space="720"/>
@@ -19182,7 +19416,7 @@
 </file>
 
 <file path=word/endnotes.xml><?xml version="1.0" encoding="utf-8"?>
-<w:endnotes xmlns:wpc="http://schemas.microsoft.com/office/word/2010/wordprocessingCanvas" xmlns:cx="http://schemas.microsoft.com/office/drawing/2014/chartex" xmlns:cx1="http://schemas.microsoft.com/office/drawing/2015/9/8/chartex" xmlns:cx2="http://schemas.microsoft.com/office/drawing/2015/10/21/chartex" xmlns:cx3="http://schemas.microsoft.com/office/drawing/2016/5/9/chartex" xmlns:cx4="http://schemas.microsoft.com/office/drawing/2016/5/10/chartex" xmlns:cx5="http://schemas.microsoft.com/office/drawing/2016/5/11/chartex" xmlns:cx6="http://schemas.microsoft.com/office/drawing/2016/5/12/chartex" xmlns:cx7="http://schemas.microsoft.com/office/drawing/2016/5/13/chartex" xmlns:cx8="http://schemas.microsoft.com/office/drawing/2016/5/14/chartex" xmlns:mc="http://schemas.openxmlformats.org/markup-compatibility/2006" xmlns:aink="http://schemas.microsoft.com/office/drawing/2016/ink" xmlns:am3d="http://schemas.microsoft.com/office/drawing/2017/model3d" xmlns:o="urn:schemas-microsoft-com:office:office" xmlns:oel="http://schemas.microsoft.com/office/2019/extlst" xmlns:r="http://schemas.openxmlformats.org/officeDocument/2006/relationships" xmlns:m="http://schemas.openxmlformats.org/officeDocument/2006/math" xmlns:v="urn:schemas-microsoft-com:vml" xmlns:wp14="http://schemas.microsoft.com/office/word/2010/wordprocessingDrawing" xmlns:wp="http://schemas.openxmlformats.org/drawingml/2006/wordprocessingDrawing" xmlns:w10="urn:schemas-microsoft-com:office:word" xmlns:w="http://schemas.openxmlformats.org/wordprocessingml/2006/main" xmlns:w14="http://schemas.microsoft.com/office/word/2010/wordml" xmlns:w15="http://schemas.microsoft.com/office/word/2012/wordml" xmlns:w16cex="http://schemas.microsoft.com/office/word/2018/wordml/cex" xmlns:w16cid="http://schemas.microsoft.com/office/word/2016/wordml/cid" xmlns:w16="http://schemas.microsoft.com/office/word/2018/wordml" xmlns:w16du="http://schemas.microsoft.com/office/word/2023/wordml/word16du" xmlns:w16sdtdh="http://schemas.microsoft.com/office/word/2020/wordml/sdtdatahash" xmlns:w16se="http://schemas.microsoft.com/office/word/2015/wordml/symex" xmlns:wpg="http://schemas.microsoft.com/office/word/2010/wordprocessingGroup" xmlns:wpi="http://schemas.microsoft.com/office/word/2010/wordprocessingInk" xmlns:wne="http://schemas.microsoft.com/office/word/2006/wordml" xmlns:wps="http://schemas.microsoft.com/office/word/2010/wordprocessingShape" mc:Ignorable="w14 w15 w16se w16cid w16 w16cex w16sdtdh w16du wp14">
+<w:endnotes xmlns:wpc="http://schemas.microsoft.com/office/word/2010/wordprocessingCanvas" xmlns:cx="http://schemas.microsoft.com/office/drawing/2014/chartex" xmlns:cx1="http://schemas.microsoft.com/office/drawing/2015/9/8/chartex" xmlns:cx2="http://schemas.microsoft.com/office/drawing/2015/10/21/chartex" xmlns:cx3="http://schemas.microsoft.com/office/drawing/2016/5/9/chartex" xmlns:cx4="http://schemas.microsoft.com/office/drawing/2016/5/10/chartex" xmlns:cx5="http://schemas.microsoft.com/office/drawing/2016/5/11/chartex" xmlns:cx6="http://schemas.microsoft.com/office/drawing/2016/5/12/chartex" xmlns:cx7="http://schemas.microsoft.com/office/drawing/2016/5/13/chartex" xmlns:cx8="http://schemas.microsoft.com/office/drawing/2016/5/14/chartex" xmlns:mc="http://schemas.openxmlformats.org/markup-compatibility/2006" xmlns:aink="http://schemas.microsoft.com/office/drawing/2016/ink" xmlns:am3d="http://schemas.microsoft.com/office/drawing/2017/model3d" xmlns:o="urn:schemas-microsoft-com:office:office" xmlns:oel="http://schemas.microsoft.com/office/2019/extlst" xmlns:r="http://schemas.openxmlformats.org/officeDocument/2006/relationships" xmlns:m="http://schemas.openxmlformats.org/officeDocument/2006/math" xmlns:v="urn:schemas-microsoft-com:vml" xmlns:wp14="http://schemas.microsoft.com/office/word/2010/wordprocessingDrawing" xmlns:wp="http://schemas.openxmlformats.org/drawingml/2006/wordprocessingDrawing" xmlns:w10="urn:schemas-microsoft-com:office:word" xmlns:w="http://schemas.openxmlformats.org/wordprocessingml/2006/main" xmlns:w14="http://schemas.microsoft.com/office/word/2010/wordml" xmlns:w15="http://schemas.microsoft.com/office/word/2012/wordml" xmlns:w16cex="http://schemas.microsoft.com/office/word/2018/wordml/cex" xmlns:w16cid="http://schemas.microsoft.com/office/word/2016/wordml/cid" xmlns:w16="http://schemas.microsoft.com/office/word/2018/wordml" xmlns:w16du="http://schemas.microsoft.com/office/word/2023/wordml/word16du" xmlns:w16sdtdh="http://schemas.microsoft.com/office/word/2020/wordml/sdtdatahash" xmlns:w16sdtfl="http://schemas.microsoft.com/office/word/2024/wordml/sdtformatlock" xmlns:w16se="http://schemas.microsoft.com/office/word/2015/wordml/symex" xmlns:wpg="http://schemas.microsoft.com/office/word/2010/wordprocessingGroup" xmlns:wpi="http://schemas.microsoft.com/office/word/2010/wordprocessingInk" xmlns:wne="http://schemas.microsoft.com/office/word/2006/wordml" xmlns:wps="http://schemas.microsoft.com/office/word/2010/wordprocessingShape" mc:Ignorable="w14 w15 w16se w16cid w16 w16cex w16sdtdh w16sdtfl w16du wp14">
   <w:endnote w:type="separator" w:id="-1">
     <w:p>
       <w:pPr>
@@ -19207,7 +19441,7 @@
 </file>
 
 <file path=word/footer1.xml><?xml version="1.0" encoding="utf-8"?>
-<w:ftr xmlns:wpc="http://schemas.microsoft.com/office/word/2010/wordprocessingCanvas" xmlns:cx="http://schemas.microsoft.com/office/drawing/2014/chartex" xmlns:cx1="http://schemas.microsoft.com/office/drawing/2015/9/8/chartex" xmlns:cx2="http://schemas.microsoft.com/office/drawing/2015/10/21/chartex" xmlns:cx3="http://schemas.microsoft.com/office/drawing/2016/5/9/chartex" xmlns:cx4="http://schemas.microsoft.com/office/drawing/2016/5/10/chartex" xmlns:cx5="http://schemas.microsoft.com/office/drawing/2016/5/11/chartex" xmlns:cx6="http://schemas.microsoft.com/office/drawing/2016/5/12/chartex" xmlns:cx7="http://schemas.microsoft.com/office/drawing/2016/5/13/chartex" xmlns:cx8="http://schemas.microsoft.com/office/drawing/2016/5/14/chartex" xmlns:mc="http://schemas.openxmlformats.org/markup-compatibility/2006" xmlns:aink="http://schemas.microsoft.com/office/drawing/2016/ink" xmlns:am3d="http://schemas.microsoft.com/office/drawing/2017/model3d" xmlns:o="urn:schemas-microsoft-com:office:office" xmlns:oel="http://schemas.microsoft.com/office/2019/extlst" xmlns:r="http://schemas.openxmlformats.org/officeDocument/2006/relationships" xmlns:m="http://schemas.openxmlformats.org/officeDocument/2006/math" xmlns:v="urn:schemas-microsoft-com:vml" xmlns:wp14="http://schemas.microsoft.com/office/word/2010/wordprocessingDrawing" xmlns:wp="http://schemas.openxmlformats.org/drawingml/2006/wordprocessingDrawing" xmlns:w10="urn:schemas-microsoft-com:office:word" xmlns:w="http://schemas.openxmlformats.org/wordprocessingml/2006/main" xmlns:w14="http://schemas.microsoft.com/office/word/2010/wordml" xmlns:w15="http://schemas.microsoft.com/office/word/2012/wordml" xmlns:w16cex="http://schemas.microsoft.com/office/word/2018/wordml/cex" xmlns:w16cid="http://schemas.microsoft.com/office/word/2016/wordml/cid" xmlns:w16="http://schemas.microsoft.com/office/word/2018/wordml" xmlns:w16du="http://schemas.microsoft.com/office/word/2023/wordml/word16du" xmlns:w16sdtdh="http://schemas.microsoft.com/office/word/2020/wordml/sdtdatahash" xmlns:w16se="http://schemas.microsoft.com/office/word/2015/wordml/symex" xmlns:wpg="http://schemas.microsoft.com/office/word/2010/wordprocessingGroup" xmlns:wpi="http://schemas.microsoft.com/office/word/2010/wordprocessingInk" xmlns:wne="http://schemas.microsoft.com/office/word/2006/wordml" xmlns:wps="http://schemas.microsoft.com/office/word/2010/wordprocessingShape" mc:Ignorable="w14 w15 w16se w16cid w16 w16cex w16sdtdh w16du wp14">
+<w:ftr xmlns:wpc="http://schemas.microsoft.com/office/word/2010/wordprocessingCanvas" xmlns:cx="http://schemas.microsoft.com/office/drawing/2014/chartex" xmlns:cx1="http://schemas.microsoft.com/office/drawing/2015/9/8/chartex" xmlns:cx2="http://schemas.microsoft.com/office/drawing/2015/10/21/chartex" xmlns:cx3="http://schemas.microsoft.com/office/drawing/2016/5/9/chartex" xmlns:cx4="http://schemas.microsoft.com/office/drawing/2016/5/10/chartex" xmlns:cx5="http://schemas.microsoft.com/office/drawing/2016/5/11/chartex" xmlns:cx6="http://schemas.microsoft.com/office/drawing/2016/5/12/chartex" xmlns:cx7="http://schemas.microsoft.com/office/drawing/2016/5/13/chartex" xmlns:cx8="http://schemas.microsoft.com/office/drawing/2016/5/14/chartex" xmlns:mc="http://schemas.openxmlformats.org/markup-compatibility/2006" xmlns:aink="http://schemas.microsoft.com/office/drawing/2016/ink" xmlns:am3d="http://schemas.microsoft.com/office/drawing/2017/model3d" xmlns:o="urn:schemas-microsoft-com:office:office" xmlns:oel="http://schemas.microsoft.com/office/2019/extlst" xmlns:r="http://schemas.openxmlformats.org/officeDocument/2006/relationships" xmlns:m="http://schemas.openxmlformats.org/officeDocument/2006/math" xmlns:v="urn:schemas-microsoft-com:vml" xmlns:wp14="http://schemas.microsoft.com/office/word/2010/wordprocessingDrawing" xmlns:wp="http://schemas.openxmlformats.org/drawingml/2006/wordprocessingDrawing" xmlns:w10="urn:schemas-microsoft-com:office:word" xmlns:w="http://schemas.openxmlformats.org/wordprocessingml/2006/main" xmlns:w14="http://schemas.microsoft.com/office/word/2010/wordml" xmlns:w15="http://schemas.microsoft.com/office/word/2012/wordml" xmlns:w16cex="http://schemas.microsoft.com/office/word/2018/wordml/cex" xmlns:w16cid="http://schemas.microsoft.com/office/word/2016/wordml/cid" xmlns:w16="http://schemas.microsoft.com/office/word/2018/wordml" xmlns:w16du="http://schemas.microsoft.com/office/word/2023/wordml/word16du" xmlns:w16sdtdh="http://schemas.microsoft.com/office/word/2020/wordml/sdtdatahash" xmlns:w16sdtfl="http://schemas.microsoft.com/office/word/2024/wordml/sdtformatlock" xmlns:w16se="http://schemas.microsoft.com/office/word/2015/wordml/symex" xmlns:wpg="http://schemas.microsoft.com/office/word/2010/wordprocessingGroup" xmlns:wpi="http://schemas.microsoft.com/office/word/2010/wordprocessingInk" xmlns:wne="http://schemas.microsoft.com/office/word/2006/wordml" xmlns:wps="http://schemas.microsoft.com/office/word/2010/wordprocessingShape" mc:Ignorable="w14 w15 w16se w16cid w16 w16cex w16sdtdh w16sdtfl w16du wp14">
   <w:p>
     <w:pPr>
       <w:pStyle w:val="Kjene"/>
@@ -19217,7 +19451,7 @@
 </file>
 
 <file path=word/footer2.xml><?xml version="1.0" encoding="utf-8"?>
-<w:ftr xmlns:wpc="http://schemas.microsoft.com/office/word/2010/wordprocessingCanvas" xmlns:cx="http://schemas.microsoft.com/office/drawing/2014/chartex" xmlns:cx1="http://schemas.microsoft.com/office/drawing/2015/9/8/chartex" xmlns:cx2="http://schemas.microsoft.com/office/drawing/2015/10/21/chartex" xmlns:cx3="http://schemas.microsoft.com/office/drawing/2016/5/9/chartex" xmlns:cx4="http://schemas.microsoft.com/office/drawing/2016/5/10/chartex" xmlns:cx5="http://schemas.microsoft.com/office/drawing/2016/5/11/chartex" xmlns:cx6="http://schemas.microsoft.com/office/drawing/2016/5/12/chartex" xmlns:cx7="http://schemas.microsoft.com/office/drawing/2016/5/13/chartex" xmlns:cx8="http://schemas.microsoft.com/office/drawing/2016/5/14/chartex" xmlns:mc="http://schemas.openxmlformats.org/markup-compatibility/2006" xmlns:aink="http://schemas.microsoft.com/office/drawing/2016/ink" xmlns:am3d="http://schemas.microsoft.com/office/drawing/2017/model3d" xmlns:o="urn:schemas-microsoft-com:office:office" xmlns:oel="http://schemas.microsoft.com/office/2019/extlst" xmlns:r="http://schemas.openxmlformats.org/officeDocument/2006/relationships" xmlns:m="http://schemas.openxmlformats.org/officeDocument/2006/math" xmlns:v="urn:schemas-microsoft-com:vml" xmlns:wp14="http://schemas.microsoft.com/office/word/2010/wordprocessingDrawing" xmlns:wp="http://schemas.openxmlformats.org/drawingml/2006/wordprocessingDrawing" xmlns:w10="urn:schemas-microsoft-com:office:word" xmlns:w="http://schemas.openxmlformats.org/wordprocessingml/2006/main" xmlns:w14="http://schemas.microsoft.com/office/word/2010/wordml" xmlns:w15="http://schemas.microsoft.com/office/word/2012/wordml" xmlns:w16cex="http://schemas.microsoft.com/office/word/2018/wordml/cex" xmlns:w16cid="http://schemas.microsoft.com/office/word/2016/wordml/cid" xmlns:w16="http://schemas.microsoft.com/office/word/2018/wordml" xmlns:w16du="http://schemas.microsoft.com/office/word/2023/wordml/word16du" xmlns:w16sdtdh="http://schemas.microsoft.com/office/word/2020/wordml/sdtdatahash" xmlns:w16se="http://schemas.microsoft.com/office/word/2015/wordml/symex" xmlns:wpg="http://schemas.microsoft.com/office/word/2010/wordprocessingGroup" xmlns:wpi="http://schemas.microsoft.com/office/word/2010/wordprocessingInk" xmlns:wne="http://schemas.microsoft.com/office/word/2006/wordml" xmlns:wps="http://schemas.microsoft.com/office/word/2010/wordprocessingShape" mc:Ignorable="w14 w15 w16se w16cid w16 w16cex w16sdtdh w16du wp14">
+<w:ftr xmlns:wpc="http://schemas.microsoft.com/office/word/2010/wordprocessingCanvas" xmlns:cx="http://schemas.microsoft.com/office/drawing/2014/chartex" xmlns:cx1="http://schemas.microsoft.com/office/drawing/2015/9/8/chartex" xmlns:cx2="http://schemas.microsoft.com/office/drawing/2015/10/21/chartex" xmlns:cx3="http://schemas.microsoft.com/office/drawing/2016/5/9/chartex" xmlns:cx4="http://schemas.microsoft.com/office/drawing/2016/5/10/chartex" xmlns:cx5="http://schemas.microsoft.com/office/drawing/2016/5/11/chartex" xmlns:cx6="http://schemas.microsoft.com/office/drawing/2016/5/12/chartex" xmlns:cx7="http://schemas.microsoft.com/office/drawing/2016/5/13/chartex" xmlns:cx8="http://schemas.microsoft.com/office/drawing/2016/5/14/chartex" xmlns:mc="http://schemas.openxmlformats.org/markup-compatibility/2006" xmlns:aink="http://schemas.microsoft.com/office/drawing/2016/ink" xmlns:am3d="http://schemas.microsoft.com/office/drawing/2017/model3d" xmlns:o="urn:schemas-microsoft-com:office:office" xmlns:oel="http://schemas.microsoft.com/office/2019/extlst" xmlns:r="http://schemas.openxmlformats.org/officeDocument/2006/relationships" xmlns:m="http://schemas.openxmlformats.org/officeDocument/2006/math" xmlns:v="urn:schemas-microsoft-com:vml" xmlns:wp14="http://schemas.microsoft.com/office/word/2010/wordprocessingDrawing" xmlns:wp="http://schemas.openxmlformats.org/drawingml/2006/wordprocessingDrawing" xmlns:w10="urn:schemas-microsoft-com:office:word" xmlns:w="http://schemas.openxmlformats.org/wordprocessingml/2006/main" xmlns:w14="http://schemas.microsoft.com/office/word/2010/wordml" xmlns:w15="http://schemas.microsoft.com/office/word/2012/wordml" xmlns:w16cex="http://schemas.microsoft.com/office/word/2018/wordml/cex" xmlns:w16cid="http://schemas.microsoft.com/office/word/2016/wordml/cid" xmlns:w16="http://schemas.microsoft.com/office/word/2018/wordml" xmlns:w16du="http://schemas.microsoft.com/office/word/2023/wordml/word16du" xmlns:w16sdtdh="http://schemas.microsoft.com/office/word/2020/wordml/sdtdatahash" xmlns:w16sdtfl="http://schemas.microsoft.com/office/word/2024/wordml/sdtformatlock" xmlns:w16se="http://schemas.microsoft.com/office/word/2015/wordml/symex" xmlns:wpg="http://schemas.microsoft.com/office/word/2010/wordprocessingGroup" xmlns:wpi="http://schemas.microsoft.com/office/word/2010/wordprocessingInk" xmlns:wne="http://schemas.microsoft.com/office/word/2006/wordml" xmlns:wps="http://schemas.microsoft.com/office/word/2010/wordprocessingShape" mc:Ignorable="w14 w15 w16se w16cid w16 w16cex w16sdtdh w16sdtfl w16du wp14">
   <w:p>
     <w:pPr>
       <w:pStyle w:val="Kjene"/>
@@ -19227,7 +19461,7 @@
 </file>
 
 <file path=word/footer3.xml><?xml version="1.0" encoding="utf-8"?>
-<w:ftr xmlns:wpc="http://schemas.microsoft.com/office/word/2010/wordprocessingCanvas" xmlns:cx="http://schemas.microsoft.com/office/drawing/2014/chartex" xmlns:cx1="http://schemas.microsoft.com/office/drawing/2015/9/8/chartex" xmlns:cx2="http://schemas.microsoft.com/office/drawing/2015/10/21/chartex" xmlns:cx3="http://schemas.microsoft.com/office/drawing/2016/5/9/chartex" xmlns:cx4="http://schemas.microsoft.com/office/drawing/2016/5/10/chartex" xmlns:cx5="http://schemas.microsoft.com/office/drawing/2016/5/11/chartex" xmlns:cx6="http://schemas.microsoft.com/office/drawing/2016/5/12/chartex" xmlns:cx7="http://schemas.microsoft.com/office/drawing/2016/5/13/chartex" xmlns:cx8="http://schemas.microsoft.com/office/drawing/2016/5/14/chartex" xmlns:mc="http://schemas.openxmlformats.org/markup-compatibility/2006" xmlns:aink="http://schemas.microsoft.com/office/drawing/2016/ink" xmlns:am3d="http://schemas.microsoft.com/office/drawing/2017/model3d" xmlns:o="urn:schemas-microsoft-com:office:office" xmlns:oel="http://schemas.microsoft.com/office/2019/extlst" xmlns:r="http://schemas.openxmlformats.org/officeDocument/2006/relationships" xmlns:m="http://schemas.openxmlformats.org/officeDocument/2006/math" xmlns:v="urn:schemas-microsoft-com:vml" xmlns:wp14="http://schemas.microsoft.com/office/word/2010/wordprocessingDrawing" xmlns:wp="http://schemas.openxmlformats.org/drawingml/2006/wordprocessingDrawing" xmlns:w10="urn:schemas-microsoft-com:office:word" xmlns:w="http://schemas.openxmlformats.org/wordprocessingml/2006/main" xmlns:w14="http://schemas.microsoft.com/office/word/2010/wordml" xmlns:w15="http://schemas.microsoft.com/office/word/2012/wordml" xmlns:w16cex="http://schemas.microsoft.com/office/word/2018/wordml/cex" xmlns:w16cid="http://schemas.microsoft.com/office/word/2016/wordml/cid" xmlns:w16="http://schemas.microsoft.com/office/word/2018/wordml" xmlns:w16du="http://schemas.microsoft.com/office/word/2023/wordml/word16du" xmlns:w16sdtdh="http://schemas.microsoft.com/office/word/2020/wordml/sdtdatahash" xmlns:w16se="http://schemas.microsoft.com/office/word/2015/wordml/symex" xmlns:wpg="http://schemas.microsoft.com/office/word/2010/wordprocessingGroup" xmlns:wpi="http://schemas.microsoft.com/office/word/2010/wordprocessingInk" xmlns:wne="http://schemas.microsoft.com/office/word/2006/wordml" xmlns:wps="http://schemas.microsoft.com/office/word/2010/wordprocessingShape" mc:Ignorable="w14 w15 w16se w16cid w16 w16cex w16sdtdh w16du wp14">
+<w:ftr xmlns:wpc="http://schemas.microsoft.com/office/word/2010/wordprocessingCanvas" xmlns:cx="http://schemas.microsoft.com/office/drawing/2014/chartex" xmlns:cx1="http://schemas.microsoft.com/office/drawing/2015/9/8/chartex" xmlns:cx2="http://schemas.microsoft.com/office/drawing/2015/10/21/chartex" xmlns:cx3="http://schemas.microsoft.com/office/drawing/2016/5/9/chartex" xmlns:cx4="http://schemas.microsoft.com/office/drawing/2016/5/10/chartex" xmlns:cx5="http://schemas.microsoft.com/office/drawing/2016/5/11/chartex" xmlns:cx6="http://schemas.microsoft.com/office/drawing/2016/5/12/chartex" xmlns:cx7="http://schemas.microsoft.com/office/drawing/2016/5/13/chartex" xmlns:cx8="http://schemas.microsoft.com/office/drawing/2016/5/14/chartex" xmlns:mc="http://schemas.openxmlformats.org/markup-compatibility/2006" xmlns:aink="http://schemas.microsoft.com/office/drawing/2016/ink" xmlns:am3d="http://schemas.microsoft.com/office/drawing/2017/model3d" xmlns:o="urn:schemas-microsoft-com:office:office" xmlns:oel="http://schemas.microsoft.com/office/2019/extlst" xmlns:r="http://schemas.openxmlformats.org/officeDocument/2006/relationships" xmlns:m="http://schemas.openxmlformats.org/officeDocument/2006/math" xmlns:v="urn:schemas-microsoft-com:vml" xmlns:wp14="http://schemas.microsoft.com/office/word/2010/wordprocessingDrawing" xmlns:wp="http://schemas.openxmlformats.org/drawingml/2006/wordprocessingDrawing" xmlns:w10="urn:schemas-microsoft-com:office:word" xmlns:w="http://schemas.openxmlformats.org/wordprocessingml/2006/main" xmlns:w14="http://schemas.microsoft.com/office/word/2010/wordml" xmlns:w15="http://schemas.microsoft.com/office/word/2012/wordml" xmlns:w16cex="http://schemas.microsoft.com/office/word/2018/wordml/cex" xmlns:w16cid="http://schemas.microsoft.com/office/word/2016/wordml/cid" xmlns:w16="http://schemas.microsoft.com/office/word/2018/wordml" xmlns:w16du="http://schemas.microsoft.com/office/word/2023/wordml/word16du" xmlns:w16sdtdh="http://schemas.microsoft.com/office/word/2020/wordml/sdtdatahash" xmlns:w16sdtfl="http://schemas.microsoft.com/office/word/2024/wordml/sdtformatlock" xmlns:w16se="http://schemas.microsoft.com/office/word/2015/wordml/symex" xmlns:wpg="http://schemas.microsoft.com/office/word/2010/wordprocessingGroup" xmlns:wpi="http://schemas.microsoft.com/office/word/2010/wordprocessingInk" xmlns:wne="http://schemas.microsoft.com/office/word/2006/wordml" xmlns:wps="http://schemas.microsoft.com/office/word/2010/wordprocessingShape" mc:Ignorable="w14 w15 w16se w16cid w16 w16cex w16sdtdh w16sdtfl w16du wp14">
   <w:p>
     <w:pPr>
       <w:pStyle w:val="Kjene"/>
@@ -19237,7 +19471,7 @@
 </file>
 
 <file path=word/footnotes.xml><?xml version="1.0" encoding="utf-8"?>
-<w:footnotes xmlns:wpc="http://schemas.microsoft.com/office/word/2010/wordprocessingCanvas" xmlns:cx="http://schemas.microsoft.com/office/drawing/2014/chartex" xmlns:cx1="http://schemas.microsoft.com/office/drawing/2015/9/8/chartex" xmlns:cx2="http://schemas.microsoft.com/office/drawing/2015/10/21/chartex" xmlns:cx3="http://schemas.microsoft.com/office/drawing/2016/5/9/chartex" xmlns:cx4="http://schemas.microsoft.com/office/drawing/2016/5/10/chartex" xmlns:cx5="http://schemas.microsoft.com/office/drawing/2016/5/11/chartex" xmlns:cx6="http://schemas.microsoft.com/office/drawing/2016/5/12/chartex" xmlns:cx7="http://schemas.microsoft.com/office/drawing/2016/5/13/chartex" xmlns:cx8="http://schemas.microsoft.com/office/drawing/2016/5/14/chartex" xmlns:mc="http://schemas.openxmlformats.org/markup-compatibility/2006" xmlns:aink="http://schemas.microsoft.com/office/drawing/2016/ink" xmlns:am3d="http://schemas.microsoft.com/office/drawing/2017/model3d" xmlns:o="urn:schemas-microsoft-com:office:office" xmlns:oel="http://schemas.microsoft.com/office/2019/extlst" xmlns:r="http://schemas.openxmlformats.org/officeDocument/2006/relationships" xmlns:m="http://schemas.openxmlformats.org/officeDocument/2006/math" xmlns:v="urn:schemas-microsoft-com:vml" xmlns:wp14="http://schemas.microsoft.com/office/word/2010/wordprocessingDrawing" xmlns:wp="http://schemas.openxmlformats.org/drawingml/2006/wordprocessingDrawing" xmlns:w10="urn:schemas-microsoft-com:office:word" xmlns:w="http://schemas.openxmlformats.org/wordprocessingml/2006/main" xmlns:w14="http://schemas.microsoft.com/office/word/2010/wordml" xmlns:w15="http://schemas.microsoft.com/office/word/2012/wordml" xmlns:w16cex="http://schemas.microsoft.com/office/word/2018/wordml/cex" xmlns:w16cid="http://schemas.microsoft.com/office/word/2016/wordml/cid" xmlns:w16="http://schemas.microsoft.com/office/word/2018/wordml" xmlns:w16du="http://schemas.microsoft.com/office/word/2023/wordml/word16du" xmlns:w16sdtdh="http://schemas.microsoft.com/office/word/2020/wordml/sdtdatahash" xmlns:w16se="http://schemas.microsoft.com/office/word/2015/wordml/symex" xmlns:wpg="http://schemas.microsoft.com/office/word/2010/wordprocessingGroup" xmlns:wpi="http://schemas.microsoft.com/office/word/2010/wordprocessingInk" xmlns:wne="http://schemas.microsoft.com/office/word/2006/wordml" xmlns:wps="http://schemas.microsoft.com/office/word/2010/wordprocessingShape" mc:Ignorable="w14 w15 w16se w16cid w16 w16cex w16sdtdh w16du wp14">
+<w:footnotes xmlns:wpc="http://schemas.microsoft.com/office/word/2010/wordprocessingCanvas" xmlns:cx="http://schemas.microsoft.com/office/drawing/2014/chartex" xmlns:cx1="http://schemas.microsoft.com/office/drawing/2015/9/8/chartex" xmlns:cx2="http://schemas.microsoft.com/office/drawing/2015/10/21/chartex" xmlns:cx3="http://schemas.microsoft.com/office/drawing/2016/5/9/chartex" xmlns:cx4="http://schemas.microsoft.com/office/drawing/2016/5/10/chartex" xmlns:cx5="http://schemas.microsoft.com/office/drawing/2016/5/11/chartex" xmlns:cx6="http://schemas.microsoft.com/office/drawing/2016/5/12/chartex" xmlns:cx7="http://schemas.microsoft.com/office/drawing/2016/5/13/chartex" xmlns:cx8="http://schemas.microsoft.com/office/drawing/2016/5/14/chartex" xmlns:mc="http://schemas.openxmlformats.org/markup-compatibility/2006" xmlns:aink="http://schemas.microsoft.com/office/drawing/2016/ink" xmlns:am3d="http://schemas.microsoft.com/office/drawing/2017/model3d" xmlns:o="urn:schemas-microsoft-com:office:office" xmlns:oel="http://schemas.microsoft.com/office/2019/extlst" xmlns:r="http://schemas.openxmlformats.org/officeDocument/2006/relationships" xmlns:m="http://schemas.openxmlformats.org/officeDocument/2006/math" xmlns:v="urn:schemas-microsoft-com:vml" xmlns:wp14="http://schemas.microsoft.com/office/word/2010/wordprocessingDrawing" xmlns:wp="http://schemas.openxmlformats.org/drawingml/2006/wordprocessingDrawing" xmlns:w10="urn:schemas-microsoft-com:office:word" xmlns:w="http://schemas.openxmlformats.org/wordprocessingml/2006/main" xmlns:w14="http://schemas.microsoft.com/office/word/2010/wordml" xmlns:w15="http://schemas.microsoft.com/office/word/2012/wordml" xmlns:w16cex="http://schemas.microsoft.com/office/word/2018/wordml/cex" xmlns:w16cid="http://schemas.microsoft.com/office/word/2016/wordml/cid" xmlns:w16="http://schemas.microsoft.com/office/word/2018/wordml" xmlns:w16du="http://schemas.microsoft.com/office/word/2023/wordml/word16du" xmlns:w16sdtdh="http://schemas.microsoft.com/office/word/2020/wordml/sdtdatahash" xmlns:w16sdtfl="http://schemas.microsoft.com/office/word/2024/wordml/sdtformatlock" xmlns:w16se="http://schemas.microsoft.com/office/word/2015/wordml/symex" xmlns:wpg="http://schemas.microsoft.com/office/word/2010/wordprocessingGroup" xmlns:wpi="http://schemas.microsoft.com/office/word/2010/wordprocessingInk" xmlns:wne="http://schemas.microsoft.com/office/word/2006/wordml" xmlns:wps="http://schemas.microsoft.com/office/word/2010/wordprocessingShape" mc:Ignorable="w14 w15 w16se w16cid w16 w16cex w16sdtdh w16sdtfl w16du wp14">
   <w:footnote w:type="separator" w:id="-1">
     <w:p>
       <w:pPr>
@@ -19265,7 +19499,7 @@
 </file>
 
 <file path=word/header1.xml><?xml version="1.0" encoding="utf-8"?>
-<w:hdr xmlns:wpc="http://schemas.microsoft.com/office/word/2010/wordprocessingCanvas" xmlns:cx="http://schemas.microsoft.com/office/drawing/2014/chartex" xmlns:cx1="http://schemas.microsoft.com/office/drawing/2015/9/8/chartex" xmlns:cx2="http://schemas.microsoft.com/office/drawing/2015/10/21/chartex" xmlns:cx3="http://schemas.microsoft.com/office/drawing/2016/5/9/chartex" xmlns:cx4="http://schemas.microsoft.com/office/drawing/2016/5/10/chartex" xmlns:cx5="http://schemas.microsoft.com/office/drawing/2016/5/11/chartex" xmlns:cx6="http://schemas.microsoft.com/office/drawing/2016/5/12/chartex" xmlns:cx7="http://schemas.microsoft.com/office/drawing/2016/5/13/chartex" xmlns:cx8="http://schemas.microsoft.com/office/drawing/2016/5/14/chartex" xmlns:mc="http://schemas.openxmlformats.org/markup-compatibility/2006" xmlns:aink="http://schemas.microsoft.com/office/drawing/2016/ink" xmlns:am3d="http://schemas.microsoft.com/office/drawing/2017/model3d" xmlns:o="urn:schemas-microsoft-com:office:office" xmlns:oel="http://schemas.microsoft.com/office/2019/extlst" xmlns:r="http://schemas.openxmlformats.org/officeDocument/2006/relationships" xmlns:m="http://schemas.openxmlformats.org/officeDocument/2006/math" xmlns:v="urn:schemas-microsoft-com:vml" xmlns:wp14="http://schemas.microsoft.com/office/word/2010/wordprocessingDrawing" xmlns:wp="http://schemas.openxmlformats.org/drawingml/2006/wordprocessingDrawing" xmlns:w10="urn:schemas-microsoft-com:office:word" xmlns:w="http://schemas.openxmlformats.org/wordprocessingml/2006/main" xmlns:w14="http://schemas.microsoft.com/office/word/2010/wordml" xmlns:w15="http://schemas.microsoft.com/office/word/2012/wordml" xmlns:w16cex="http://schemas.microsoft.com/office/word/2018/wordml/cex" xmlns:w16cid="http://schemas.microsoft.com/office/word/2016/wordml/cid" xmlns:w16="http://schemas.microsoft.com/office/word/2018/wordml" xmlns:w16du="http://schemas.microsoft.com/office/word/2023/wordml/word16du" xmlns:w16sdtdh="http://schemas.microsoft.com/office/word/2020/wordml/sdtdatahash" xmlns:w16se="http://schemas.microsoft.com/office/word/2015/wordml/symex" xmlns:wpg="http://schemas.microsoft.com/office/word/2010/wordprocessingGroup" xmlns:wpi="http://schemas.microsoft.com/office/word/2010/wordprocessingInk" xmlns:wne="http://schemas.microsoft.com/office/word/2006/wordml" xmlns:wps="http://schemas.microsoft.com/office/word/2010/wordprocessingShape" mc:Ignorable="w14 w15 w16se w16cid w16 w16cex w16sdtdh w16du wp14">
+<w:hdr xmlns:wpc="http://schemas.microsoft.com/office/word/2010/wordprocessingCanvas" xmlns:cx="http://schemas.microsoft.com/office/drawing/2014/chartex" xmlns:cx1="http://schemas.microsoft.com/office/drawing/2015/9/8/chartex" xmlns:cx2="http://schemas.microsoft.com/office/drawing/2015/10/21/chartex" xmlns:cx3="http://schemas.microsoft.com/office/drawing/2016/5/9/chartex" xmlns:cx4="http://schemas.microsoft.com/office/drawing/2016/5/10/chartex" xmlns:cx5="http://schemas.microsoft.com/office/drawing/2016/5/11/chartex" xmlns:cx6="http://schemas.microsoft.com/office/drawing/2016/5/12/chartex" xmlns:cx7="http://schemas.microsoft.com/office/drawing/2016/5/13/chartex" xmlns:cx8="http://schemas.microsoft.com/office/drawing/2016/5/14/chartex" xmlns:mc="http://schemas.openxmlformats.org/markup-compatibility/2006" xmlns:aink="http://schemas.microsoft.com/office/drawing/2016/ink" xmlns:am3d="http://schemas.microsoft.com/office/drawing/2017/model3d" xmlns:o="urn:schemas-microsoft-com:office:office" xmlns:oel="http://schemas.microsoft.com/office/2019/extlst" xmlns:r="http://schemas.openxmlformats.org/officeDocument/2006/relationships" xmlns:m="http://schemas.openxmlformats.org/officeDocument/2006/math" xmlns:v="urn:schemas-microsoft-com:vml" xmlns:wp14="http://schemas.microsoft.com/office/word/2010/wordprocessingDrawing" xmlns:wp="http://schemas.openxmlformats.org/drawingml/2006/wordprocessingDrawing" xmlns:w10="urn:schemas-microsoft-com:office:word" xmlns:w="http://schemas.openxmlformats.org/wordprocessingml/2006/main" xmlns:w14="http://schemas.microsoft.com/office/word/2010/wordml" xmlns:w15="http://schemas.microsoft.com/office/word/2012/wordml" xmlns:w16cex="http://schemas.microsoft.com/office/word/2018/wordml/cex" xmlns:w16cid="http://schemas.microsoft.com/office/word/2016/wordml/cid" xmlns:w16="http://schemas.microsoft.com/office/word/2018/wordml" xmlns:w16du="http://schemas.microsoft.com/office/word/2023/wordml/word16du" xmlns:w16sdtdh="http://schemas.microsoft.com/office/word/2020/wordml/sdtdatahash" xmlns:w16sdtfl="http://schemas.microsoft.com/office/word/2024/wordml/sdtformatlock" xmlns:w16se="http://schemas.microsoft.com/office/word/2015/wordml/symex" xmlns:wpg="http://schemas.microsoft.com/office/word/2010/wordprocessingGroup" xmlns:wpi="http://schemas.microsoft.com/office/word/2010/wordprocessingInk" xmlns:wne="http://schemas.microsoft.com/office/word/2006/wordml" xmlns:wps="http://schemas.microsoft.com/office/word/2010/wordprocessingShape" mc:Ignorable="w14 w15 w16se w16cid w16 w16cex w16sdtdh w16sdtfl w16du wp14">
   <w:p>
     <w:pPr>
       <w:pStyle w:val="Galvene"/>
@@ -19275,7 +19509,7 @@
 </file>
 
 <file path=word/header2.xml><?xml version="1.0" encoding="utf-8"?>
-<w:hdr xmlns:wpc="http://schemas.microsoft.com/office/word/2010/wordprocessingCanvas" xmlns:cx="http://schemas.microsoft.com/office/drawing/2014/chartex" xmlns:cx1="http://schemas.microsoft.com/office/drawing/2015/9/8/chartex" xmlns:cx2="http://schemas.microsoft.com/office/drawing/2015/10/21/chartex" xmlns:cx3="http://schemas.microsoft.com/office/drawing/2016/5/9/chartex" xmlns:cx4="http://schemas.microsoft.com/office/drawing/2016/5/10/chartex" xmlns:cx5="http://schemas.microsoft.com/office/drawing/2016/5/11/chartex" xmlns:cx6="http://schemas.microsoft.com/office/drawing/2016/5/12/chartex" xmlns:cx7="http://schemas.microsoft.com/office/drawing/2016/5/13/chartex" xmlns:cx8="http://schemas.microsoft.com/office/drawing/2016/5/14/chartex" xmlns:mc="http://schemas.openxmlformats.org/markup-compatibility/2006" xmlns:aink="http://schemas.microsoft.com/office/drawing/2016/ink" xmlns:am3d="http://schemas.microsoft.com/office/drawing/2017/model3d" xmlns:o="urn:schemas-microsoft-com:office:office" xmlns:oel="http://schemas.microsoft.com/office/2019/extlst" xmlns:r="http://schemas.openxmlformats.org/officeDocument/2006/relationships" xmlns:m="http://schemas.openxmlformats.org/officeDocument/2006/math" xmlns:v="urn:schemas-microsoft-com:vml" xmlns:wp14="http://schemas.microsoft.com/office/word/2010/wordprocessingDrawing" xmlns:wp="http://schemas.openxmlformats.org/drawingml/2006/wordprocessingDrawing" xmlns:w10="urn:schemas-microsoft-com:office:word" xmlns:w="http://schemas.openxmlformats.org/wordprocessingml/2006/main" xmlns:w14="http://schemas.microsoft.com/office/word/2010/wordml" xmlns:w15="http://schemas.microsoft.com/office/word/2012/wordml" xmlns:w16cex="http://schemas.microsoft.com/office/word/2018/wordml/cex" xmlns:w16cid="http://schemas.microsoft.com/office/word/2016/wordml/cid" xmlns:w16="http://schemas.microsoft.com/office/word/2018/wordml" xmlns:w16du="http://schemas.microsoft.com/office/word/2023/wordml/word16du" xmlns:w16sdtdh="http://schemas.microsoft.com/office/word/2020/wordml/sdtdatahash" xmlns:w16se="http://schemas.microsoft.com/office/word/2015/wordml/symex" xmlns:wpg="http://schemas.microsoft.com/office/word/2010/wordprocessingGroup" xmlns:wpi="http://schemas.microsoft.com/office/word/2010/wordprocessingInk" xmlns:wne="http://schemas.microsoft.com/office/word/2006/wordml" xmlns:wps="http://schemas.microsoft.com/office/word/2010/wordprocessingShape" mc:Ignorable="w14 w15 w16se w16cid w16 w16cex w16sdtdh w16du wp14">
+<w:hdr xmlns:wpc="http://schemas.microsoft.com/office/word/2010/wordprocessingCanvas" xmlns:cx="http://schemas.microsoft.com/office/drawing/2014/chartex" xmlns:cx1="http://schemas.microsoft.com/office/drawing/2015/9/8/chartex" xmlns:cx2="http://schemas.microsoft.com/office/drawing/2015/10/21/chartex" xmlns:cx3="http://schemas.microsoft.com/office/drawing/2016/5/9/chartex" xmlns:cx4="http://schemas.microsoft.com/office/drawing/2016/5/10/chartex" xmlns:cx5="http://schemas.microsoft.com/office/drawing/2016/5/11/chartex" xmlns:cx6="http://schemas.microsoft.com/office/drawing/2016/5/12/chartex" xmlns:cx7="http://schemas.microsoft.com/office/drawing/2016/5/13/chartex" xmlns:cx8="http://schemas.microsoft.com/office/drawing/2016/5/14/chartex" xmlns:mc="http://schemas.openxmlformats.org/markup-compatibility/2006" xmlns:aink="http://schemas.microsoft.com/office/drawing/2016/ink" xmlns:am3d="http://schemas.microsoft.com/office/drawing/2017/model3d" xmlns:o="urn:schemas-microsoft-com:office:office" xmlns:oel="http://schemas.microsoft.com/office/2019/extlst" xmlns:r="http://schemas.openxmlformats.org/officeDocument/2006/relationships" xmlns:m="http://schemas.openxmlformats.org/officeDocument/2006/math" xmlns:v="urn:schemas-microsoft-com:vml" xmlns:wp14="http://schemas.microsoft.com/office/word/2010/wordprocessingDrawing" xmlns:wp="http://schemas.openxmlformats.org/drawingml/2006/wordprocessingDrawing" xmlns:w10="urn:schemas-microsoft-com:office:word" xmlns:w="http://schemas.openxmlformats.org/wordprocessingml/2006/main" xmlns:w14="http://schemas.microsoft.com/office/word/2010/wordml" xmlns:w15="http://schemas.microsoft.com/office/word/2012/wordml" xmlns:w16cex="http://schemas.microsoft.com/office/word/2018/wordml/cex" xmlns:w16cid="http://schemas.microsoft.com/office/word/2016/wordml/cid" xmlns:w16="http://schemas.microsoft.com/office/word/2018/wordml" xmlns:w16du="http://schemas.microsoft.com/office/word/2023/wordml/word16du" xmlns:w16sdtdh="http://schemas.microsoft.com/office/word/2020/wordml/sdtdatahash" xmlns:w16sdtfl="http://schemas.microsoft.com/office/word/2024/wordml/sdtformatlock" xmlns:w16se="http://schemas.microsoft.com/office/word/2015/wordml/symex" xmlns:wpg="http://schemas.microsoft.com/office/word/2010/wordprocessingGroup" xmlns:wpi="http://schemas.microsoft.com/office/word/2010/wordprocessingInk" xmlns:wne="http://schemas.microsoft.com/office/word/2006/wordml" xmlns:wps="http://schemas.microsoft.com/office/word/2010/wordprocessingShape" mc:Ignorable="w14 w15 w16se w16cid w16 w16cex w16sdtdh w16sdtfl w16du wp14">
   <w:p>
     <w:pPr>
       <w:pStyle w:val="Galvene"/>
@@ -19285,7 +19519,7 @@
 </file>
 
 <file path=word/header3.xml><?xml version="1.0" encoding="utf-8"?>
-<w:hdr xmlns:wpc="http://schemas.microsoft.com/office/word/2010/wordprocessingCanvas" xmlns:cx="http://schemas.microsoft.com/office/drawing/2014/chartex" xmlns:cx1="http://schemas.microsoft.com/office/drawing/2015/9/8/chartex" xmlns:cx2="http://schemas.microsoft.com/office/drawing/2015/10/21/chartex" xmlns:cx3="http://schemas.microsoft.com/office/drawing/2016/5/9/chartex" xmlns:cx4="http://schemas.microsoft.com/office/drawing/2016/5/10/chartex" xmlns:cx5="http://schemas.microsoft.com/office/drawing/2016/5/11/chartex" xmlns:cx6="http://schemas.microsoft.com/office/drawing/2016/5/12/chartex" xmlns:cx7="http://schemas.microsoft.com/office/drawing/2016/5/13/chartex" xmlns:cx8="http://schemas.microsoft.com/office/drawing/2016/5/14/chartex" xmlns:mc="http://schemas.openxmlformats.org/markup-compatibility/2006" xmlns:aink="http://schemas.microsoft.com/office/drawing/2016/ink" xmlns:am3d="http://schemas.microsoft.com/office/drawing/2017/model3d" xmlns:o="urn:schemas-microsoft-com:office:office" xmlns:oel="http://schemas.microsoft.com/office/2019/extlst" xmlns:r="http://schemas.openxmlformats.org/officeDocument/2006/relationships" xmlns:m="http://schemas.openxmlformats.org/officeDocument/2006/math" xmlns:v="urn:schemas-microsoft-com:vml" xmlns:wp14="http://schemas.microsoft.com/office/word/2010/wordprocessingDrawing" xmlns:wp="http://schemas.openxmlformats.org/drawingml/2006/wordprocessingDrawing" xmlns:w10="urn:schemas-microsoft-com:office:word" xmlns:w="http://schemas.openxmlformats.org/wordprocessingml/2006/main" xmlns:w14="http://schemas.microsoft.com/office/word/2010/wordml" xmlns:w15="http://schemas.microsoft.com/office/word/2012/wordml" xmlns:w16cex="http://schemas.microsoft.com/office/word/2018/wordml/cex" xmlns:w16cid="http://schemas.microsoft.com/office/word/2016/wordml/cid" xmlns:w16="http://schemas.microsoft.com/office/word/2018/wordml" xmlns:w16du="http://schemas.microsoft.com/office/word/2023/wordml/word16du" xmlns:w16sdtdh="http://schemas.microsoft.com/office/word/2020/wordml/sdtdatahash" xmlns:w16se="http://schemas.microsoft.com/office/word/2015/wordml/symex" xmlns:wpg="http://schemas.microsoft.com/office/word/2010/wordprocessingGroup" xmlns:wpi="http://schemas.microsoft.com/office/word/2010/wordprocessingInk" xmlns:wne="http://schemas.microsoft.com/office/word/2006/wordml" xmlns:wps="http://schemas.microsoft.com/office/word/2010/wordprocessingShape" mc:Ignorable="w14 w15 w16se w16cid w16 w16cex w16sdtdh w16du wp14">
+<w:hdr xmlns:wpc="http://schemas.microsoft.com/office/word/2010/wordprocessingCanvas" xmlns:cx="http://schemas.microsoft.com/office/drawing/2014/chartex" xmlns:cx1="http://schemas.microsoft.com/office/drawing/2015/9/8/chartex" xmlns:cx2="http://schemas.microsoft.com/office/drawing/2015/10/21/chartex" xmlns:cx3="http://schemas.microsoft.com/office/drawing/2016/5/9/chartex" xmlns:cx4="http://schemas.microsoft.com/office/drawing/2016/5/10/chartex" xmlns:cx5="http://schemas.microsoft.com/office/drawing/2016/5/11/chartex" xmlns:cx6="http://schemas.microsoft.com/office/drawing/2016/5/12/chartex" xmlns:cx7="http://schemas.microsoft.com/office/drawing/2016/5/13/chartex" xmlns:cx8="http://schemas.microsoft.com/office/drawing/2016/5/14/chartex" xmlns:mc="http://schemas.openxmlformats.org/markup-compatibility/2006" xmlns:aink="http://schemas.microsoft.com/office/drawing/2016/ink" xmlns:am3d="http://schemas.microsoft.com/office/drawing/2017/model3d" xmlns:o="urn:schemas-microsoft-com:office:office" xmlns:oel="http://schemas.microsoft.com/office/2019/extlst" xmlns:r="http://schemas.openxmlformats.org/officeDocument/2006/relationships" xmlns:m="http://schemas.openxmlformats.org/officeDocument/2006/math" xmlns:v="urn:schemas-microsoft-com:vml" xmlns:wp14="http://schemas.microsoft.com/office/word/2010/wordprocessingDrawing" xmlns:wp="http://schemas.openxmlformats.org/drawingml/2006/wordprocessingDrawing" xmlns:w10="urn:schemas-microsoft-com:office:word" xmlns:w="http://schemas.openxmlformats.org/wordprocessingml/2006/main" xmlns:w14="http://schemas.microsoft.com/office/word/2010/wordml" xmlns:w15="http://schemas.microsoft.com/office/word/2012/wordml" xmlns:w16cex="http://schemas.microsoft.com/office/word/2018/wordml/cex" xmlns:w16cid="http://schemas.microsoft.com/office/word/2016/wordml/cid" xmlns:w16="http://schemas.microsoft.com/office/word/2018/wordml" xmlns:w16du="http://schemas.microsoft.com/office/word/2023/wordml/word16du" xmlns:w16sdtdh="http://schemas.microsoft.com/office/word/2020/wordml/sdtdatahash" xmlns:w16sdtfl="http://schemas.microsoft.com/office/word/2024/wordml/sdtformatlock" xmlns:w16se="http://schemas.microsoft.com/office/word/2015/wordml/symex" xmlns:wpg="http://schemas.microsoft.com/office/word/2010/wordprocessingGroup" xmlns:wpi="http://schemas.microsoft.com/office/word/2010/wordprocessingInk" xmlns:wne="http://schemas.microsoft.com/office/word/2006/wordml" xmlns:wps="http://schemas.microsoft.com/office/word/2010/wordprocessingShape" mc:Ignorable="w14 w15 w16se w16cid w16 w16cex w16sdtdh w16sdtfl w16du wp14">
   <w:p>
     <w:pPr>
       <w:pStyle w:val="Galvene"/>
@@ -19295,7 +19529,7 @@
 </file>
 
 <file path=word/numbering.xml><?xml version="1.0" encoding="utf-8"?>
-<w:numbering xmlns:wpc="http://schemas.microsoft.com/office/word/2010/wordprocessingCanvas" xmlns:cx="http://schemas.microsoft.com/office/drawing/2014/chartex" xmlns:cx1="http://schemas.microsoft.com/office/drawing/2015/9/8/chartex" xmlns:cx2="http://schemas.microsoft.com/office/drawing/2015/10/21/chartex" xmlns:cx3="http://schemas.microsoft.com/office/drawing/2016/5/9/chartex" xmlns:cx4="http://schemas.microsoft.com/office/drawing/2016/5/10/chartex" xmlns:cx5="http://schemas.microsoft.com/office/drawing/2016/5/11/chartex" xmlns:cx6="http://schemas.microsoft.com/office/drawing/2016/5/12/chartex" xmlns:cx7="http://schemas.microsoft.com/office/drawing/2016/5/13/chartex" xmlns:cx8="http://schemas.microsoft.com/office/drawing/2016/5/14/chartex" xmlns:mc="http://schemas.openxmlformats.org/markup-compatibility/2006" xmlns:aink="http://schemas.microsoft.com/office/drawing/2016/ink" xmlns:am3d="http://schemas.microsoft.com/office/drawing/2017/model3d" xmlns:o="urn:schemas-microsoft-com:office:office" xmlns:oel="http://schemas.microsoft.com/office/2019/extlst" xmlns:r="http://schemas.openxmlformats.org/officeDocument/2006/relationships" xmlns:m="http://schemas.openxmlformats.org/officeDocument/2006/math" xmlns:v="urn:schemas-microsoft-com:vml" xmlns:wp14="http://schemas.microsoft.com/office/word/2010/wordprocessingDrawing" xmlns:wp="http://schemas.openxmlformats.org/drawingml/2006/wordprocessingDrawing" xmlns:w10="urn:schemas-microsoft-com:office:word" xmlns:w="http://schemas.openxmlformats.org/wordprocessingml/2006/main" xmlns:w14="http://schemas.microsoft.com/office/word/2010/wordml" xmlns:w15="http://schemas.microsoft.com/office/word/2012/wordml" xmlns:w16cex="http://schemas.microsoft.com/office/word/2018/wordml/cex" xmlns:w16cid="http://schemas.microsoft.com/office/word/2016/wordml/cid" xmlns:w16="http://schemas.microsoft.com/office/word/2018/wordml" xmlns:w16du="http://schemas.microsoft.com/office/word/2023/wordml/word16du" xmlns:w16sdtdh="http://schemas.microsoft.com/office/word/2020/wordml/sdtdatahash" xmlns:w16se="http://schemas.microsoft.com/office/word/2015/wordml/symex" xmlns:wpg="http://schemas.microsoft.com/office/word/2010/wordprocessingGroup" xmlns:wpi="http://schemas.microsoft.com/office/word/2010/wordprocessingInk" xmlns:wne="http://schemas.microsoft.com/office/word/2006/wordml" xmlns:wps="http://schemas.microsoft.com/office/word/2010/wordprocessingShape" mc:Ignorable="w14 w15 w16se w16cid w16 w16cex w16sdtdh w16du wp14">
+<w:numbering xmlns:wpc="http://schemas.microsoft.com/office/word/2010/wordprocessingCanvas" xmlns:cx="http://schemas.microsoft.com/office/drawing/2014/chartex" xmlns:cx1="http://schemas.microsoft.com/office/drawing/2015/9/8/chartex" xmlns:cx2="http://schemas.microsoft.com/office/drawing/2015/10/21/chartex" xmlns:cx3="http://schemas.microsoft.com/office/drawing/2016/5/9/chartex" xmlns:cx4="http://schemas.microsoft.com/office/drawing/2016/5/10/chartex" xmlns:cx5="http://schemas.microsoft.com/office/drawing/2016/5/11/chartex" xmlns:cx6="http://schemas.microsoft.com/office/drawing/2016/5/12/chartex" xmlns:cx7="http://schemas.microsoft.com/office/drawing/2016/5/13/chartex" xmlns:cx8="http://schemas.microsoft.com/office/drawing/2016/5/14/chartex" xmlns:mc="http://schemas.openxmlformats.org/markup-compatibility/2006" xmlns:aink="http://schemas.microsoft.com/office/drawing/2016/ink" xmlns:am3d="http://schemas.microsoft.com/office/drawing/2017/model3d" xmlns:o="urn:schemas-microsoft-com:office:office" xmlns:oel="http://schemas.microsoft.com/office/2019/extlst" xmlns:r="http://schemas.openxmlformats.org/officeDocument/2006/relationships" xmlns:m="http://schemas.openxmlformats.org/officeDocument/2006/math" xmlns:v="urn:schemas-microsoft-com:vml" xmlns:wp14="http://schemas.microsoft.com/office/word/2010/wordprocessingDrawing" xmlns:wp="http://schemas.openxmlformats.org/drawingml/2006/wordprocessingDrawing" xmlns:w10="urn:schemas-microsoft-com:office:word" xmlns:w="http://schemas.openxmlformats.org/wordprocessingml/2006/main" xmlns:w14="http://schemas.microsoft.com/office/word/2010/wordml" xmlns:w15="http://schemas.microsoft.com/office/word/2012/wordml" xmlns:w16cex="http://schemas.microsoft.com/office/word/2018/wordml/cex" xmlns:w16cid="http://schemas.microsoft.com/office/word/2016/wordml/cid" xmlns:w16="http://schemas.microsoft.com/office/word/2018/wordml" xmlns:w16du="http://schemas.microsoft.com/office/word/2023/wordml/word16du" xmlns:w16sdtdh="http://schemas.microsoft.com/office/word/2020/wordml/sdtdatahash" xmlns:w16sdtfl="http://schemas.microsoft.com/office/word/2024/wordml/sdtformatlock" xmlns:w16se="http://schemas.microsoft.com/office/word/2015/wordml/symex" xmlns:wpg="http://schemas.microsoft.com/office/word/2010/wordprocessingGroup" xmlns:wpi="http://schemas.microsoft.com/office/word/2010/wordprocessingInk" xmlns:wne="http://schemas.microsoft.com/office/word/2006/wordml" xmlns:wps="http://schemas.microsoft.com/office/word/2010/wordprocessingShape" mc:Ignorable="w14 w15 w16se w16cid w16 w16cex w16sdtdh w16sdtfl w16du wp14">
   <w:abstractNum w:abstractNumId="0" w15:restartNumberingAfterBreak="0">
     <w:nsid w:val="08C226FA"/>
     <w:multiLevelType w:val="hybridMultilevel"/>
@@ -20169,7 +20403,7 @@
 </file>
 
 <file path=word/styles.xml><?xml version="1.0" encoding="utf-8"?>
-<w:styles xmlns:mc="http://schemas.openxmlformats.org/markup-compatibility/2006" xmlns:r="http://schemas.openxmlformats.org/officeDocument/2006/relationships" xmlns:w="http://schemas.openxmlformats.org/wordprocessingml/2006/main" xmlns:w14="http://schemas.microsoft.com/office/word/2010/wordml" xmlns:w15="http://schemas.microsoft.com/office/word/2012/wordml" xmlns:w16cex="http://schemas.microsoft.com/office/word/2018/wordml/cex" xmlns:w16cid="http://schemas.microsoft.com/office/word/2016/wordml/cid" xmlns:w16="http://schemas.microsoft.com/office/word/2018/wordml" xmlns:w16du="http://schemas.microsoft.com/office/word/2023/wordml/word16du" xmlns:w16sdtdh="http://schemas.microsoft.com/office/word/2020/wordml/sdtdatahash" xmlns:w16se="http://schemas.microsoft.com/office/word/2015/wordml/symex" mc:Ignorable="w14 w15 w16se w16cid w16 w16cex w16sdtdh w16du">
+<w:styles xmlns:mc="http://schemas.openxmlformats.org/markup-compatibility/2006" xmlns:r="http://schemas.openxmlformats.org/officeDocument/2006/relationships" xmlns:w="http://schemas.openxmlformats.org/wordprocessingml/2006/main" xmlns:w14="http://schemas.microsoft.com/office/word/2010/wordml" xmlns:w15="http://schemas.microsoft.com/office/word/2012/wordml" xmlns:w16cex="http://schemas.microsoft.com/office/word/2018/wordml/cex" xmlns:w16cid="http://schemas.microsoft.com/office/word/2016/wordml/cid" xmlns:w16="http://schemas.microsoft.com/office/word/2018/wordml" xmlns:w16du="http://schemas.microsoft.com/office/word/2023/wordml/word16du" xmlns:w16sdtdh="http://schemas.microsoft.com/office/word/2020/wordml/sdtdatahash" xmlns:w16sdtfl="http://schemas.microsoft.com/office/word/2024/wordml/sdtformatlock" xmlns:w16se="http://schemas.microsoft.com/office/word/2015/wordml/symex" mc:Ignorable="w14 w15 w16se w16cid w16 w16cex w16sdtdh w16sdtfl w16du">
   <w:docDefaults>
     <w:rPrDefault>
       <w:rPr>

</xml_diff>

<commit_message>
Fixed wrong references to attachments. Now good
</commit_message>
<xml_diff>
--- a/ZPD.docx
+++ b/ZPD.docx
@@ -1636,7 +1636,7 @@
         </w:rPr>
         <w:fldChar w:fldCharType="separate"/>
       </w:r>
-      <w:hyperlink w:anchor="_Toc188379184" w:history="1">
+      <w:hyperlink w:anchor="_Toc188379908" w:history="1">
         <w:r>
           <w:rPr>
             <w:rStyle w:val="Hipersaite"/>
@@ -1660,7 +1660,7 @@
           <w:rPr>
             <w:noProof/>
           </w:rPr>
-          <w:instrText xml:space="preserve"> PAGEREF _Toc188379184 \h </w:instrText>
+          <w:instrText xml:space="preserve"> PAGEREF _Toc188379908 \h </w:instrText>
         </w:r>
         <w:r>
           <w:rPr>
@@ -1706,7 +1706,7 @@
           <w14:ligatures w14:val="standardContextual"/>
         </w:rPr>
       </w:pPr>
-      <w:hyperlink w:anchor="_Toc188379185" w:history="1">
+      <w:hyperlink w:anchor="_Toc188379909" w:history="1">
         <w:r>
           <w:rPr>
             <w:rStyle w:val="Hipersaite"/>
@@ -1751,7 +1751,7 @@
           <w:rPr>
             <w:noProof/>
           </w:rPr>
-          <w:instrText xml:space="preserve"> PAGEREF _Toc188379185 \h </w:instrText>
+          <w:instrText xml:space="preserve"> PAGEREF _Toc188379909 \h </w:instrText>
         </w:r>
         <w:r>
           <w:rPr>
@@ -1795,7 +1795,7 @@
           <w14:ligatures w14:val="standardContextual"/>
         </w:rPr>
       </w:pPr>
-      <w:hyperlink w:anchor="_Toc188379186" w:history="1">
+      <w:hyperlink w:anchor="_Toc188379910" w:history="1">
         <w:r>
           <w:rPr>
             <w:rStyle w:val="Hipersaite"/>
@@ -1838,7 +1838,7 @@
           <w:rPr>
             <w:noProof/>
           </w:rPr>
-          <w:instrText xml:space="preserve"> PAGEREF _Toc188379186 \h </w:instrText>
+          <w:instrText xml:space="preserve"> PAGEREF _Toc188379910 \h </w:instrText>
         </w:r>
         <w:r>
           <w:rPr>
@@ -1882,7 +1882,7 @@
           <w14:ligatures w14:val="standardContextual"/>
         </w:rPr>
       </w:pPr>
-      <w:hyperlink w:anchor="_Toc188379187" w:history="1">
+      <w:hyperlink w:anchor="_Toc188379911" w:history="1">
         <w:r>
           <w:rPr>
             <w:rStyle w:val="Hipersaite"/>
@@ -1925,7 +1925,7 @@
           <w:rPr>
             <w:noProof/>
           </w:rPr>
-          <w:instrText xml:space="preserve"> PAGEREF _Toc188379187 \h </w:instrText>
+          <w:instrText xml:space="preserve"> PAGEREF _Toc188379911 \h </w:instrText>
         </w:r>
         <w:r>
           <w:rPr>
@@ -1969,7 +1969,7 @@
           <w14:ligatures w14:val="standardContextual"/>
         </w:rPr>
       </w:pPr>
-      <w:hyperlink w:anchor="_Toc188379188" w:history="1">
+      <w:hyperlink w:anchor="_Toc188379912" w:history="1">
         <w:r>
           <w:rPr>
             <w:rStyle w:val="Hipersaite"/>
@@ -2012,7 +2012,7 @@
           <w:rPr>
             <w:noProof/>
           </w:rPr>
-          <w:instrText xml:space="preserve"> PAGEREF _Toc188379188 \h </w:instrText>
+          <w:instrText xml:space="preserve"> PAGEREF _Toc188379912 \h </w:instrText>
         </w:r>
         <w:r>
           <w:rPr>
@@ -2058,7 +2058,7 @@
           <w14:ligatures w14:val="standardContextual"/>
         </w:rPr>
       </w:pPr>
-      <w:hyperlink w:anchor="_Toc188379189" w:history="1">
+      <w:hyperlink w:anchor="_Toc188379913" w:history="1">
         <w:r>
           <w:rPr>
             <w:rStyle w:val="Hipersaite"/>
@@ -2103,7 +2103,7 @@
           <w:rPr>
             <w:noProof/>
           </w:rPr>
-          <w:instrText xml:space="preserve"> PAGEREF _Toc188379189 \h </w:instrText>
+          <w:instrText xml:space="preserve"> PAGEREF _Toc188379913 \h </w:instrText>
         </w:r>
         <w:r>
           <w:rPr>
@@ -2147,7 +2147,7 @@
           <w14:ligatures w14:val="standardContextual"/>
         </w:rPr>
       </w:pPr>
-      <w:hyperlink w:anchor="_Toc188379190" w:history="1">
+      <w:hyperlink w:anchor="_Toc188379914" w:history="1">
         <w:r>
           <w:rPr>
             <w:rStyle w:val="Hipersaite"/>
@@ -2190,7 +2190,7 @@
           <w:rPr>
             <w:noProof/>
           </w:rPr>
-          <w:instrText xml:space="preserve"> PAGEREF _Toc188379190 \h </w:instrText>
+          <w:instrText xml:space="preserve"> PAGEREF _Toc188379914 \h </w:instrText>
         </w:r>
         <w:r>
           <w:rPr>
@@ -2234,7 +2234,7 @@
           <w14:ligatures w14:val="standardContextual"/>
         </w:rPr>
       </w:pPr>
-      <w:hyperlink w:anchor="_Toc188379191" w:history="1">
+      <w:hyperlink w:anchor="_Toc188379915" w:history="1">
         <w:r>
           <w:rPr>
             <w:rStyle w:val="Hipersaite"/>
@@ -2277,7 +2277,7 @@
           <w:rPr>
             <w:noProof/>
           </w:rPr>
-          <w:instrText xml:space="preserve"> PAGEREF _Toc188379191 \h </w:instrText>
+          <w:instrText xml:space="preserve"> PAGEREF _Toc188379915 \h </w:instrText>
         </w:r>
         <w:r>
           <w:rPr>
@@ -2323,7 +2323,7 @@
           <w14:ligatures w14:val="standardContextual"/>
         </w:rPr>
       </w:pPr>
-      <w:hyperlink w:anchor="_Toc188379192" w:history="1">
+      <w:hyperlink w:anchor="_Toc188379916" w:history="1">
         <w:r>
           <w:rPr>
             <w:rStyle w:val="Hipersaite"/>
@@ -2368,7 +2368,7 @@
           <w:rPr>
             <w:noProof/>
           </w:rPr>
-          <w:instrText xml:space="preserve"> PAGEREF _Toc188379192 \h </w:instrText>
+          <w:instrText xml:space="preserve"> PAGEREF _Toc188379916 \h </w:instrText>
         </w:r>
         <w:r>
           <w:rPr>
@@ -2412,7 +2412,7 @@
           <w14:ligatures w14:val="standardContextual"/>
         </w:rPr>
       </w:pPr>
-      <w:hyperlink w:anchor="_Toc188379193" w:history="1">
+      <w:hyperlink w:anchor="_Toc188379917" w:history="1">
         <w:r>
           <w:rPr>
             <w:rStyle w:val="Hipersaite"/>
@@ -2455,7 +2455,7 @@
           <w:rPr>
             <w:noProof/>
           </w:rPr>
-          <w:instrText xml:space="preserve"> PAGEREF _Toc188379193 \h </w:instrText>
+          <w:instrText xml:space="preserve"> PAGEREF _Toc188379917 \h </w:instrText>
         </w:r>
         <w:r>
           <w:rPr>
@@ -2499,7 +2499,7 @@
           <w14:ligatures w14:val="standardContextual"/>
         </w:rPr>
       </w:pPr>
-      <w:hyperlink w:anchor="_Toc188379194" w:history="1">
+      <w:hyperlink w:anchor="_Toc188379918" w:history="1">
         <w:r>
           <w:rPr>
             <w:rStyle w:val="Hipersaite"/>
@@ -2542,7 +2542,7 @@
           <w:rPr>
             <w:noProof/>
           </w:rPr>
-          <w:instrText xml:space="preserve"> PAGEREF _Toc188379194 \h </w:instrText>
+          <w:instrText xml:space="preserve"> PAGEREF _Toc188379918 \h </w:instrText>
         </w:r>
         <w:r>
           <w:rPr>
@@ -2586,7 +2586,7 @@
           <w14:ligatures w14:val="standardContextual"/>
         </w:rPr>
       </w:pPr>
-      <w:hyperlink w:anchor="_Toc188379195" w:history="1">
+      <w:hyperlink w:anchor="_Toc188379919" w:history="1">
         <w:r>
           <w:rPr>
             <w:rStyle w:val="Hipersaite"/>
@@ -2629,7 +2629,7 @@
           <w:rPr>
             <w:noProof/>
           </w:rPr>
-          <w:instrText xml:space="preserve"> PAGEREF _Toc188379195 \h </w:instrText>
+          <w:instrText xml:space="preserve"> PAGEREF _Toc188379919 \h </w:instrText>
         </w:r>
         <w:r>
           <w:rPr>
@@ -2675,7 +2675,7 @@
           <w14:ligatures w14:val="standardContextual"/>
         </w:rPr>
       </w:pPr>
-      <w:hyperlink w:anchor="_Toc188379196" w:history="1">
+      <w:hyperlink w:anchor="_Toc188379920" w:history="1">
         <w:r>
           <w:rPr>
             <w:rStyle w:val="Hipersaite"/>
@@ -2720,7 +2720,7 @@
           <w:rPr>
             <w:noProof/>
           </w:rPr>
-          <w:instrText xml:space="preserve"> PAGEREF _Toc188379196 \h </w:instrText>
+          <w:instrText xml:space="preserve"> PAGEREF _Toc188379920 \h </w:instrText>
         </w:r>
         <w:r>
           <w:rPr>
@@ -2766,7 +2766,7 @@
           <w14:ligatures w14:val="standardContextual"/>
         </w:rPr>
       </w:pPr>
-      <w:hyperlink w:anchor="_Toc188379197" w:history="1">
+      <w:hyperlink w:anchor="_Toc188379921" w:history="1">
         <w:r>
           <w:rPr>
             <w:rStyle w:val="Hipersaite"/>
@@ -2811,7 +2811,7 @@
           <w:rPr>
             <w:noProof/>
           </w:rPr>
-          <w:instrText xml:space="preserve"> PAGEREF _Toc188379197 \h </w:instrText>
+          <w:instrText xml:space="preserve"> PAGEREF _Toc188379921 \h </w:instrText>
         </w:r>
         <w:r>
           <w:rPr>
@@ -2857,7 +2857,7 @@
           <w14:ligatures w14:val="standardContextual"/>
         </w:rPr>
       </w:pPr>
-      <w:hyperlink w:anchor="_Toc188379198" w:history="1">
+      <w:hyperlink w:anchor="_Toc188379922" w:history="1">
         <w:r>
           <w:rPr>
             <w:rStyle w:val="Hipersaite"/>
@@ -2902,7 +2902,7 @@
           <w:rPr>
             <w:noProof/>
           </w:rPr>
-          <w:instrText xml:space="preserve"> PAGEREF _Toc188379198 \h </w:instrText>
+          <w:instrText xml:space="preserve"> PAGEREF _Toc188379922 \h </w:instrText>
         </w:r>
         <w:r>
           <w:rPr>
@@ -2948,7 +2948,7 @@
           <w14:ligatures w14:val="standardContextual"/>
         </w:rPr>
       </w:pPr>
-      <w:hyperlink w:anchor="_Toc188379199" w:history="1">
+      <w:hyperlink w:anchor="_Toc188379923" w:history="1">
         <w:r>
           <w:rPr>
             <w:rStyle w:val="Hipersaite"/>
@@ -2993,7 +2993,7 @@
           <w:rPr>
             <w:noProof/>
           </w:rPr>
-          <w:instrText xml:space="preserve"> PAGEREF _Toc188379199 \h </w:instrText>
+          <w:instrText xml:space="preserve"> PAGEREF _Toc188379923 \h </w:instrText>
         </w:r>
         <w:r>
           <w:rPr>
@@ -3037,7 +3037,7 @@
           <w14:ligatures w14:val="standardContextual"/>
         </w:rPr>
       </w:pPr>
-      <w:hyperlink w:anchor="_Toc188379200" w:history="1">
+      <w:hyperlink w:anchor="_Toc188379924" w:history="1">
         <w:r>
           <w:rPr>
             <w:rStyle w:val="Hipersaite"/>
@@ -3080,7 +3080,7 @@
           <w:rPr>
             <w:noProof/>
           </w:rPr>
-          <w:instrText xml:space="preserve"> PAGEREF _Toc188379200 \h </w:instrText>
+          <w:instrText xml:space="preserve"> PAGEREF _Toc188379924 \h </w:instrText>
         </w:r>
         <w:r>
           <w:rPr>
@@ -3124,7 +3124,7 @@
           <w14:ligatures w14:val="standardContextual"/>
         </w:rPr>
       </w:pPr>
-      <w:hyperlink w:anchor="_Toc188379201" w:history="1">
+      <w:hyperlink w:anchor="_Toc188379925" w:history="1">
         <w:r>
           <w:rPr>
             <w:rStyle w:val="Hipersaite"/>
@@ -3167,7 +3167,7 @@
           <w:rPr>
             <w:noProof/>
           </w:rPr>
-          <w:instrText xml:space="preserve"> PAGEREF _Toc188379201 \h </w:instrText>
+          <w:instrText xml:space="preserve"> PAGEREF _Toc188379925 \h </w:instrText>
         </w:r>
         <w:r>
           <w:rPr>
@@ -3211,7 +3211,7 @@
           <w14:ligatures w14:val="standardContextual"/>
         </w:rPr>
       </w:pPr>
-      <w:hyperlink w:anchor="_Toc188379202" w:history="1">
+      <w:hyperlink w:anchor="_Toc188379926" w:history="1">
         <w:r>
           <w:rPr>
             <w:rStyle w:val="Hipersaite"/>
@@ -3254,7 +3254,7 @@
           <w:rPr>
             <w:noProof/>
           </w:rPr>
-          <w:instrText xml:space="preserve"> PAGEREF _Toc188379202 \h </w:instrText>
+          <w:instrText xml:space="preserve"> PAGEREF _Toc188379926 \h </w:instrText>
         </w:r>
         <w:r>
           <w:rPr>
@@ -3298,7 +3298,7 @@
           <w14:ligatures w14:val="standardContextual"/>
         </w:rPr>
       </w:pPr>
-      <w:hyperlink w:anchor="_Toc188379203" w:history="1">
+      <w:hyperlink w:anchor="_Toc188379927" w:history="1">
         <w:r>
           <w:rPr>
             <w:rStyle w:val="Hipersaite"/>
@@ -3341,7 +3341,7 @@
           <w:rPr>
             <w:noProof/>
           </w:rPr>
-          <w:instrText xml:space="preserve"> PAGEREF _Toc188379203 \h </w:instrText>
+          <w:instrText xml:space="preserve"> PAGEREF _Toc188379927 \h </w:instrText>
         </w:r>
         <w:r>
           <w:rPr>
@@ -3387,7 +3387,7 @@
           <w14:ligatures w14:val="standardContextual"/>
         </w:rPr>
       </w:pPr>
-      <w:hyperlink w:anchor="_Toc188379204" w:history="1">
+      <w:hyperlink w:anchor="_Toc188379928" w:history="1">
         <w:r>
           <w:rPr>
             <w:rStyle w:val="Hipersaite"/>
@@ -3432,7 +3432,7 @@
           <w:rPr>
             <w:noProof/>
           </w:rPr>
-          <w:instrText xml:space="preserve"> PAGEREF _Toc188379204 \h </w:instrText>
+          <w:instrText xml:space="preserve"> PAGEREF _Toc188379928 \h </w:instrText>
         </w:r>
         <w:r>
           <w:rPr>
@@ -3476,7 +3476,7 @@
           <w14:ligatures w14:val="standardContextual"/>
         </w:rPr>
       </w:pPr>
-      <w:hyperlink w:anchor="_Toc188379205" w:history="1">
+      <w:hyperlink w:anchor="_Toc188379929" w:history="1">
         <w:r>
           <w:rPr>
             <w:rStyle w:val="Hipersaite"/>
@@ -3519,7 +3519,7 @@
           <w:rPr>
             <w:noProof/>
           </w:rPr>
-          <w:instrText xml:space="preserve"> PAGEREF _Toc188379205 \h </w:instrText>
+          <w:instrText xml:space="preserve"> PAGEREF _Toc188379929 \h </w:instrText>
         </w:r>
         <w:r>
           <w:rPr>
@@ -3563,7 +3563,7 @@
           <w14:ligatures w14:val="standardContextual"/>
         </w:rPr>
       </w:pPr>
-      <w:hyperlink w:anchor="_Toc188379206" w:history="1">
+      <w:hyperlink w:anchor="_Toc188379930" w:history="1">
         <w:r>
           <w:rPr>
             <w:rStyle w:val="Hipersaite"/>
@@ -3606,7 +3606,7 @@
           <w:rPr>
             <w:noProof/>
           </w:rPr>
-          <w:instrText xml:space="preserve"> PAGEREF _Toc188379206 \h </w:instrText>
+          <w:instrText xml:space="preserve"> PAGEREF _Toc188379930 \h </w:instrText>
         </w:r>
         <w:r>
           <w:rPr>
@@ -3650,7 +3650,7 @@
           <w14:ligatures w14:val="standardContextual"/>
         </w:rPr>
       </w:pPr>
-      <w:hyperlink w:anchor="_Toc188379207" w:history="1">
+      <w:hyperlink w:anchor="_Toc188379931" w:history="1">
         <w:r>
           <w:rPr>
             <w:rStyle w:val="Hipersaite"/>
@@ -3693,7 +3693,7 @@
           <w:rPr>
             <w:noProof/>
           </w:rPr>
-          <w:instrText xml:space="preserve"> PAGEREF _Toc188379207 \h </w:instrText>
+          <w:instrText xml:space="preserve"> PAGEREF _Toc188379931 \h </w:instrText>
         </w:r>
         <w:r>
           <w:rPr>
@@ -3739,7 +3739,7 @@
           <w14:ligatures w14:val="standardContextual"/>
         </w:rPr>
       </w:pPr>
-      <w:hyperlink w:anchor="_Toc188379208" w:history="1">
+      <w:hyperlink w:anchor="_Toc188379932" w:history="1">
         <w:r>
           <w:rPr>
             <w:rStyle w:val="Hipersaite"/>
@@ -3784,7 +3784,7 @@
           <w:rPr>
             <w:noProof/>
           </w:rPr>
-          <w:instrText xml:space="preserve"> PAGEREF _Toc188379208 \h </w:instrText>
+          <w:instrText xml:space="preserve"> PAGEREF _Toc188379932 \h </w:instrText>
         </w:r>
         <w:r>
           <w:rPr>
@@ -3830,7 +3830,7 @@
           <w14:ligatures w14:val="standardContextual"/>
         </w:rPr>
       </w:pPr>
-      <w:hyperlink w:anchor="_Toc188379209" w:history="1">
+      <w:hyperlink w:anchor="_Toc188379933" w:history="1">
         <w:r>
           <w:rPr>
             <w:rStyle w:val="Hipersaite"/>
@@ -3875,7 +3875,7 @@
           <w:rPr>
             <w:noProof/>
           </w:rPr>
-          <w:instrText xml:space="preserve"> PAGEREF _Toc188379209 \h </w:instrText>
+          <w:instrText xml:space="preserve"> PAGEREF _Toc188379933 \h </w:instrText>
         </w:r>
         <w:r>
           <w:rPr>
@@ -3919,7 +3919,7 @@
           <w14:ligatures w14:val="standardContextual"/>
         </w:rPr>
       </w:pPr>
-      <w:hyperlink w:anchor="_Toc188379210" w:history="1">
+      <w:hyperlink w:anchor="_Toc188379934" w:history="1">
         <w:r>
           <w:rPr>
             <w:rStyle w:val="Hipersaite"/>
@@ -3962,7 +3962,7 @@
           <w:rPr>
             <w:noProof/>
           </w:rPr>
-          <w:instrText xml:space="preserve"> PAGEREF _Toc188379210 \h </w:instrText>
+          <w:instrText xml:space="preserve"> PAGEREF _Toc188379934 \h </w:instrText>
         </w:r>
         <w:r>
           <w:rPr>
@@ -4006,7 +4006,7 @@
           <w14:ligatures w14:val="standardContextual"/>
         </w:rPr>
       </w:pPr>
-      <w:hyperlink w:anchor="_Toc188379211" w:history="1">
+      <w:hyperlink w:anchor="_Toc188379935" w:history="1">
         <w:r>
           <w:rPr>
             <w:rStyle w:val="Hipersaite"/>
@@ -4049,7 +4049,7 @@
           <w:rPr>
             <w:noProof/>
           </w:rPr>
-          <w:instrText xml:space="preserve"> PAGEREF _Toc188379211 \h </w:instrText>
+          <w:instrText xml:space="preserve"> PAGEREF _Toc188379935 \h </w:instrText>
         </w:r>
         <w:r>
           <w:rPr>
@@ -4093,7 +4093,7 @@
           <w14:ligatures w14:val="standardContextual"/>
         </w:rPr>
       </w:pPr>
-      <w:hyperlink w:anchor="_Toc188379212" w:history="1">
+      <w:hyperlink w:anchor="_Toc188379936" w:history="1">
         <w:r>
           <w:rPr>
             <w:rStyle w:val="Hipersaite"/>
@@ -4136,7 +4136,7 @@
           <w:rPr>
             <w:noProof/>
           </w:rPr>
-          <w:instrText xml:space="preserve"> PAGEREF _Toc188379212 \h </w:instrText>
+          <w:instrText xml:space="preserve"> PAGEREF _Toc188379936 \h </w:instrText>
         </w:r>
         <w:r>
           <w:rPr>
@@ -4180,7 +4180,7 @@
           <w14:ligatures w14:val="standardContextual"/>
         </w:rPr>
       </w:pPr>
-      <w:hyperlink w:anchor="_Toc188379213" w:history="1">
+      <w:hyperlink w:anchor="_Toc188379937" w:history="1">
         <w:r>
           <w:rPr>
             <w:rStyle w:val="Hipersaite"/>
@@ -4223,7 +4223,7 @@
           <w:rPr>
             <w:noProof/>
           </w:rPr>
-          <w:instrText xml:space="preserve"> PAGEREF _Toc188379213 \h </w:instrText>
+          <w:instrText xml:space="preserve"> PAGEREF _Toc188379937 \h </w:instrText>
         </w:r>
         <w:r>
           <w:rPr>
@@ -4268,7 +4268,7 @@
           <w14:ligatures w14:val="standardContextual"/>
         </w:rPr>
       </w:pPr>
-      <w:hyperlink w:anchor="_Toc188379214" w:history="1">
+      <w:hyperlink w:anchor="_Toc188379938" w:history="1">
         <w:r>
           <w:rPr>
             <w:rStyle w:val="Hipersaite"/>
@@ -4292,7 +4292,7 @@
           <w:rPr>
             <w:noProof/>
           </w:rPr>
-          <w:instrText xml:space="preserve"> PAGEREF _Toc188379214 \h </w:instrText>
+          <w:instrText xml:space="preserve"> PAGEREF _Toc188379938 \h </w:instrText>
         </w:r>
         <w:r>
           <w:rPr>
@@ -4337,7 +4337,7 @@
           <w14:ligatures w14:val="standardContextual"/>
         </w:rPr>
       </w:pPr>
-      <w:hyperlink w:anchor="_Toc188379215" w:history="1">
+      <w:hyperlink w:anchor="_Toc188379939" w:history="1">
         <w:r>
           <w:rPr>
             <w:rStyle w:val="Hipersaite"/>
@@ -4361,7 +4361,7 @@
           <w:rPr>
             <w:noProof/>
           </w:rPr>
-          <w:instrText xml:space="preserve"> PAGEREF _Toc188379215 \h </w:instrText>
+          <w:instrText xml:space="preserve"> PAGEREF _Toc188379939 \h </w:instrText>
         </w:r>
         <w:r>
           <w:rPr>
@@ -4406,7 +4406,7 @@
           <w14:ligatures w14:val="standardContextual"/>
         </w:rPr>
       </w:pPr>
-      <w:hyperlink w:anchor="_Toc188379216" w:history="1">
+      <w:hyperlink w:anchor="_Toc188379940" w:history="1">
         <w:r>
           <w:rPr>
             <w:rStyle w:val="Hipersaite"/>
@@ -4430,7 +4430,7 @@
           <w:rPr>
             <w:noProof/>
           </w:rPr>
-          <w:instrText xml:space="preserve"> PAGEREF _Toc188379216 \h </w:instrText>
+          <w:instrText xml:space="preserve"> PAGEREF _Toc188379940 \h </w:instrText>
         </w:r>
         <w:r>
           <w:rPr>
@@ -4483,7 +4483,7 @@
       <w:bookmarkStart w:id="0" w:name="_Toc184398042"/>
       <w:bookmarkStart w:id="1" w:name="_Toc184398394"/>
       <w:bookmarkStart w:id="2" w:name="_Toc184400160"/>
-      <w:bookmarkStart w:id="3" w:name="_Toc188379184"/>
+      <w:bookmarkStart w:id="3" w:name="_Toc188379908"/>
       <w:r>
         <w:lastRenderedPageBreak/>
         <w:t>Ievads</w:t>
@@ -5385,7 +5385,7 @@
       <w:bookmarkStart w:id="4" w:name="_Toc184398043"/>
       <w:bookmarkStart w:id="5" w:name="_Toc184398395"/>
       <w:bookmarkStart w:id="6" w:name="_Toc184400161"/>
-      <w:bookmarkStart w:id="7" w:name="_Toc188379185"/>
+      <w:bookmarkStart w:id="7" w:name="_Toc188379909"/>
       <w:r>
         <w:lastRenderedPageBreak/>
         <w:t>Ieskats mākslīgajā intelektā</w:t>
@@ -5409,7 +5409,7 @@
       <w:bookmarkStart w:id="8" w:name="_Toc184398044"/>
       <w:bookmarkStart w:id="9" w:name="_Toc184398396"/>
       <w:bookmarkStart w:id="10" w:name="_Toc184400162"/>
-      <w:bookmarkStart w:id="11" w:name="_Toc188379186"/>
+      <w:bookmarkStart w:id="11" w:name="_Toc188379910"/>
       <w:r>
         <w:t>Kas ir mākslīgais intelekts?</w:t>
       </w:r>
@@ -6348,7 +6348,7 @@
       <w:bookmarkStart w:id="12" w:name="_Toc184398045"/>
       <w:bookmarkStart w:id="13" w:name="_Toc184398397"/>
       <w:bookmarkStart w:id="14" w:name="_Toc184400163"/>
-      <w:bookmarkStart w:id="15" w:name="_Toc188379187"/>
+      <w:bookmarkStart w:id="15" w:name="_Toc188379911"/>
       <w:r>
         <w:lastRenderedPageBreak/>
         <w:t>Izcelsme</w:t>
@@ -6790,7 +6790,7 @@
       <w:bookmarkStart w:id="16" w:name="_Toc184398046"/>
       <w:bookmarkStart w:id="17" w:name="_Toc184398398"/>
       <w:bookmarkStart w:id="18" w:name="_Toc184400164"/>
-      <w:bookmarkStart w:id="19" w:name="_Toc188379188"/>
+      <w:bookmarkStart w:id="19" w:name="_Toc188379912"/>
       <w:r>
         <w:t>Uzplaukums</w:t>
       </w:r>
@@ -7615,7 +7615,7 @@
       <w:bookmarkStart w:id="20" w:name="_Toc184398047"/>
       <w:bookmarkStart w:id="21" w:name="_Toc184398399"/>
       <w:bookmarkStart w:id="22" w:name="_Toc184400165"/>
-      <w:bookmarkStart w:id="23" w:name="_Toc188379189"/>
+      <w:bookmarkStart w:id="23" w:name="_Toc188379913"/>
       <w:r>
         <w:lastRenderedPageBreak/>
         <w:t>Algoritmu sarežģītība</w:t>
@@ -7639,7 +7639,7 @@
       <w:bookmarkStart w:id="24" w:name="_Toc184398048"/>
       <w:bookmarkStart w:id="25" w:name="_Toc184398400"/>
       <w:bookmarkStart w:id="26" w:name="_Toc184400166"/>
-      <w:bookmarkStart w:id="27" w:name="_Toc188379190"/>
+      <w:bookmarkStart w:id="27" w:name="_Toc188379914"/>
       <w:r>
         <w:t>Kas ir lielā O notācija?</w:t>
       </w:r>
@@ -8216,7 +8216,7 @@
       <w:bookmarkStart w:id="28" w:name="_Toc184398049"/>
       <w:bookmarkStart w:id="29" w:name="_Toc184398401"/>
       <w:bookmarkStart w:id="30" w:name="_Toc184400167"/>
-      <w:bookmarkStart w:id="31" w:name="_Toc188379191"/>
+      <w:bookmarkStart w:id="31" w:name="_Toc188379915"/>
       <w:r>
         <w:t>Lielās O notācijas nozīme šajā pētījumā</w:t>
       </w:r>
@@ -8499,7 +8499,7 @@
       <w:bookmarkStart w:id="32" w:name="_Toc184398050"/>
       <w:bookmarkStart w:id="33" w:name="_Toc184398402"/>
       <w:bookmarkStart w:id="34" w:name="_Toc184400168"/>
-      <w:bookmarkStart w:id="35" w:name="_Toc188379192"/>
+      <w:bookmarkStart w:id="35" w:name="_Toc188379916"/>
       <w:r>
         <w:lastRenderedPageBreak/>
         <w:t>Meklēšanas algoritmi</w:t>
@@ -8523,7 +8523,7 @@
       <w:bookmarkStart w:id="36" w:name="_Toc184398051"/>
       <w:bookmarkStart w:id="37" w:name="_Toc184398403"/>
       <w:bookmarkStart w:id="38" w:name="_Toc184400169"/>
-      <w:bookmarkStart w:id="39" w:name="_Toc188379193"/>
+      <w:bookmarkStart w:id="39" w:name="_Toc188379917"/>
       <w:r>
         <w:t>A* meklēšanas algoritms</w:t>
       </w:r>
@@ -9250,7 +9250,7 @@
       <w:bookmarkStart w:id="40" w:name="_Toc184398052"/>
       <w:bookmarkStart w:id="41" w:name="_Toc184398404"/>
       <w:bookmarkStart w:id="42" w:name="_Toc184400170"/>
-      <w:bookmarkStart w:id="43" w:name="_Toc188379194"/>
+      <w:bookmarkStart w:id="43" w:name="_Toc188379918"/>
       <w:r>
         <w:t>BFS meklēšanas algoritms</w:t>
       </w:r>
@@ -9834,7 +9834,7 @@
       <w:bookmarkStart w:id="44" w:name="_Toc184398053"/>
       <w:bookmarkStart w:id="45" w:name="_Toc184398405"/>
       <w:bookmarkStart w:id="46" w:name="_Toc184400171"/>
-      <w:bookmarkStart w:id="47" w:name="_Toc188379195"/>
+      <w:bookmarkStart w:id="47" w:name="_Toc188379919"/>
       <w:r>
         <w:t>Meklēšanas algoritmu nozīme šajā projektā</w:t>
       </w:r>
@@ -9990,7 +9990,7 @@
       <w:bookmarkStart w:id="48" w:name="_Toc184398054"/>
       <w:bookmarkStart w:id="49" w:name="_Toc184398406"/>
       <w:bookmarkStart w:id="50" w:name="_Toc184400172"/>
-      <w:bookmarkStart w:id="51" w:name="_Toc188379196"/>
+      <w:bookmarkStart w:id="51" w:name="_Toc188379920"/>
       <w:r>
         <w:lastRenderedPageBreak/>
         <w:t>Vides apraksts</w:t>
@@ -10984,7 +10984,7 @@
       <w:bookmarkStart w:id="52" w:name="_Toc184398055"/>
       <w:bookmarkStart w:id="53" w:name="_Toc184398407"/>
       <w:bookmarkStart w:id="54" w:name="_Toc184400173"/>
-      <w:bookmarkStart w:id="55" w:name="_Toc188379197"/>
+      <w:bookmarkStart w:id="55" w:name="_Toc188379921"/>
       <w:r>
         <w:lastRenderedPageBreak/>
         <w:t>Heiristika</w:t>
@@ -11253,7 +11253,7 @@
       <w:bookmarkStart w:id="56" w:name="_Toc184398056"/>
       <w:bookmarkStart w:id="57" w:name="_Toc184398408"/>
       <w:bookmarkStart w:id="58" w:name="_Toc184400174"/>
-      <w:bookmarkStart w:id="59" w:name="_Toc188379198"/>
+      <w:bookmarkStart w:id="59" w:name="_Toc188379922"/>
       <w:r>
         <w:lastRenderedPageBreak/>
         <w:t>Aģenta apraksts</w:t>
@@ -11346,7 +11346,7 @@
           <w:szCs w:val="24"/>
         </w:rPr>
         <w:drawing>
-          <wp:inline distT="0" distB="0" distL="0" distR="0" wp14:anchorId="12695F41" wp14:editId="2C2AE9D3">
+          <wp:inline distT="0" distB="0" distL="0" distR="0" wp14:anchorId="12695F41" wp14:editId="79CC240C">
             <wp:extent cx="5663133" cy="2863484"/>
             <wp:effectExtent l="0" t="0" r="0" b="0"/>
             <wp:docPr id="1158391648" name="Attēls 3"/>
@@ -11458,7 +11458,7 @@
       <w:bookmarkStart w:id="60" w:name="_Toc184398057"/>
       <w:bookmarkStart w:id="61" w:name="_Toc184398409"/>
       <w:bookmarkStart w:id="62" w:name="_Toc184400175"/>
-      <w:bookmarkStart w:id="63" w:name="_Toc188379199"/>
+      <w:bookmarkStart w:id="63" w:name="_Toc188379923"/>
       <w:r>
         <w:lastRenderedPageBreak/>
         <w:t>Datu struktūras</w:t>
@@ -11482,7 +11482,7 @@
       <w:bookmarkStart w:id="64" w:name="_Toc184398058"/>
       <w:bookmarkStart w:id="65" w:name="_Toc184398410"/>
       <w:bookmarkStart w:id="66" w:name="_Toc184400176"/>
-      <w:bookmarkStart w:id="67" w:name="_Toc188379200"/>
+      <w:bookmarkStart w:id="67" w:name="_Toc188379924"/>
       <w:r>
         <w:t>Saistītais saraksts</w:t>
       </w:r>
@@ -11549,7 +11549,7 @@
       <w:bookmarkStart w:id="68" w:name="_Toc184398059"/>
       <w:bookmarkStart w:id="69" w:name="_Toc184398411"/>
       <w:bookmarkStart w:id="70" w:name="_Toc184400177"/>
-      <w:bookmarkStart w:id="71" w:name="_Toc188379201"/>
+      <w:bookmarkStart w:id="71" w:name="_Toc188379925"/>
       <w:r>
         <w:t>Rinda</w:t>
       </w:r>
@@ -11644,7 +11644,7 @@
       <w:bookmarkStart w:id="72" w:name="_Toc184398060"/>
       <w:bookmarkStart w:id="73" w:name="_Toc184398412"/>
       <w:bookmarkStart w:id="74" w:name="_Toc184400178"/>
-      <w:bookmarkStart w:id="75" w:name="_Toc188379202"/>
+      <w:bookmarkStart w:id="75" w:name="_Toc188379926"/>
       <w:r>
         <w:lastRenderedPageBreak/>
         <w:t>Grafs</w:t>
@@ -12442,7 +12442,7 @@
         <w:ind w:left="567"/>
         <w:jc w:val="center"/>
       </w:pPr>
-      <w:bookmarkStart w:id="76" w:name="_Toc188379203"/>
+      <w:bookmarkStart w:id="76" w:name="_Toc188379927"/>
       <w:r>
         <w:lastRenderedPageBreak/>
         <w:t>Asociatīvais masīvs</w:t>
@@ -12688,7 +12688,7 @@
       <w:bookmarkStart w:id="77" w:name="_Toc184398062"/>
       <w:bookmarkStart w:id="78" w:name="_Toc184398414"/>
       <w:bookmarkStart w:id="79" w:name="_Toc184400180"/>
-      <w:bookmarkStart w:id="80" w:name="_Toc188379204"/>
+      <w:bookmarkStart w:id="80" w:name="_Toc188379928"/>
       <w:r>
         <w:lastRenderedPageBreak/>
         <w:t>Implementācijas telpas un laika sarežģītības novērtēšana</w:t>
@@ -12712,7 +12712,7 @@
       <w:bookmarkStart w:id="81" w:name="_Toc184398063"/>
       <w:bookmarkStart w:id="82" w:name="_Toc184398415"/>
       <w:bookmarkStart w:id="83" w:name="_Toc184400181"/>
-      <w:bookmarkStart w:id="84" w:name="_Toc188379205"/>
+      <w:bookmarkStart w:id="84" w:name="_Toc188379929"/>
       <w:r>
         <w:t>Teorētiskais veiktspējas novērtējums</w:t>
       </w:r>
@@ -12821,7 +12821,7 @@
       <w:bookmarkStart w:id="85" w:name="_Toc184398064"/>
       <w:bookmarkStart w:id="86" w:name="_Toc184398416"/>
       <w:bookmarkStart w:id="87" w:name="_Toc184400182"/>
-      <w:bookmarkStart w:id="88" w:name="_Toc188379206"/>
+      <w:bookmarkStart w:id="88" w:name="_Toc188379930"/>
       <w:r>
         <w:t>BFS meklēšanas algoritma novērtēšana</w:t>
       </w:r>
@@ -14112,7 +14112,7 @@
       <w:bookmarkStart w:id="89" w:name="_Toc184398065"/>
       <w:bookmarkStart w:id="90" w:name="_Toc184398417"/>
       <w:bookmarkStart w:id="91" w:name="_Toc184400183"/>
-      <w:bookmarkStart w:id="92" w:name="_Toc188379207"/>
+      <w:bookmarkStart w:id="92" w:name="_Toc188379931"/>
       <w:r>
         <w:t>A* meklēšanas algoritma novērtēšana</w:t>
       </w:r>
@@ -14586,7 +14586,7 @@
       <w:bookmarkStart w:id="93" w:name="_Toc184398067"/>
       <w:bookmarkStart w:id="94" w:name="_Toc184398419"/>
       <w:bookmarkStart w:id="95" w:name="_Toc184400185"/>
-      <w:bookmarkStart w:id="96" w:name="_Toc188379208"/>
+      <w:bookmarkStart w:id="96" w:name="_Toc188379932"/>
       <w:r>
         <w:lastRenderedPageBreak/>
         <w:t>Veiktspējas mērīšana</w:t>
@@ -15123,7 +15123,7 @@
         </w:numPr>
         <w:jc w:val="center"/>
       </w:pPr>
-      <w:bookmarkStart w:id="97" w:name="_Toc188379209"/>
+      <w:bookmarkStart w:id="97" w:name="_Toc188379933"/>
       <w:r>
         <w:lastRenderedPageBreak/>
         <w:t>Rezultāti</w:t>
@@ -15140,7 +15140,7 @@
         <w:ind w:left="540" w:hanging="540"/>
         <w:jc w:val="center"/>
       </w:pPr>
-      <w:bookmarkStart w:id="98" w:name="_Toc188379210"/>
+      <w:bookmarkStart w:id="98" w:name="_Toc188379934"/>
       <w:r>
         <w:t>Implementētais kods un testu rezultāti</w:t>
       </w:r>
@@ -15289,7 +15289,7 @@
         <w:ind w:left="540" w:hanging="540"/>
         <w:jc w:val="center"/>
       </w:pPr>
-      <w:bookmarkStart w:id="99" w:name="_Toc188379211"/>
+      <w:bookmarkStart w:id="99" w:name="_Toc188379935"/>
       <w:r>
         <w:t>Dinamiskā testēšana</w:t>
       </w:r>
@@ -15455,15 +15455,15 @@
           <w:sz w:val="24"/>
           <w:szCs w:val="24"/>
         </w:rPr>
-        <w:t xml:space="preserve"> 1</w:t>
-      </w:r>
-      <w:r>
-        <w:rPr>
-          <w:rFonts w:ascii="Times New Roman" w:hAnsi="Times New Roman" w:cs="Times New Roman"/>
-          <w:sz w:val="24"/>
-          <w:szCs w:val="24"/>
-        </w:rPr>
-        <w:t>5</w:t>
+        <w:t xml:space="preserve"> </w:t>
+      </w:r>
+      <w:r>
+        <w:rPr>
+          <w:rFonts w:ascii="Times New Roman" w:hAnsi="Times New Roman" w:cs="Times New Roman"/>
+          <w:sz w:val="24"/>
+          <w:szCs w:val="24"/>
+        </w:rPr>
+        <w:t>9</w:t>
       </w:r>
       <w:r>
         <w:rPr>
@@ -15479,7 +15479,7 @@
           <w:sz w:val="24"/>
           <w:szCs w:val="24"/>
         </w:rPr>
-        <w:t>6</w:t>
+        <w:t>0</w:t>
       </w:r>
       <w:r>
         <w:rPr>
@@ -19941,22 +19941,7 @@
         <w:fldChar w:fldCharType="end"/>
       </w:r>
       <w:r>
-        <w:t xml:space="preserve">: </w:t>
-      </w:r>
-      <w:r>
-        <w:t xml:space="preserve">A* un BFS algoritmu, un grafa ielasīšanas </w:t>
-      </w:r>
-      <w:r>
-        <w:t>atmiņas</w:t>
-      </w:r>
-      <w:r>
-        <w:t xml:space="preserve"> patēriņš (</w:t>
-      </w:r>
-      <w:r>
-        <w:t>megabaitos</w:t>
-      </w:r>
-      <w:r>
-        <w:t>) atkarībā no istabu skaita vidē</w:t>
+        <w:t>: A* un BFS algoritmu, un grafa ielasīšanas atmiņas patēriņš (megabaitos) atkarībā no istabu skaita vidē</w:t>
       </w:r>
     </w:p>
     <w:p>
@@ -19993,7 +19978,7 @@
         <w:ind w:left="540" w:hanging="540"/>
         <w:jc w:val="center"/>
       </w:pPr>
-      <w:bookmarkStart w:id="101" w:name="_Toc188379212"/>
+      <w:bookmarkStart w:id="101" w:name="_Toc188379936"/>
       <w:r>
         <w:t xml:space="preserve">Statiskā </w:t>
       </w:r>
@@ -20093,7 +20078,7 @@
           <w:sz w:val="24"/>
           <w:szCs w:val="24"/>
         </w:rPr>
-        <w:t>11</w:t>
+        <w:t>9</w:t>
       </w:r>
       <w:r>
         <w:rPr>
@@ -20109,15 +20094,31 @@
           <w:sz w:val="24"/>
           <w:szCs w:val="24"/>
         </w:rPr>
-        <w:t>2</w:t>
-      </w:r>
-      <w:r>
-        <w:rPr>
-          <w:rFonts w:ascii="Times New Roman" w:hAnsi="Times New Roman" w:cs="Times New Roman"/>
-          <w:sz w:val="24"/>
-          <w:szCs w:val="24"/>
-        </w:rPr>
-        <w:t xml:space="preserve">. pielikumu) attīstās eksponenciāli, kas saskan ar izvirzītajām hipotētiskajām sarežģītībām. No otras puses A* meklēšanas algoritma </w:t>
+        <w:t>0</w:t>
+      </w:r>
+      <w:r>
+        <w:rPr>
+          <w:rFonts w:ascii="Times New Roman" w:hAnsi="Times New Roman" w:cs="Times New Roman"/>
+          <w:sz w:val="24"/>
+          <w:szCs w:val="24"/>
+        </w:rPr>
+        <w:t xml:space="preserve">. </w:t>
+      </w:r>
+      <w:r>
+        <w:rPr>
+          <w:rFonts w:ascii="Times New Roman" w:hAnsi="Times New Roman" w:cs="Times New Roman"/>
+          <w:sz w:val="24"/>
+          <w:szCs w:val="24"/>
+        </w:rPr>
+        <w:t>attēlu</w:t>
+      </w:r>
+      <w:r>
+        <w:rPr>
+          <w:rFonts w:ascii="Times New Roman" w:hAnsi="Times New Roman" w:cs="Times New Roman"/>
+          <w:sz w:val="24"/>
+          <w:szCs w:val="24"/>
+        </w:rPr>
+        <w:t xml:space="preserve">) attīstās eksponenciāli, kas saskan ar izvirzītajām hipotētiskajām sarežģītībām. No otras puses A* meklēšanas algoritma </w:t>
       </w:r>
       <w:r>
         <w:rPr>
@@ -20133,15 +20134,15 @@
           <w:sz w:val="24"/>
           <w:szCs w:val="24"/>
         </w:rPr>
-        <w:t>9</w:t>
-      </w:r>
-      <w:r>
-        <w:rPr>
-          <w:rFonts w:ascii="Times New Roman" w:hAnsi="Times New Roman" w:cs="Times New Roman"/>
-          <w:sz w:val="24"/>
-          <w:szCs w:val="24"/>
-        </w:rPr>
-        <w:t>. pielikumu) līdz 19 istabu situācijai attīstās lineāri un tikai no 19</w:t>
+        <w:t>7. attēlu</w:t>
+      </w:r>
+      <w:r>
+        <w:rPr>
+          <w:rFonts w:ascii="Times New Roman" w:hAnsi="Times New Roman" w:cs="Times New Roman"/>
+          <w:sz w:val="24"/>
+          <w:szCs w:val="24"/>
+        </w:rPr>
+        <w:t>) līdz 19 istabu situācijai attīstās lineāri un tikai no 19</w:t>
       </w:r>
       <w:r>
         <w:rPr>
@@ -20293,15 +20294,15 @@
           <w:sz w:val="24"/>
           <w:szCs w:val="24"/>
         </w:rPr>
-        <w:t>10</w:t>
-      </w:r>
-      <w:r>
-        <w:rPr>
-          <w:rFonts w:ascii="Times New Roman" w:hAnsi="Times New Roman" w:cs="Times New Roman"/>
-          <w:sz w:val="24"/>
-          <w:szCs w:val="24"/>
-        </w:rPr>
-        <w:t xml:space="preserve">. pielikumu) līdz 19 istabai ir lineārs, kas atbilst A* meklēšanas algoritma telpas sarežģītībai. Tomēr arī pie atmiņas patēriņa no 19 uz 20 istabu ir </w:t>
+        <w:t>8. attēlu</w:t>
+      </w:r>
+      <w:r>
+        <w:rPr>
+          <w:rFonts w:ascii="Times New Roman" w:hAnsi="Times New Roman" w:cs="Times New Roman"/>
+          <w:sz w:val="24"/>
+          <w:szCs w:val="24"/>
+        </w:rPr>
+        <w:t xml:space="preserve">) līdz 19 istabai ir lineārs, kas atbilst A* meklēšanas algoritma telpas sarežģītībai. Tomēr arī pie atmiņas patēriņa no 19 uz 20 istabu ir </w:t>
       </w:r>
       <w:r>
         <w:rPr>
@@ -20330,7 +20331,7 @@
         <w:ind w:left="540" w:hanging="540"/>
         <w:jc w:val="center"/>
       </w:pPr>
-      <w:bookmarkStart w:id="102" w:name="_Toc188379213"/>
+      <w:bookmarkStart w:id="102" w:name="_Toc188379937"/>
       <w:r>
         <w:t>Mērījumu kļūdas statistiskā</w:t>
       </w:r>
@@ -35407,7 +35408,7 @@
       <w:bookmarkStart w:id="103" w:name="_Toc184398069"/>
       <w:bookmarkStart w:id="104" w:name="_Toc184398421"/>
       <w:bookmarkStart w:id="105" w:name="_Toc184400187"/>
-      <w:bookmarkStart w:id="106" w:name="_Toc188379214"/>
+      <w:bookmarkStart w:id="106" w:name="_Toc188379938"/>
       <w:r>
         <w:lastRenderedPageBreak/>
         <w:t>Secinājumi</w:t>
@@ -36629,7 +36630,7 @@
         <w:spacing w:line="240" w:lineRule="auto"/>
         <w:jc w:val="center"/>
       </w:pPr>
-      <w:bookmarkStart w:id="107" w:name="_Toc188379215"/>
+      <w:bookmarkStart w:id="107" w:name="_Toc188379939"/>
       <w:r>
         <w:lastRenderedPageBreak/>
         <w:t>Izmantotās l</w:t>
@@ -40514,7 +40515,7 @@
       <w:bookmarkStart w:id="108" w:name="_Toc184398070"/>
       <w:bookmarkStart w:id="109" w:name="_Toc184398422"/>
       <w:bookmarkStart w:id="110" w:name="_Toc184400188"/>
-      <w:bookmarkStart w:id="111" w:name="_Toc188379216"/>
+      <w:bookmarkStart w:id="111" w:name="_Toc188379940"/>
       <w:r>
         <w:lastRenderedPageBreak/>
         <w:t>Pielikumi</w:t>

</xml_diff>

<commit_message>
Fixed first page :|
</commit_message>
<xml_diff>
--- a/ZPD.docx
+++ b/ZPD.docx
@@ -83,7 +83,7 @@
           <w:sz w:val="28"/>
           <w:szCs w:val="28"/>
         </w:rPr>
-        <w:t>Zinātniski pētnieciskais darbs datorzinātnē</w:t>
+        <w:t>Zinātnisk</w:t>
       </w:r>
       <w:r>
         <w:rPr>
@@ -91,7 +91,47 @@
           <w:sz w:val="28"/>
           <w:szCs w:val="28"/>
         </w:rPr>
-        <w:t xml:space="preserve"> un informācijas zinātnē</w:t>
+        <w:t>ās</w:t>
+      </w:r>
+      <w:r>
+        <w:rPr>
+          <w:rFonts w:ascii="Times New Roman" w:hAnsi="Times New Roman" w:cs="Times New Roman"/>
+          <w:sz w:val="28"/>
+          <w:szCs w:val="28"/>
+        </w:rPr>
+        <w:t xml:space="preserve"> </w:t>
+      </w:r>
+      <w:r>
+        <w:rPr>
+          <w:rFonts w:ascii="Times New Roman" w:hAnsi="Times New Roman" w:cs="Times New Roman"/>
+          <w:sz w:val="28"/>
+          <w:szCs w:val="28"/>
+        </w:rPr>
+        <w:t>pētniecības</w:t>
+      </w:r>
+      <w:r>
+        <w:rPr>
+          <w:rFonts w:ascii="Times New Roman" w:hAnsi="Times New Roman" w:cs="Times New Roman"/>
+          <w:sz w:val="28"/>
+          <w:szCs w:val="28"/>
+        </w:rPr>
+        <w:t xml:space="preserve"> darbs datorzinātnē</w:t>
+      </w:r>
+      <w:r>
+        <w:rPr>
+          <w:rFonts w:ascii="Times New Roman" w:hAnsi="Times New Roman" w:cs="Times New Roman"/>
+          <w:sz w:val="28"/>
+          <w:szCs w:val="28"/>
+        </w:rPr>
+        <w:t xml:space="preserve"> un informācijas zinātn</w:t>
+      </w:r>
+      <w:r>
+        <w:rPr>
+          <w:rFonts w:ascii="Times New Roman" w:hAnsi="Times New Roman" w:cs="Times New Roman"/>
+          <w:sz w:val="28"/>
+          <w:szCs w:val="28"/>
+        </w:rPr>
+        <w:t>es nozarē</w:t>
       </w:r>
     </w:p>
     <w:p>
@@ -1625,7 +1665,7 @@
         </w:rPr>
         <w:fldChar w:fldCharType="separate"/>
       </w:r>
-      <w:hyperlink w:anchor="_Toc188993163" w:history="1">
+      <w:hyperlink w:anchor="_Toc189079067" w:history="1">
         <w:r>
           <w:rPr>
             <w:rStyle w:val="Hipersaite"/>
@@ -1649,7 +1689,7 @@
           <w:rPr>
             <w:noProof/>
           </w:rPr>
-          <w:instrText xml:space="preserve"> PAGEREF _Toc188993163 \h </w:instrText>
+          <w:instrText xml:space="preserve"> PAGEREF _Toc189079067 \h </w:instrText>
         </w:r>
         <w:r>
           <w:rPr>
@@ -1695,7 +1735,7 @@
           <w14:ligatures w14:val="standardContextual"/>
         </w:rPr>
       </w:pPr>
-      <w:hyperlink w:anchor="_Toc188993164" w:history="1">
+      <w:hyperlink w:anchor="_Toc189079068" w:history="1">
         <w:r>
           <w:rPr>
             <w:rStyle w:val="Hipersaite"/>
@@ -1740,7 +1780,7 @@
           <w:rPr>
             <w:noProof/>
           </w:rPr>
-          <w:instrText xml:space="preserve"> PAGEREF _Toc188993164 \h </w:instrText>
+          <w:instrText xml:space="preserve"> PAGEREF _Toc189079068 \h </w:instrText>
         </w:r>
         <w:r>
           <w:rPr>
@@ -1784,7 +1824,7 @@
           <w14:ligatures w14:val="standardContextual"/>
         </w:rPr>
       </w:pPr>
-      <w:hyperlink w:anchor="_Toc188993165" w:history="1">
+      <w:hyperlink w:anchor="_Toc189079069" w:history="1">
         <w:r>
           <w:rPr>
             <w:rStyle w:val="Hipersaite"/>
@@ -1827,7 +1867,7 @@
           <w:rPr>
             <w:noProof/>
           </w:rPr>
-          <w:instrText xml:space="preserve"> PAGEREF _Toc188993165 \h </w:instrText>
+          <w:instrText xml:space="preserve"> PAGEREF _Toc189079069 \h </w:instrText>
         </w:r>
         <w:r>
           <w:rPr>
@@ -1871,7 +1911,7 @@
           <w14:ligatures w14:val="standardContextual"/>
         </w:rPr>
       </w:pPr>
-      <w:hyperlink w:anchor="_Toc188993166" w:history="1">
+      <w:hyperlink w:anchor="_Toc189079070" w:history="1">
         <w:r>
           <w:rPr>
             <w:rStyle w:val="Hipersaite"/>
@@ -1914,7 +1954,7 @@
           <w:rPr>
             <w:noProof/>
           </w:rPr>
-          <w:instrText xml:space="preserve"> PAGEREF _Toc188993166 \h </w:instrText>
+          <w:instrText xml:space="preserve"> PAGEREF _Toc189079070 \h </w:instrText>
         </w:r>
         <w:r>
           <w:rPr>
@@ -1958,7 +1998,7 @@
           <w14:ligatures w14:val="standardContextual"/>
         </w:rPr>
       </w:pPr>
-      <w:hyperlink w:anchor="_Toc188993167" w:history="1">
+      <w:hyperlink w:anchor="_Toc189079071" w:history="1">
         <w:r>
           <w:rPr>
             <w:rStyle w:val="Hipersaite"/>
@@ -2001,7 +2041,7 @@
           <w:rPr>
             <w:noProof/>
           </w:rPr>
-          <w:instrText xml:space="preserve"> PAGEREF _Toc188993167 \h </w:instrText>
+          <w:instrText xml:space="preserve"> PAGEREF _Toc189079071 \h </w:instrText>
         </w:r>
         <w:r>
           <w:rPr>
@@ -2047,7 +2087,7 @@
           <w14:ligatures w14:val="standardContextual"/>
         </w:rPr>
       </w:pPr>
-      <w:hyperlink w:anchor="_Toc188993168" w:history="1">
+      <w:hyperlink w:anchor="_Toc189079072" w:history="1">
         <w:r>
           <w:rPr>
             <w:rStyle w:val="Hipersaite"/>
@@ -2092,7 +2132,7 @@
           <w:rPr>
             <w:noProof/>
           </w:rPr>
-          <w:instrText xml:space="preserve"> PAGEREF _Toc188993168 \h </w:instrText>
+          <w:instrText xml:space="preserve"> PAGEREF _Toc189079072 \h </w:instrText>
         </w:r>
         <w:r>
           <w:rPr>
@@ -2136,7 +2176,7 @@
           <w14:ligatures w14:val="standardContextual"/>
         </w:rPr>
       </w:pPr>
-      <w:hyperlink w:anchor="_Toc188993169" w:history="1">
+      <w:hyperlink w:anchor="_Toc189079073" w:history="1">
         <w:r>
           <w:rPr>
             <w:rStyle w:val="Hipersaite"/>
@@ -2179,7 +2219,7 @@
           <w:rPr>
             <w:noProof/>
           </w:rPr>
-          <w:instrText xml:space="preserve"> PAGEREF _Toc188993169 \h </w:instrText>
+          <w:instrText xml:space="preserve"> PAGEREF _Toc189079073 \h </w:instrText>
         </w:r>
         <w:r>
           <w:rPr>
@@ -2223,7 +2263,7 @@
           <w14:ligatures w14:val="standardContextual"/>
         </w:rPr>
       </w:pPr>
-      <w:hyperlink w:anchor="_Toc188993170" w:history="1">
+      <w:hyperlink w:anchor="_Toc189079074" w:history="1">
         <w:r>
           <w:rPr>
             <w:rStyle w:val="Hipersaite"/>
@@ -2266,7 +2306,7 @@
           <w:rPr>
             <w:noProof/>
           </w:rPr>
-          <w:instrText xml:space="preserve"> PAGEREF _Toc188993170 \h </w:instrText>
+          <w:instrText xml:space="preserve"> PAGEREF _Toc189079074 \h </w:instrText>
         </w:r>
         <w:r>
           <w:rPr>
@@ -2312,7 +2352,7 @@
           <w14:ligatures w14:val="standardContextual"/>
         </w:rPr>
       </w:pPr>
-      <w:hyperlink w:anchor="_Toc188993171" w:history="1">
+      <w:hyperlink w:anchor="_Toc189079075" w:history="1">
         <w:r>
           <w:rPr>
             <w:rStyle w:val="Hipersaite"/>
@@ -2357,7 +2397,7 @@
           <w:rPr>
             <w:noProof/>
           </w:rPr>
-          <w:instrText xml:space="preserve"> PAGEREF _Toc188993171 \h </w:instrText>
+          <w:instrText xml:space="preserve"> PAGEREF _Toc189079075 \h </w:instrText>
         </w:r>
         <w:r>
           <w:rPr>
@@ -2401,7 +2441,7 @@
           <w14:ligatures w14:val="standardContextual"/>
         </w:rPr>
       </w:pPr>
-      <w:hyperlink w:anchor="_Toc188993172" w:history="1">
+      <w:hyperlink w:anchor="_Toc189079076" w:history="1">
         <w:r>
           <w:rPr>
             <w:rStyle w:val="Hipersaite"/>
@@ -2444,7 +2484,7 @@
           <w:rPr>
             <w:noProof/>
           </w:rPr>
-          <w:instrText xml:space="preserve"> PAGEREF _Toc188993172 \h </w:instrText>
+          <w:instrText xml:space="preserve"> PAGEREF _Toc189079076 \h </w:instrText>
         </w:r>
         <w:r>
           <w:rPr>
@@ -2488,7 +2528,7 @@
           <w14:ligatures w14:val="standardContextual"/>
         </w:rPr>
       </w:pPr>
-      <w:hyperlink w:anchor="_Toc188993173" w:history="1">
+      <w:hyperlink w:anchor="_Toc189079077" w:history="1">
         <w:r>
           <w:rPr>
             <w:rStyle w:val="Hipersaite"/>
@@ -2531,7 +2571,7 @@
           <w:rPr>
             <w:noProof/>
           </w:rPr>
-          <w:instrText xml:space="preserve"> PAGEREF _Toc188993173 \h </w:instrText>
+          <w:instrText xml:space="preserve"> PAGEREF _Toc189079077 \h </w:instrText>
         </w:r>
         <w:r>
           <w:rPr>
@@ -2575,7 +2615,7 @@
           <w14:ligatures w14:val="standardContextual"/>
         </w:rPr>
       </w:pPr>
-      <w:hyperlink w:anchor="_Toc188993174" w:history="1">
+      <w:hyperlink w:anchor="_Toc189079078" w:history="1">
         <w:r>
           <w:rPr>
             <w:rStyle w:val="Hipersaite"/>
@@ -2618,7 +2658,7 @@
           <w:rPr>
             <w:noProof/>
           </w:rPr>
-          <w:instrText xml:space="preserve"> PAGEREF _Toc188993174 \h </w:instrText>
+          <w:instrText xml:space="preserve"> PAGEREF _Toc189079078 \h </w:instrText>
         </w:r>
         <w:r>
           <w:rPr>
@@ -2664,7 +2704,7 @@
           <w14:ligatures w14:val="standardContextual"/>
         </w:rPr>
       </w:pPr>
-      <w:hyperlink w:anchor="_Toc188993175" w:history="1">
+      <w:hyperlink w:anchor="_Toc189079079" w:history="1">
         <w:r>
           <w:rPr>
             <w:rStyle w:val="Hipersaite"/>
@@ -2709,7 +2749,7 @@
           <w:rPr>
             <w:noProof/>
           </w:rPr>
-          <w:instrText xml:space="preserve"> PAGEREF _Toc188993175 \h </w:instrText>
+          <w:instrText xml:space="preserve"> PAGEREF _Toc189079079 \h </w:instrText>
         </w:r>
         <w:r>
           <w:rPr>
@@ -2755,7 +2795,7 @@
           <w14:ligatures w14:val="standardContextual"/>
         </w:rPr>
       </w:pPr>
-      <w:hyperlink w:anchor="_Toc188993176" w:history="1">
+      <w:hyperlink w:anchor="_Toc189079080" w:history="1">
         <w:r>
           <w:rPr>
             <w:rStyle w:val="Hipersaite"/>
@@ -2800,7 +2840,7 @@
           <w:rPr>
             <w:noProof/>
           </w:rPr>
-          <w:instrText xml:space="preserve"> PAGEREF _Toc188993176 \h </w:instrText>
+          <w:instrText xml:space="preserve"> PAGEREF _Toc189079080 \h </w:instrText>
         </w:r>
         <w:r>
           <w:rPr>
@@ -2846,7 +2886,7 @@
           <w14:ligatures w14:val="standardContextual"/>
         </w:rPr>
       </w:pPr>
-      <w:hyperlink w:anchor="_Toc188993177" w:history="1">
+      <w:hyperlink w:anchor="_Toc189079081" w:history="1">
         <w:r>
           <w:rPr>
             <w:rStyle w:val="Hipersaite"/>
@@ -2891,7 +2931,7 @@
           <w:rPr>
             <w:noProof/>
           </w:rPr>
-          <w:instrText xml:space="preserve"> PAGEREF _Toc188993177 \h </w:instrText>
+          <w:instrText xml:space="preserve"> PAGEREF _Toc189079081 \h </w:instrText>
         </w:r>
         <w:r>
           <w:rPr>
@@ -2937,7 +2977,7 @@
           <w14:ligatures w14:val="standardContextual"/>
         </w:rPr>
       </w:pPr>
-      <w:hyperlink w:anchor="_Toc188993178" w:history="1">
+      <w:hyperlink w:anchor="_Toc189079082" w:history="1">
         <w:r>
           <w:rPr>
             <w:rStyle w:val="Hipersaite"/>
@@ -2982,7 +3022,7 @@
           <w:rPr>
             <w:noProof/>
           </w:rPr>
-          <w:instrText xml:space="preserve"> PAGEREF _Toc188993178 \h </w:instrText>
+          <w:instrText xml:space="preserve"> PAGEREF _Toc189079082 \h </w:instrText>
         </w:r>
         <w:r>
           <w:rPr>
@@ -3026,7 +3066,7 @@
           <w14:ligatures w14:val="standardContextual"/>
         </w:rPr>
       </w:pPr>
-      <w:hyperlink w:anchor="_Toc188993179" w:history="1">
+      <w:hyperlink w:anchor="_Toc189079083" w:history="1">
         <w:r>
           <w:rPr>
             <w:rStyle w:val="Hipersaite"/>
@@ -3069,7 +3109,7 @@
           <w:rPr>
             <w:noProof/>
           </w:rPr>
-          <w:instrText xml:space="preserve"> PAGEREF _Toc188993179 \h </w:instrText>
+          <w:instrText xml:space="preserve"> PAGEREF _Toc189079083 \h </w:instrText>
         </w:r>
         <w:r>
           <w:rPr>
@@ -3113,7 +3153,7 @@
           <w14:ligatures w14:val="standardContextual"/>
         </w:rPr>
       </w:pPr>
-      <w:hyperlink w:anchor="_Toc188993180" w:history="1">
+      <w:hyperlink w:anchor="_Toc189079084" w:history="1">
         <w:r>
           <w:rPr>
             <w:rStyle w:val="Hipersaite"/>
@@ -3156,7 +3196,7 @@
           <w:rPr>
             <w:noProof/>
           </w:rPr>
-          <w:instrText xml:space="preserve"> PAGEREF _Toc188993180 \h </w:instrText>
+          <w:instrText xml:space="preserve"> PAGEREF _Toc189079084 \h </w:instrText>
         </w:r>
         <w:r>
           <w:rPr>
@@ -3200,7 +3240,7 @@
           <w14:ligatures w14:val="standardContextual"/>
         </w:rPr>
       </w:pPr>
-      <w:hyperlink w:anchor="_Toc188993181" w:history="1">
+      <w:hyperlink w:anchor="_Toc189079085" w:history="1">
         <w:r>
           <w:rPr>
             <w:rStyle w:val="Hipersaite"/>
@@ -3243,7 +3283,7 @@
           <w:rPr>
             <w:noProof/>
           </w:rPr>
-          <w:instrText xml:space="preserve"> PAGEREF _Toc188993181 \h </w:instrText>
+          <w:instrText xml:space="preserve"> PAGEREF _Toc189079085 \h </w:instrText>
         </w:r>
         <w:r>
           <w:rPr>
@@ -3287,7 +3327,7 @@
           <w14:ligatures w14:val="standardContextual"/>
         </w:rPr>
       </w:pPr>
-      <w:hyperlink w:anchor="_Toc188993182" w:history="1">
+      <w:hyperlink w:anchor="_Toc189079086" w:history="1">
         <w:r>
           <w:rPr>
             <w:rStyle w:val="Hipersaite"/>
@@ -3330,7 +3370,7 @@
           <w:rPr>
             <w:noProof/>
           </w:rPr>
-          <w:instrText xml:space="preserve"> PAGEREF _Toc188993182 \h </w:instrText>
+          <w:instrText xml:space="preserve"> PAGEREF _Toc189079086 \h </w:instrText>
         </w:r>
         <w:r>
           <w:rPr>
@@ -3376,7 +3416,7 @@
           <w14:ligatures w14:val="standardContextual"/>
         </w:rPr>
       </w:pPr>
-      <w:hyperlink w:anchor="_Toc188993183" w:history="1">
+      <w:hyperlink w:anchor="_Toc189079087" w:history="1">
         <w:r>
           <w:rPr>
             <w:rStyle w:val="Hipersaite"/>
@@ -3421,7 +3461,7 @@
           <w:rPr>
             <w:noProof/>
           </w:rPr>
-          <w:instrText xml:space="preserve"> PAGEREF _Toc188993183 \h </w:instrText>
+          <w:instrText xml:space="preserve"> PAGEREF _Toc189079087 \h </w:instrText>
         </w:r>
         <w:r>
           <w:rPr>
@@ -3465,7 +3505,7 @@
           <w14:ligatures w14:val="standardContextual"/>
         </w:rPr>
       </w:pPr>
-      <w:hyperlink w:anchor="_Toc188993184" w:history="1">
+      <w:hyperlink w:anchor="_Toc189079088" w:history="1">
         <w:r>
           <w:rPr>
             <w:rStyle w:val="Hipersaite"/>
@@ -3508,7 +3548,7 @@
           <w:rPr>
             <w:noProof/>
           </w:rPr>
-          <w:instrText xml:space="preserve"> PAGEREF _Toc188993184 \h </w:instrText>
+          <w:instrText xml:space="preserve"> PAGEREF _Toc189079088 \h </w:instrText>
         </w:r>
         <w:r>
           <w:rPr>
@@ -3552,7 +3592,7 @@
           <w14:ligatures w14:val="standardContextual"/>
         </w:rPr>
       </w:pPr>
-      <w:hyperlink w:anchor="_Toc188993185" w:history="1">
+      <w:hyperlink w:anchor="_Toc189079089" w:history="1">
         <w:r>
           <w:rPr>
             <w:rStyle w:val="Hipersaite"/>
@@ -3595,7 +3635,7 @@
           <w:rPr>
             <w:noProof/>
           </w:rPr>
-          <w:instrText xml:space="preserve"> PAGEREF _Toc188993185 \h </w:instrText>
+          <w:instrText xml:space="preserve"> PAGEREF _Toc189079089 \h </w:instrText>
         </w:r>
         <w:r>
           <w:rPr>
@@ -3639,7 +3679,7 @@
           <w14:ligatures w14:val="standardContextual"/>
         </w:rPr>
       </w:pPr>
-      <w:hyperlink w:anchor="_Toc188993186" w:history="1">
+      <w:hyperlink w:anchor="_Toc189079090" w:history="1">
         <w:r>
           <w:rPr>
             <w:rStyle w:val="Hipersaite"/>
@@ -3682,7 +3722,7 @@
           <w:rPr>
             <w:noProof/>
           </w:rPr>
-          <w:instrText xml:space="preserve"> PAGEREF _Toc188993186 \h </w:instrText>
+          <w:instrText xml:space="preserve"> PAGEREF _Toc189079090 \h </w:instrText>
         </w:r>
         <w:r>
           <w:rPr>
@@ -3728,7 +3768,7 @@
           <w14:ligatures w14:val="standardContextual"/>
         </w:rPr>
       </w:pPr>
-      <w:hyperlink w:anchor="_Toc188993187" w:history="1">
+      <w:hyperlink w:anchor="_Toc189079091" w:history="1">
         <w:r>
           <w:rPr>
             <w:rStyle w:val="Hipersaite"/>
@@ -3773,7 +3813,7 @@
           <w:rPr>
             <w:noProof/>
           </w:rPr>
-          <w:instrText xml:space="preserve"> PAGEREF _Toc188993187 \h </w:instrText>
+          <w:instrText xml:space="preserve"> PAGEREF _Toc189079091 \h </w:instrText>
         </w:r>
         <w:r>
           <w:rPr>
@@ -3819,7 +3859,7 @@
           <w14:ligatures w14:val="standardContextual"/>
         </w:rPr>
       </w:pPr>
-      <w:hyperlink w:anchor="_Toc188993188" w:history="1">
+      <w:hyperlink w:anchor="_Toc189079092" w:history="1">
         <w:r>
           <w:rPr>
             <w:rStyle w:val="Hipersaite"/>
@@ -3864,7 +3904,7 @@
           <w:rPr>
             <w:noProof/>
           </w:rPr>
-          <w:instrText xml:space="preserve"> PAGEREF _Toc188993188 \h </w:instrText>
+          <w:instrText xml:space="preserve"> PAGEREF _Toc189079092 \h </w:instrText>
         </w:r>
         <w:r>
           <w:rPr>
@@ -3908,7 +3948,7 @@
           <w14:ligatures w14:val="standardContextual"/>
         </w:rPr>
       </w:pPr>
-      <w:hyperlink w:anchor="_Toc188993189" w:history="1">
+      <w:hyperlink w:anchor="_Toc189079093" w:history="1">
         <w:r>
           <w:rPr>
             <w:rStyle w:val="Hipersaite"/>
@@ -3951,7 +3991,7 @@
           <w:rPr>
             <w:noProof/>
           </w:rPr>
-          <w:instrText xml:space="preserve"> PAGEREF _Toc188993189 \h </w:instrText>
+          <w:instrText xml:space="preserve"> PAGEREF _Toc189079093 \h </w:instrText>
         </w:r>
         <w:r>
           <w:rPr>
@@ -3995,7 +4035,7 @@
           <w14:ligatures w14:val="standardContextual"/>
         </w:rPr>
       </w:pPr>
-      <w:hyperlink w:anchor="_Toc188993190" w:history="1">
+      <w:hyperlink w:anchor="_Toc189079094" w:history="1">
         <w:r>
           <w:rPr>
             <w:rStyle w:val="Hipersaite"/>
@@ -4038,7 +4078,7 @@
           <w:rPr>
             <w:noProof/>
           </w:rPr>
-          <w:instrText xml:space="preserve"> PAGEREF _Toc188993190 \h </w:instrText>
+          <w:instrText xml:space="preserve"> PAGEREF _Toc189079094 \h </w:instrText>
         </w:r>
         <w:r>
           <w:rPr>
@@ -4082,7 +4122,7 @@
           <w14:ligatures w14:val="standardContextual"/>
         </w:rPr>
       </w:pPr>
-      <w:hyperlink w:anchor="_Toc188993191" w:history="1">
+      <w:hyperlink w:anchor="_Toc189079095" w:history="1">
         <w:r>
           <w:rPr>
             <w:rStyle w:val="Hipersaite"/>
@@ -4125,7 +4165,7 @@
           <w:rPr>
             <w:noProof/>
           </w:rPr>
-          <w:instrText xml:space="preserve"> PAGEREF _Toc188993191 \h </w:instrText>
+          <w:instrText xml:space="preserve"> PAGEREF _Toc189079095 \h </w:instrText>
         </w:r>
         <w:r>
           <w:rPr>
@@ -4169,7 +4209,7 @@
           <w14:ligatures w14:val="standardContextual"/>
         </w:rPr>
       </w:pPr>
-      <w:hyperlink w:anchor="_Toc188993192" w:history="1">
+      <w:hyperlink w:anchor="_Toc189079096" w:history="1">
         <w:r>
           <w:rPr>
             <w:rStyle w:val="Hipersaite"/>
@@ -4212,7 +4252,7 @@
           <w:rPr>
             <w:noProof/>
           </w:rPr>
-          <w:instrText xml:space="preserve"> PAGEREF _Toc188993192 \h </w:instrText>
+          <w:instrText xml:space="preserve"> PAGEREF _Toc189079096 \h </w:instrText>
         </w:r>
         <w:r>
           <w:rPr>
@@ -4257,7 +4297,7 @@
           <w14:ligatures w14:val="standardContextual"/>
         </w:rPr>
       </w:pPr>
-      <w:hyperlink w:anchor="_Toc188993193" w:history="1">
+      <w:hyperlink w:anchor="_Toc189079097" w:history="1">
         <w:r>
           <w:rPr>
             <w:rStyle w:val="Hipersaite"/>
@@ -4281,7 +4321,7 @@
           <w:rPr>
             <w:noProof/>
           </w:rPr>
-          <w:instrText xml:space="preserve"> PAGEREF _Toc188993193 \h </w:instrText>
+          <w:instrText xml:space="preserve"> PAGEREF _Toc189079097 \h </w:instrText>
         </w:r>
         <w:r>
           <w:rPr>
@@ -4326,7 +4366,7 @@
           <w14:ligatures w14:val="standardContextual"/>
         </w:rPr>
       </w:pPr>
-      <w:hyperlink w:anchor="_Toc188993194" w:history="1">
+      <w:hyperlink w:anchor="_Toc189079098" w:history="1">
         <w:r>
           <w:rPr>
             <w:rStyle w:val="Hipersaite"/>
@@ -4350,7 +4390,7 @@
           <w:rPr>
             <w:noProof/>
           </w:rPr>
-          <w:instrText xml:space="preserve"> PAGEREF _Toc188993194 \h </w:instrText>
+          <w:instrText xml:space="preserve"> PAGEREF _Toc189079098 \h </w:instrText>
         </w:r>
         <w:r>
           <w:rPr>
@@ -4395,7 +4435,7 @@
           <w14:ligatures w14:val="standardContextual"/>
         </w:rPr>
       </w:pPr>
-      <w:hyperlink w:anchor="_Toc188993195" w:history="1">
+      <w:hyperlink w:anchor="_Toc189079099" w:history="1">
         <w:r>
           <w:rPr>
             <w:rStyle w:val="Hipersaite"/>
@@ -4419,7 +4459,7 @@
           <w:rPr>
             <w:noProof/>
           </w:rPr>
-          <w:instrText xml:space="preserve"> PAGEREF _Toc188993195 \h </w:instrText>
+          <w:instrText xml:space="preserve"> PAGEREF _Toc189079099 \h </w:instrText>
         </w:r>
         <w:r>
           <w:rPr>
@@ -4487,7 +4527,7 @@
         <w:spacing w:after="120" w:line="240" w:lineRule="auto"/>
         <w:jc w:val="center"/>
       </w:pPr>
-      <w:bookmarkStart w:id="3" w:name="_Toc188993163"/>
+      <w:bookmarkStart w:id="3" w:name="_Toc189079067"/>
       <w:r>
         <w:lastRenderedPageBreak/>
         <w:t>Ievads</w:t>
@@ -5407,7 +5447,6 @@
       <w:bookmarkStart w:id="4" w:name="_Toc184398043"/>
       <w:bookmarkStart w:id="5" w:name="_Toc184398395"/>
       <w:bookmarkStart w:id="6" w:name="_Toc184400161"/>
-      <w:bookmarkStart w:id="7" w:name="_Toc188993164"/>
     </w:p>
     <w:p>
       <w:pPr>
@@ -5420,6 +5459,7 @@
         <w:ind w:left="431" w:hanging="431"/>
         <w:jc w:val="center"/>
       </w:pPr>
+      <w:bookmarkStart w:id="7" w:name="_Toc189079068"/>
       <w:r>
         <w:lastRenderedPageBreak/>
         <w:t>Ieskats mākslīgajā intelektā</w:t>
@@ -5443,7 +5483,7 @@
       <w:bookmarkStart w:id="8" w:name="_Toc184398044"/>
       <w:bookmarkStart w:id="9" w:name="_Toc184398396"/>
       <w:bookmarkStart w:id="10" w:name="_Toc184400162"/>
-      <w:bookmarkStart w:id="11" w:name="_Toc188993165"/>
+      <w:bookmarkStart w:id="11" w:name="_Toc189079069"/>
       <w:r>
         <w:t>Kas ir mākslīgais intelekts?</w:t>
       </w:r>
@@ -6395,7 +6435,6 @@
       <w:bookmarkStart w:id="12" w:name="_Toc184398045"/>
       <w:bookmarkStart w:id="13" w:name="_Toc184398397"/>
       <w:bookmarkStart w:id="14" w:name="_Toc184400163"/>
-      <w:bookmarkStart w:id="15" w:name="_Toc188993166"/>
     </w:p>
     <w:p>
       <w:pPr>
@@ -6408,6 +6447,7 @@
         <w:ind w:left="567" w:hanging="578"/>
         <w:jc w:val="center"/>
       </w:pPr>
+      <w:bookmarkStart w:id="15" w:name="_Toc189079070"/>
       <w:r>
         <w:lastRenderedPageBreak/>
         <w:t>Izcelsme</w:t>
@@ -6849,7 +6889,7 @@
       <w:bookmarkStart w:id="16" w:name="_Toc184398046"/>
       <w:bookmarkStart w:id="17" w:name="_Toc184398398"/>
       <w:bookmarkStart w:id="18" w:name="_Toc184400164"/>
-      <w:bookmarkStart w:id="19" w:name="_Toc188993167"/>
+      <w:bookmarkStart w:id="19" w:name="_Toc189079071"/>
       <w:r>
         <w:t>Uzplaukums</w:t>
       </w:r>
@@ -7709,7 +7749,6 @@
       <w:bookmarkStart w:id="20" w:name="_Toc184398047"/>
       <w:bookmarkStart w:id="21" w:name="_Toc184398399"/>
       <w:bookmarkStart w:id="22" w:name="_Toc184400165"/>
-      <w:bookmarkStart w:id="23" w:name="_Toc188993168"/>
     </w:p>
     <w:p>
       <w:pPr>
@@ -7722,6 +7761,7 @@
         <w:ind w:left="431" w:hanging="431"/>
         <w:jc w:val="center"/>
       </w:pPr>
+      <w:bookmarkStart w:id="23" w:name="_Toc189079072"/>
       <w:r>
         <w:lastRenderedPageBreak/>
         <w:t>Algoritmu sarežģītība</w:t>
@@ -7745,7 +7785,7 @@
       <w:bookmarkStart w:id="24" w:name="_Toc184398048"/>
       <w:bookmarkStart w:id="25" w:name="_Toc184398400"/>
       <w:bookmarkStart w:id="26" w:name="_Toc184400166"/>
-      <w:bookmarkStart w:id="27" w:name="_Toc188993169"/>
+      <w:bookmarkStart w:id="27" w:name="_Toc189079073"/>
       <w:r>
         <w:t>Kas ir lielā O notācija?</w:t>
       </w:r>
@@ -8322,7 +8362,7 @@
       <w:bookmarkStart w:id="28" w:name="_Toc184398049"/>
       <w:bookmarkStart w:id="29" w:name="_Toc184398401"/>
       <w:bookmarkStart w:id="30" w:name="_Toc184400167"/>
-      <w:bookmarkStart w:id="31" w:name="_Toc188993170"/>
+      <w:bookmarkStart w:id="31" w:name="_Toc189079074"/>
       <w:r>
         <w:t>Lielās O notācijas nozīme šajā pētījumā</w:t>
       </w:r>
@@ -8613,7 +8653,6 @@
       <w:bookmarkStart w:id="32" w:name="_Toc184398050"/>
       <w:bookmarkStart w:id="33" w:name="_Toc184398402"/>
       <w:bookmarkStart w:id="34" w:name="_Toc184400168"/>
-      <w:bookmarkStart w:id="35" w:name="_Toc188993171"/>
     </w:p>
     <w:p>
       <w:pPr>
@@ -8626,6 +8665,7 @@
         <w:ind w:left="431" w:hanging="431"/>
         <w:jc w:val="center"/>
       </w:pPr>
+      <w:bookmarkStart w:id="35" w:name="_Toc189079075"/>
       <w:r>
         <w:lastRenderedPageBreak/>
         <w:t>Meklēšanas algoritmi</w:t>
@@ -8649,7 +8689,7 @@
       <w:bookmarkStart w:id="36" w:name="_Toc184398051"/>
       <w:bookmarkStart w:id="37" w:name="_Toc184398403"/>
       <w:bookmarkStart w:id="38" w:name="_Toc184400169"/>
-      <w:bookmarkStart w:id="39" w:name="_Toc188993172"/>
+      <w:bookmarkStart w:id="39" w:name="_Toc189079076"/>
       <w:r>
         <w:t>A* meklēšanas algoritms</w:t>
       </w:r>
@@ -9398,7 +9438,7 @@
       <w:bookmarkStart w:id="40" w:name="_Toc184398052"/>
       <w:bookmarkStart w:id="41" w:name="_Toc184398404"/>
       <w:bookmarkStart w:id="42" w:name="_Toc184400170"/>
-      <w:bookmarkStart w:id="43" w:name="_Toc188993173"/>
+      <w:bookmarkStart w:id="43" w:name="_Toc189079077"/>
       <w:r>
         <w:t>BFS meklēšanas algoritms</w:t>
       </w:r>
@@ -10003,7 +10043,7 @@
       <w:bookmarkStart w:id="44" w:name="_Toc184398053"/>
       <w:bookmarkStart w:id="45" w:name="_Toc184398405"/>
       <w:bookmarkStart w:id="46" w:name="_Toc184400171"/>
-      <w:bookmarkStart w:id="47" w:name="_Toc188993174"/>
+      <w:bookmarkStart w:id="47" w:name="_Toc189079078"/>
       <w:r>
         <w:t>Meklēšanas algoritmu nozīme šajā projektā</w:t>
       </w:r>
@@ -10167,7 +10207,6 @@
       <w:bookmarkStart w:id="48" w:name="_Toc184398054"/>
       <w:bookmarkStart w:id="49" w:name="_Toc184398406"/>
       <w:bookmarkStart w:id="50" w:name="_Toc184400172"/>
-      <w:bookmarkStart w:id="51" w:name="_Toc188993175"/>
     </w:p>
     <w:p>
       <w:pPr>
@@ -10180,6 +10219,7 @@
         <w:ind w:left="431" w:hanging="431"/>
         <w:jc w:val="center"/>
       </w:pPr>
+      <w:bookmarkStart w:id="51" w:name="_Toc189079079"/>
       <w:r>
         <w:lastRenderedPageBreak/>
         <w:t>Vides apraksts</w:t>
@@ -11200,7 +11240,6 @@
       <w:bookmarkStart w:id="52" w:name="_Toc184398055"/>
       <w:bookmarkStart w:id="53" w:name="_Toc184398407"/>
       <w:bookmarkStart w:id="54" w:name="_Toc184400173"/>
-      <w:bookmarkStart w:id="55" w:name="_Toc188993176"/>
     </w:p>
     <w:p>
       <w:pPr>
@@ -11213,6 +11252,7 @@
         <w:ind w:left="431" w:hanging="431"/>
         <w:jc w:val="center"/>
       </w:pPr>
+      <w:bookmarkStart w:id="55" w:name="_Toc189079080"/>
       <w:r>
         <w:lastRenderedPageBreak/>
         <w:t>Heiristika</w:t>
@@ -11489,7 +11529,6 @@
       <w:bookmarkStart w:id="56" w:name="_Toc184398056"/>
       <w:bookmarkStart w:id="57" w:name="_Toc184398408"/>
       <w:bookmarkStart w:id="58" w:name="_Toc184400174"/>
-      <w:bookmarkStart w:id="59" w:name="_Toc188993177"/>
     </w:p>
     <w:p>
       <w:pPr>
@@ -11502,6 +11541,7 @@
         <w:ind w:left="431" w:hanging="431"/>
         <w:jc w:val="center"/>
       </w:pPr>
+      <w:bookmarkStart w:id="59" w:name="_Toc189079081"/>
       <w:r>
         <w:lastRenderedPageBreak/>
         <w:t>Aģenta apraksts</w:t>
@@ -11594,7 +11634,7 @@
           <w:szCs w:val="24"/>
         </w:rPr>
         <w:drawing>
-          <wp:inline distT="0" distB="0" distL="0" distR="0" wp14:anchorId="12695F41" wp14:editId="0C023920">
+          <wp:inline distT="0" distB="0" distL="0" distR="0" wp14:anchorId="12695F41" wp14:editId="2D9A867E">
             <wp:extent cx="5663133" cy="2863484"/>
             <wp:effectExtent l="0" t="0" r="0" b="0"/>
             <wp:docPr id="1158391648" name="Attēls 3"/>
@@ -11711,7 +11751,6 @@
       <w:bookmarkStart w:id="60" w:name="_Toc184398057"/>
       <w:bookmarkStart w:id="61" w:name="_Toc184398409"/>
       <w:bookmarkStart w:id="62" w:name="_Toc184400175"/>
-      <w:bookmarkStart w:id="63" w:name="_Toc188993178"/>
     </w:p>
     <w:p>
       <w:pPr>
@@ -11728,6 +11767,7 @@
           <w:bCs/>
         </w:rPr>
       </w:pPr>
+      <w:bookmarkStart w:id="63" w:name="_Toc189079082"/>
       <w:r>
         <w:lastRenderedPageBreak/>
         <w:t>Datu struktūras</w:t>
@@ -11751,7 +11791,7 @@
       <w:bookmarkStart w:id="64" w:name="_Toc184398058"/>
       <w:bookmarkStart w:id="65" w:name="_Toc184398410"/>
       <w:bookmarkStart w:id="66" w:name="_Toc184400176"/>
-      <w:bookmarkStart w:id="67" w:name="_Toc188993179"/>
+      <w:bookmarkStart w:id="67" w:name="_Toc189079083"/>
       <w:r>
         <w:t>Saistītais saraksts</w:t>
       </w:r>
@@ -11818,7 +11858,7 @@
       <w:bookmarkStart w:id="68" w:name="_Toc184398059"/>
       <w:bookmarkStart w:id="69" w:name="_Toc184398411"/>
       <w:bookmarkStart w:id="70" w:name="_Toc184400177"/>
-      <w:bookmarkStart w:id="71" w:name="_Toc188993180"/>
+      <w:bookmarkStart w:id="71" w:name="_Toc189079084"/>
       <w:r>
         <w:t>Rinda</w:t>
       </w:r>
@@ -11920,7 +11960,6 @@
       <w:bookmarkStart w:id="72" w:name="_Toc184398060"/>
       <w:bookmarkStart w:id="73" w:name="_Toc184398412"/>
       <w:bookmarkStart w:id="74" w:name="_Toc184400178"/>
-      <w:bookmarkStart w:id="75" w:name="_Toc188993181"/>
     </w:p>
     <w:p>
       <w:pPr>
@@ -11933,6 +11972,7 @@
         <w:ind w:left="567" w:hanging="578"/>
         <w:jc w:val="center"/>
       </w:pPr>
+      <w:bookmarkStart w:id="75" w:name="_Toc189079085"/>
       <w:r>
         <w:lastRenderedPageBreak/>
         <w:t>Grafs</w:t>
@@ -12756,7 +12796,6 @@
           <w:docGrid w:linePitch="299"/>
         </w:sectPr>
       </w:pPr>
-      <w:bookmarkStart w:id="76" w:name="_Toc188993182"/>
     </w:p>
     <w:p>
       <w:pPr>
@@ -12769,6 +12808,7 @@
         <w:ind w:left="567" w:hanging="578"/>
         <w:jc w:val="center"/>
       </w:pPr>
+      <w:bookmarkStart w:id="76" w:name="_Toc189079086"/>
       <w:r>
         <w:lastRenderedPageBreak/>
         <w:t>Asociatīvais masīvs</w:t>
@@ -13022,7 +13062,6 @@
       <w:bookmarkStart w:id="77" w:name="_Toc184398062"/>
       <w:bookmarkStart w:id="78" w:name="_Toc184398414"/>
       <w:bookmarkStart w:id="79" w:name="_Toc184400180"/>
-      <w:bookmarkStart w:id="80" w:name="_Toc188993183"/>
     </w:p>
     <w:p>
       <w:pPr>
@@ -13035,6 +13074,7 @@
         <w:ind w:left="431" w:hanging="431"/>
         <w:jc w:val="center"/>
       </w:pPr>
+      <w:bookmarkStart w:id="80" w:name="_Toc189079087"/>
       <w:r>
         <w:lastRenderedPageBreak/>
         <w:t>Implementācijas telpas un laika sarežģītības novērtēšana</w:t>
@@ -13058,7 +13098,7 @@
       <w:bookmarkStart w:id="81" w:name="_Toc184398063"/>
       <w:bookmarkStart w:id="82" w:name="_Toc184398415"/>
       <w:bookmarkStart w:id="83" w:name="_Toc184400181"/>
-      <w:bookmarkStart w:id="84" w:name="_Toc188993184"/>
+      <w:bookmarkStart w:id="84" w:name="_Toc189079088"/>
       <w:r>
         <w:t>Teorētiskais veiktspējas novērtējums</w:t>
       </w:r>
@@ -13167,7 +13207,7 @@
       <w:bookmarkStart w:id="85" w:name="_Toc184398064"/>
       <w:bookmarkStart w:id="86" w:name="_Toc184398416"/>
       <w:bookmarkStart w:id="87" w:name="_Toc184400182"/>
-      <w:bookmarkStart w:id="88" w:name="_Toc188993185"/>
+      <w:bookmarkStart w:id="88" w:name="_Toc189079089"/>
       <w:r>
         <w:t>BFS meklēšanas algoritma novērtēšana</w:t>
       </w:r>
@@ -14448,7 +14488,7 @@
       <w:bookmarkStart w:id="89" w:name="_Toc184398065"/>
       <w:bookmarkStart w:id="90" w:name="_Toc184398417"/>
       <w:bookmarkStart w:id="91" w:name="_Toc184400183"/>
-      <w:bookmarkStart w:id="92" w:name="_Toc188993186"/>
+      <w:bookmarkStart w:id="92" w:name="_Toc189079090"/>
       <w:r>
         <w:t>A* meklēšanas algoritma novērtēšana</w:t>
       </w:r>
@@ -14948,7 +14988,6 @@
       <w:bookmarkStart w:id="93" w:name="_Toc184398067"/>
       <w:bookmarkStart w:id="94" w:name="_Toc184398419"/>
       <w:bookmarkStart w:id="95" w:name="_Toc184400185"/>
-      <w:bookmarkStart w:id="96" w:name="_Toc188993187"/>
     </w:p>
     <w:p>
       <w:pPr>
@@ -14961,6 +15000,7 @@
         <w:ind w:left="431" w:hanging="431"/>
         <w:jc w:val="center"/>
       </w:pPr>
+      <w:bookmarkStart w:id="96" w:name="_Toc189079091"/>
       <w:r>
         <w:lastRenderedPageBreak/>
         <w:t>Veiktspējas mērīšana</w:t>
@@ -15506,7 +15546,6 @@
           <w:docGrid w:linePitch="299"/>
         </w:sectPr>
       </w:pPr>
-      <w:bookmarkStart w:id="97" w:name="_Toc188993188"/>
     </w:p>
     <w:p>
       <w:pPr>
@@ -15519,6 +15558,7 @@
         <w:ind w:left="431" w:hanging="431"/>
         <w:jc w:val="center"/>
       </w:pPr>
+      <w:bookmarkStart w:id="97" w:name="_Toc189079092"/>
       <w:r>
         <w:lastRenderedPageBreak/>
         <w:t>Rezultāti</w:t>
@@ -15536,7 +15576,7 @@
         <w:ind w:left="539" w:hanging="539"/>
         <w:jc w:val="center"/>
       </w:pPr>
-      <w:bookmarkStart w:id="98" w:name="_Toc188993189"/>
+      <w:bookmarkStart w:id="98" w:name="_Toc189079093"/>
       <w:r>
         <w:t>Implementētais kods un testu rezultāti</w:t>
       </w:r>
@@ -15687,7 +15727,7 @@
         <w:ind w:left="539" w:hanging="539"/>
         <w:jc w:val="center"/>
       </w:pPr>
-      <w:bookmarkStart w:id="99" w:name="_Toc188993190"/>
+      <w:bookmarkStart w:id="99" w:name="_Toc189079094"/>
       <w:r>
         <w:t>Dinamiskā testēšana</w:t>
       </w:r>
@@ -20453,7 +20493,6 @@
           <w:docGrid w:linePitch="299"/>
         </w:sectPr>
       </w:pPr>
-      <w:bookmarkStart w:id="101" w:name="_Toc188993191"/>
     </w:p>
     <w:p>
       <w:pPr>
@@ -20466,6 +20505,7 @@
         <w:ind w:left="539" w:hanging="539"/>
         <w:jc w:val="center"/>
       </w:pPr>
+      <w:bookmarkStart w:id="101" w:name="_Toc189079095"/>
       <w:r>
         <w:lastRenderedPageBreak/>
         <w:t xml:space="preserve">Statiskā </w:t>
@@ -20822,7 +20862,7 @@
         <w:ind w:left="539" w:hanging="539"/>
         <w:jc w:val="center"/>
       </w:pPr>
-      <w:bookmarkStart w:id="102" w:name="_Toc188993192"/>
+      <w:bookmarkStart w:id="102" w:name="_Toc189079096"/>
       <w:r>
         <w:t>Mērījumu kļūdas statistiskā</w:t>
       </w:r>
@@ -35984,7 +36024,6 @@
       <w:bookmarkStart w:id="103" w:name="_Toc184398069"/>
       <w:bookmarkStart w:id="104" w:name="_Toc184398421"/>
       <w:bookmarkStart w:id="105" w:name="_Toc184400187"/>
-      <w:bookmarkStart w:id="106" w:name="_Toc188993193"/>
     </w:p>
     <w:p>
       <w:pPr>
@@ -35992,6 +36031,7 @@
         <w:spacing w:after="120" w:line="240" w:lineRule="auto"/>
         <w:jc w:val="center"/>
       </w:pPr>
+      <w:bookmarkStart w:id="106" w:name="_Toc189079097"/>
       <w:r>
         <w:lastRenderedPageBreak/>
         <w:t>Secinājumi</w:t>
@@ -37198,7 +37238,6 @@
           <w:docGrid w:linePitch="299"/>
         </w:sectPr>
       </w:pPr>
-      <w:bookmarkStart w:id="107" w:name="_Toc188993194"/>
     </w:p>
     <w:p>
       <w:pPr>
@@ -37206,6 +37245,7 @@
         <w:spacing w:after="120" w:line="240" w:lineRule="auto"/>
         <w:jc w:val="center"/>
       </w:pPr>
+      <w:bookmarkStart w:id="107" w:name="_Toc189079098"/>
       <w:r>
         <w:lastRenderedPageBreak/>
         <w:t>Izmantotās l</w:t>
@@ -41141,7 +41181,6 @@
       <w:bookmarkStart w:id="108" w:name="_Toc184398070"/>
       <w:bookmarkStart w:id="109" w:name="_Toc184398422"/>
       <w:bookmarkStart w:id="110" w:name="_Toc184400188"/>
-      <w:bookmarkStart w:id="111" w:name="_Toc188993195"/>
     </w:p>
     <w:p>
       <w:pPr>
@@ -41149,6 +41188,7 @@
         <w:spacing w:after="120" w:line="240" w:lineRule="auto"/>
         <w:jc w:val="center"/>
       </w:pPr>
+      <w:bookmarkStart w:id="111" w:name="_Toc189079099"/>
       <w:r>
         <w:lastRenderedPageBreak/>
         <w:t>Pielikumi</w:t>

</xml_diff>